<commit_message>
Writing the documentation - Create and Structure
</commit_message>
<xml_diff>
--- a/Документация.docx
+++ b/Документация.docx
@@ -1,6 +1,6 @@
 
 <file path=word/document.xml><?xml version="1.0" encoding="utf-8"?>
-<w:document xmlns:wpc="http://schemas.microsoft.com/office/word/2010/wordprocessingCanvas" xmlns:cx="http://schemas.microsoft.com/office/drawing/2014/chartex" xmlns:mc="http://schemas.openxmlformats.org/markup-compatibility/2006" xmlns:o="urn:schemas-microsoft-com:office:office" xmlns:r="http://schemas.openxmlformats.org/officeDocument/2006/relationships" xmlns:m="http://schemas.openxmlformats.org/officeDocument/2006/math" xmlns:v="urn:schemas-microsoft-com:vml" xmlns:wp14="http://schemas.microsoft.com/office/word/2010/wordprocessingDrawing" xmlns:wp="http://schemas.openxmlformats.org/drawingml/2006/wordprocessingDrawing" xmlns:w10="urn:schemas-microsoft-com:office:word" xmlns:w="http://schemas.openxmlformats.org/wordprocessingml/2006/main" xmlns:w14="http://schemas.microsoft.com/office/word/2010/wordml" xmlns:w15="http://schemas.microsoft.com/office/word/2012/wordml" xmlns:w16se="http://schemas.microsoft.com/office/word/2015/wordml/symex" xmlns:wpg="http://schemas.microsoft.com/office/word/2010/wordprocessingGroup" xmlns:wpi="http://schemas.microsoft.com/office/word/2010/wordprocessingInk" xmlns:wne="http://schemas.microsoft.com/office/word/2006/wordml" xmlns:wps="http://schemas.microsoft.com/office/word/2010/wordprocessingShape" mc:Ignorable="w14 w15 w16se wp14">
+<w:document xmlns:wpc="http://schemas.microsoft.com/office/word/2010/wordprocessingCanvas" xmlns:cx="http://schemas.microsoft.com/office/drawing/2014/chartex" xmlns:cx1="http://schemas.microsoft.com/office/drawing/2015/9/8/chartex" xmlns:cx2="http://schemas.microsoft.com/office/drawing/2015/10/21/chartex" xmlns:cx3="http://schemas.microsoft.com/office/drawing/2016/5/9/chartex" xmlns:cx4="http://schemas.microsoft.com/office/drawing/2016/5/10/chartex" xmlns:cx5="http://schemas.microsoft.com/office/drawing/2016/5/11/chartex" xmlns:cx6="http://schemas.microsoft.com/office/drawing/2016/5/12/chartex" xmlns:cx7="http://schemas.microsoft.com/office/drawing/2016/5/13/chartex" xmlns:cx8="http://schemas.microsoft.com/office/drawing/2016/5/14/chartex" xmlns:mc="http://schemas.openxmlformats.org/markup-compatibility/2006" xmlns:aink="http://schemas.microsoft.com/office/drawing/2016/ink" xmlns:am3d="http://schemas.microsoft.com/office/drawing/2017/model3d" xmlns:o="urn:schemas-microsoft-com:office:office" xmlns:r="http://schemas.openxmlformats.org/officeDocument/2006/relationships" xmlns:m="http://schemas.openxmlformats.org/officeDocument/2006/math" xmlns:v="urn:schemas-microsoft-com:vml" xmlns:wp14="http://schemas.microsoft.com/office/word/2010/wordprocessingDrawing" xmlns:wp="http://schemas.openxmlformats.org/drawingml/2006/wordprocessingDrawing" xmlns:w10="urn:schemas-microsoft-com:office:word" xmlns:w="http://schemas.openxmlformats.org/wordprocessingml/2006/main" xmlns:w14="http://schemas.microsoft.com/office/word/2010/wordml" xmlns:w15="http://schemas.microsoft.com/office/word/2012/wordml" xmlns:w16cex="http://schemas.microsoft.com/office/word/2018/wordml/cex" xmlns:w16cid="http://schemas.microsoft.com/office/word/2016/wordml/cid" xmlns:w16="http://schemas.microsoft.com/office/word/2018/wordml" xmlns:w16se="http://schemas.microsoft.com/office/word/2015/wordml/symex" xmlns:wpg="http://schemas.microsoft.com/office/word/2010/wordprocessingGroup" xmlns:wpi="http://schemas.microsoft.com/office/word/2010/wordprocessingInk" xmlns:wne="http://schemas.microsoft.com/office/word/2006/wordml" xmlns:wps="http://schemas.microsoft.com/office/word/2010/wordprocessingShape" mc:Ignorable="w14 w15 w16se w16cid w16 w16cex wp14">
   <w:body>
     <w:p>
       <w:pPr>
@@ -262,7 +262,11 @@
     <w:sdt>
       <w:sdtPr>
         <w:rPr>
+          <w:rFonts w:asciiTheme="minorHAnsi" w:eastAsiaTheme="minorHAnsi" w:hAnsiTheme="minorHAnsi" w:cstheme="minorBidi"/>
+          <w:color w:val="auto"/>
           <w:sz w:val="24"/>
+          <w:szCs w:val="22"/>
+          <w:lang w:eastAsia="en-US"/>
         </w:rPr>
         <w:id w:val="-758831334"/>
         <w:docPartObj>
@@ -272,11 +276,7 @@
       </w:sdtPr>
       <w:sdtEndPr>
         <w:rPr>
-          <w:rFonts w:asciiTheme="minorHAnsi" w:eastAsiaTheme="minorHAnsi" w:hAnsiTheme="minorHAnsi" w:cstheme="minorBidi"/>
-          <w:color w:val="auto"/>
           <w:sz w:val="22"/>
-          <w:szCs w:val="22"/>
-          <w:lang w:eastAsia="en-US"/>
         </w:rPr>
       </w:sdtEndPr>
       <w:sdtContent>
@@ -315,16 +315,7 @@
               <w:sz w:val="24"/>
               <w:szCs w:val="36"/>
             </w:rPr>
-            <w:t>Увод</w:t>
-          </w:r>
-          <w:r>
-            <w:rPr>
-              <w:rFonts w:cstheme="minorHAnsi"/>
-              <w:b/>
-              <w:sz w:val="24"/>
-              <w:szCs w:val="36"/>
-            </w:rPr>
-            <w:t xml:space="preserve"> </w:t>
+            <w:t xml:space="preserve">Увод </w:t>
           </w:r>
           <w:r>
             <w:rPr>
@@ -358,16 +349,7 @@
               <w:sz w:val="24"/>
               <w:szCs w:val="36"/>
             </w:rPr>
-            <w:t>Анализ на изискванията</w:t>
-          </w:r>
-          <w:r>
-            <w:rPr>
-              <w:rFonts w:cstheme="minorHAnsi"/>
-              <w:b/>
-              <w:sz w:val="24"/>
-              <w:szCs w:val="36"/>
-            </w:rPr>
-            <w:t xml:space="preserve"> </w:t>
+            <w:t xml:space="preserve">Анализ на изискванията </w:t>
           </w:r>
           <w:r>
             <w:rPr>
@@ -431,15 +413,7 @@
               <w:sz w:val="24"/>
               <w:szCs w:val="36"/>
             </w:rPr>
-            <w:t>Създаване на проекта</w:t>
-          </w:r>
-          <w:r>
-            <w:rPr>
-              <w:rFonts w:cstheme="minorHAnsi"/>
-              <w:sz w:val="24"/>
-              <w:szCs w:val="36"/>
-            </w:rPr>
-            <w:t xml:space="preserve"> </w:t>
+            <w:t xml:space="preserve">Създаване на проекта </w:t>
           </w:r>
           <w:r>
             <w:rPr>
@@ -619,8 +593,6 @@
         </w:rPr>
         <w:tab/>
       </w:r>
-      <w:bookmarkStart w:id="0" w:name="_GoBack"/>
-      <w:bookmarkEnd w:id="0"/>
     </w:p>
     <w:p>
       <w:pPr>
@@ -788,16 +760,7 @@
           <w:szCs w:val="36"/>
           <w:lang w:val="en-US"/>
         </w:rPr>
-        <w:t>ASP.NET, използвайки езика C#.</w:t>
-      </w:r>
-      <w:r>
-        <w:rPr>
-          <w:rFonts w:cstheme="minorHAnsi"/>
-          <w:sz w:val="28"/>
-          <w:szCs w:val="36"/>
-          <w:lang w:val="en-US"/>
-        </w:rPr>
-        <w:t xml:space="preserve"> </w:t>
+        <w:t xml:space="preserve">ASP.NET, използвайки езика C#. </w:t>
       </w:r>
       <w:r>
         <w:rPr>
@@ -1082,6 +1045,367 @@
       </w:pPr>
       <w:r>
         <w:rPr>
+          <w:noProof/>
+        </w:rPr>
+        <mc:AlternateContent>
+          <mc:Choice Requires="wps">
+            <w:drawing>
+              <wp:anchor distT="0" distB="0" distL="114300" distR="114300" simplePos="0" relativeHeight="251662336" behindDoc="0" locked="0" layoutInCell="1" allowOverlap="1" wp14:anchorId="2FF18BBB" wp14:editId="02B14AB3">
+                <wp:simplePos x="0" y="0"/>
+                <wp:positionH relativeFrom="column">
+                  <wp:posOffset>2675255</wp:posOffset>
+                </wp:positionH>
+                <wp:positionV relativeFrom="paragraph">
+                  <wp:posOffset>1997710</wp:posOffset>
+                </wp:positionV>
+                <wp:extent cx="2139950" cy="292100"/>
+                <wp:effectExtent l="0" t="0" r="12700" b="12700"/>
+                <wp:wrapNone/>
+                <wp:docPr id="4" name="Текстово поле 4"/>
+                <wp:cNvGraphicFramePr/>
+                <a:graphic xmlns:a="http://schemas.openxmlformats.org/drawingml/2006/main">
+                  <a:graphicData uri="http://schemas.microsoft.com/office/word/2010/wordprocessingShape">
+                    <wps:wsp>
+                      <wps:cNvSpPr txBox="1"/>
+                      <wps:spPr>
+                        <a:xfrm>
+                          <a:off x="0" y="0"/>
+                          <a:ext cx="2139950" cy="292100"/>
+                        </a:xfrm>
+                        <a:prstGeom prst="rect">
+                          <a:avLst/>
+                        </a:prstGeom>
+                        <a:solidFill>
+                          <a:schemeClr val="lt1"/>
+                        </a:solidFill>
+                        <a:ln w="19050">
+                          <a:solidFill>
+                            <a:srgbClr val="FF0000"/>
+                          </a:solidFill>
+                        </a:ln>
+                      </wps:spPr>
+                      <wps:txbx>
+                        <w:txbxContent>
+                          <w:p>
+                            <w:pPr>
+                              <w:jc w:val="center"/>
+                            </w:pPr>
+                            <w:r>
+                              <w:t xml:space="preserve">Създава се </w:t>
+                            </w:r>
+                            <w:r>
+                              <w:rPr>
+                                <w:lang w:val="en-US"/>
+                              </w:rPr>
+                              <w:t xml:space="preserve">ASP.NET </w:t>
+                            </w:r>
+                            <w:r>
+                              <w:t>проект</w:t>
+                            </w:r>
+                          </w:p>
+                        </w:txbxContent>
+                      </wps:txbx>
+                      <wps:bodyPr rot="0" spcFirstLastPara="0" vertOverflow="overflow" horzOverflow="overflow" vert="horz" wrap="square" lIns="91440" tIns="45720" rIns="91440" bIns="45720" numCol="1" spcCol="0" rtlCol="0" fromWordArt="0" anchor="t" anchorCtr="0" forceAA="0" compatLnSpc="1">
+                        <a:prstTxWarp prst="textNoShape">
+                          <a:avLst/>
+                        </a:prstTxWarp>
+                        <a:noAutofit/>
+                      </wps:bodyPr>
+                    </wps:wsp>
+                  </a:graphicData>
+                </a:graphic>
+                <wp14:sizeRelH relativeFrom="margin">
+                  <wp14:pctWidth>0</wp14:pctWidth>
+                </wp14:sizeRelH>
+                <wp14:sizeRelV relativeFrom="margin">
+                  <wp14:pctHeight>0</wp14:pctHeight>
+                </wp14:sizeRelV>
+              </wp:anchor>
+            </w:drawing>
+          </mc:Choice>
+          <mc:Fallback>
+            <w:pict>
+              <v:shapetype w14:anchorId="2FF18BBB" id="_x0000_t202" coordsize="21600,21600" o:spt="202" path="m,l,21600r21600,l21600,xe">
+                <v:stroke joinstyle="miter"/>
+                <v:path gradientshapeok="t" o:connecttype="rect"/>
+              </v:shapetype>
+              <v:shape id="Текстово поле 4" o:spid="_x0000_s1026" type="#_x0000_t202" style="position:absolute;left:0;text-align:left;margin-left:210.65pt;margin-top:157.3pt;width:168.5pt;height:23pt;z-index:251662336;visibility:visible;mso-wrap-style:square;mso-width-percent:0;mso-height-percent:0;mso-wrap-distance-left:9pt;mso-wrap-distance-top:0;mso-wrap-distance-right:9pt;mso-wrap-distance-bottom:0;mso-position-horizontal:absolute;mso-position-horizontal-relative:text;mso-position-vertical:absolute;mso-position-vertical-relative:text;mso-width-percent:0;mso-height-percent:0;mso-width-relative:margin;mso-height-relative:margin;v-text-anchor:top" o:gfxdata="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" fillcolor="white [3201]" strokecolor="red" strokeweight="1.5pt">
+                <v:textbox>
+                  <w:txbxContent>
+                    <w:p>
+                      <w:pPr>
+                        <w:jc w:val="center"/>
+                      </w:pPr>
+                      <w:r>
+                        <w:t xml:space="preserve">Създава се </w:t>
+                      </w:r>
+                      <w:r>
+                        <w:rPr>
+                          <w:lang w:val="en-US"/>
+                        </w:rPr>
+                        <w:t xml:space="preserve">ASP.NET </w:t>
+                      </w:r>
+                      <w:r>
+                        <w:t>проект</w:t>
+                      </w:r>
+                    </w:p>
+                  </w:txbxContent>
+                </v:textbox>
+              </v:shape>
+            </w:pict>
+          </mc:Fallback>
+        </mc:AlternateContent>
+      </w:r>
+      <w:r>
+        <w:rPr>
+          <w:noProof/>
+        </w:rPr>
+        <mc:AlternateContent>
+          <mc:Choice Requires="wps">
+            <w:drawing>
+              <wp:anchor distT="0" distB="0" distL="114300" distR="114300" simplePos="0" relativeHeight="251663360" behindDoc="0" locked="0" layoutInCell="1" allowOverlap="1" wp14:anchorId="0BC5D787" wp14:editId="6A0516A8">
+                <wp:simplePos x="0" y="0"/>
+                <wp:positionH relativeFrom="column">
+                  <wp:posOffset>3729355</wp:posOffset>
+                </wp:positionH>
+                <wp:positionV relativeFrom="paragraph">
+                  <wp:posOffset>1426210</wp:posOffset>
+                </wp:positionV>
+                <wp:extent cx="0" cy="520700"/>
+                <wp:effectExtent l="76200" t="38100" r="57150" b="12700"/>
+                <wp:wrapNone/>
+                <wp:docPr id="5" name="Съединител &quot;права стрелка&quot; 5"/>
+                <wp:cNvGraphicFramePr/>
+                <a:graphic xmlns:a="http://schemas.openxmlformats.org/drawingml/2006/main">
+                  <a:graphicData uri="http://schemas.microsoft.com/office/word/2010/wordprocessingShape">
+                    <wps:wsp>
+                      <wps:cNvCnPr/>
+                      <wps:spPr>
+                        <a:xfrm flipV="1">
+                          <a:off x="0" y="0"/>
+                          <a:ext cx="0" cy="520700"/>
+                        </a:xfrm>
+                        <a:prstGeom prst="straightConnector1">
+                          <a:avLst/>
+                        </a:prstGeom>
+                        <a:ln w="12700">
+                          <a:solidFill>
+                            <a:srgbClr val="FF0000"/>
+                          </a:solidFill>
+                          <a:tailEnd type="triangle"/>
+                        </a:ln>
+                      </wps:spPr>
+                      <wps:style>
+                        <a:lnRef idx="1">
+                          <a:schemeClr val="accent1"/>
+                        </a:lnRef>
+                        <a:fillRef idx="0">
+                          <a:schemeClr val="accent1"/>
+                        </a:fillRef>
+                        <a:effectRef idx="0">
+                          <a:schemeClr val="accent1"/>
+                        </a:effectRef>
+                        <a:fontRef idx="minor">
+                          <a:schemeClr val="tx1"/>
+                        </a:fontRef>
+                      </wps:style>
+                      <wps:bodyPr/>
+                    </wps:wsp>
+                  </a:graphicData>
+                </a:graphic>
+              </wp:anchor>
+            </w:drawing>
+          </mc:Choice>
+          <mc:Fallback>
+            <w:pict>
+              <v:shapetype w14:anchorId="11EA708D" id="_x0000_t32" coordsize="21600,21600" o:spt="32" o:oned="t" path="m,l21600,21600e" filled="f">
+                <v:path arrowok="t" fillok="f" o:connecttype="none"/>
+                <o:lock v:ext="edit" shapetype="t"/>
+              </v:shapetype>
+              <v:shape id="Съединител &quot;права стрелка&quot; 5" o:spid="_x0000_s1026" type="#_x0000_t32" style="position:absolute;margin-left:293.65pt;margin-top:112.3pt;width:0;height:41pt;flip:y;z-index:251663360;visibility:visible;mso-wrap-style:square;mso-wrap-distance-left:9pt;mso-wrap-distance-top:0;mso-wrap-distance-right:9pt;mso-wrap-distance-bottom:0;mso-position-horizontal:absolute;mso-position-horizontal-relative:text;mso-position-vertical:absolute;mso-position-vertical-relative:text" o:gfxdata="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" strokecolor="red" strokeweight="1pt">
+                <v:stroke endarrow="block" joinstyle="miter"/>
+              </v:shape>
+            </w:pict>
+          </mc:Fallback>
+        </mc:AlternateContent>
+      </w:r>
+      <w:r>
+        <w:rPr>
+          <w:noProof/>
+        </w:rPr>
+        <mc:AlternateContent>
+          <mc:Choice Requires="wps">
+            <w:drawing>
+              <wp:anchor distT="0" distB="0" distL="114300" distR="114300" simplePos="0" relativeHeight="251661312" behindDoc="0" locked="0" layoutInCell="1" allowOverlap="1" wp14:anchorId="5A09B838" wp14:editId="7BA4FA3C">
+                <wp:simplePos x="0" y="0"/>
+                <wp:positionH relativeFrom="column">
+                  <wp:posOffset>-248285</wp:posOffset>
+                </wp:positionH>
+                <wp:positionV relativeFrom="paragraph">
+                  <wp:posOffset>3582670</wp:posOffset>
+                </wp:positionV>
+                <wp:extent cx="6256655" cy="635"/>
+                <wp:effectExtent l="0" t="0" r="0" b="0"/>
+                <wp:wrapSquare wrapText="bothSides"/>
+                <wp:docPr id="3" name="Текстово поле 3"/>
+                <wp:cNvGraphicFramePr/>
+                <a:graphic xmlns:a="http://schemas.openxmlformats.org/drawingml/2006/main">
+                  <a:graphicData uri="http://schemas.microsoft.com/office/word/2010/wordprocessingShape">
+                    <wps:wsp>
+                      <wps:cNvSpPr txBox="1"/>
+                      <wps:spPr>
+                        <a:xfrm>
+                          <a:off x="0" y="0"/>
+                          <a:ext cx="6256655" cy="635"/>
+                        </a:xfrm>
+                        <a:prstGeom prst="rect">
+                          <a:avLst/>
+                        </a:prstGeom>
+                        <a:solidFill>
+                          <a:prstClr val="white"/>
+                        </a:solidFill>
+                        <a:ln>
+                          <a:noFill/>
+                        </a:ln>
+                      </wps:spPr>
+                      <wps:txbx>
+                        <w:txbxContent>
+                          <w:p>
+                            <w:pPr>
+                              <w:pStyle w:val="af5"/>
+                              <w:jc w:val="center"/>
+                              <w:rPr>
+                                <w:noProof/>
+                              </w:rPr>
+                            </w:pPr>
+                            <w:r>
+                              <w:t xml:space="preserve">Фигура </w:t>
+                            </w:r>
+                            <w:fldSimple w:instr=" SEQ Фигура \* ARABIC ">
+                              <w:r>
+                                <w:rPr>
+                                  <w:noProof/>
+                                </w:rPr>
+                                <w:t>1</w:t>
+                              </w:r>
+                            </w:fldSimple>
+                          </w:p>
+                        </w:txbxContent>
+                      </wps:txbx>
+                      <wps:bodyPr rot="0" spcFirstLastPara="0" vertOverflow="overflow" horzOverflow="overflow" vert="horz" wrap="square" lIns="0" tIns="0" rIns="0" bIns="0" numCol="1" spcCol="0" rtlCol="0" fromWordArt="0" anchor="t" anchorCtr="0" forceAA="0" compatLnSpc="1">
+                        <a:prstTxWarp prst="textNoShape">
+                          <a:avLst/>
+                        </a:prstTxWarp>
+                        <a:spAutoFit/>
+                      </wps:bodyPr>
+                    </wps:wsp>
+                  </a:graphicData>
+                </a:graphic>
+              </wp:anchor>
+            </w:drawing>
+          </mc:Choice>
+          <mc:Fallback>
+            <w:pict>
+              <v:shape w14:anchorId="5A09B838" id="Текстово поле 3" o:spid="_x0000_s1027" type="#_x0000_t202" style="position:absolute;left:0;text-align:left;margin-left:-19.55pt;margin-top:282.1pt;width:492.65pt;height:.05pt;z-index:251661312;visibility:visible;mso-wrap-style:square;mso-wrap-distance-left:9pt;mso-wrap-distance-top:0;mso-wrap-distance-right:9pt;mso-wrap-distance-bottom:0;mso-position-horizontal:absolute;mso-position-horizontal-relative:text;mso-position-vertical:absolute;mso-position-vertical-relative:text;v-text-anchor:top" o:gfxdata="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" stroked="f">
+                <v:textbox style="mso-fit-shape-to-text:t" inset="0,0,0,0">
+                  <w:txbxContent>
+                    <w:p>
+                      <w:pPr>
+                        <w:pStyle w:val="af5"/>
+                        <w:jc w:val="center"/>
+                        <w:rPr>
+                          <w:noProof/>
+                        </w:rPr>
+                      </w:pPr>
+                      <w:r>
+                        <w:t xml:space="preserve">Фигура </w:t>
+                      </w:r>
+                      <w:fldSimple w:instr=" SEQ Фигура \* ARABIC ">
+                        <w:r>
+                          <w:rPr>
+                            <w:noProof/>
+                          </w:rPr>
+                          <w:t>1</w:t>
+                        </w:r>
+                      </w:fldSimple>
+                    </w:p>
+                  </w:txbxContent>
+                </v:textbox>
+                <w10:wrap type="square"/>
+              </v:shape>
+            </w:pict>
+          </mc:Fallback>
+        </mc:AlternateContent>
+      </w:r>
+      <w:r>
+        <w:rPr>
+          <w:noProof/>
+        </w:rPr>
+        <w:drawing>
+          <wp:anchor distT="0" distB="0" distL="114300" distR="114300" simplePos="0" relativeHeight="251658240" behindDoc="0" locked="0" layoutInCell="1" allowOverlap="1" wp14:anchorId="4EB9EBF8" wp14:editId="79F022FF">
+            <wp:simplePos x="0" y="0"/>
+            <wp:positionH relativeFrom="margin">
+              <wp:align>center</wp:align>
+            </wp:positionH>
+            <wp:positionV relativeFrom="paragraph">
+              <wp:posOffset>391160</wp:posOffset>
+            </wp:positionV>
+            <wp:extent cx="6256655" cy="3324225"/>
+            <wp:effectExtent l="0" t="0" r="0" b="9525"/>
+            <wp:wrapSquare wrapText="bothSides"/>
+            <wp:docPr id="1" name="Картина 1"/>
+            <wp:cNvGraphicFramePr>
+              <a:graphicFrameLocks xmlns:a="http://schemas.openxmlformats.org/drawingml/2006/main" noChangeAspect="1"/>
+            </wp:cNvGraphicFramePr>
+            <a:graphic xmlns:a="http://schemas.openxmlformats.org/drawingml/2006/main">
+              <a:graphicData uri="http://schemas.openxmlformats.org/drawingml/2006/picture">
+                <pic:pic xmlns:pic="http://schemas.openxmlformats.org/drawingml/2006/picture">
+                  <pic:nvPicPr>
+                    <pic:cNvPr id="1" name="Картина 1"/>
+                    <pic:cNvPicPr/>
+                  </pic:nvPicPr>
+                  <pic:blipFill rotWithShape="1">
+                    <a:blip r:embed="rId8" cstate="print">
+                      <a:extLst>
+                        <a:ext uri="{28A0092B-C50C-407E-A947-70E740481C1C}">
+                          <a14:useLocalDpi xmlns:a14="http://schemas.microsoft.com/office/drawing/2010/main" val="0"/>
+                        </a:ext>
+                      </a:extLst>
+                    </a:blip>
+                    <a:srcRect l="713" t="1448" r="653" b="5394"/>
+                    <a:stretch/>
+                  </pic:blipFill>
+                  <pic:spPr bwMode="auto">
+                    <a:xfrm>
+                      <a:off x="0" y="0"/>
+                      <a:ext cx="6256655" cy="3324225"/>
+                    </a:xfrm>
+                    <a:prstGeom prst="rect">
+                      <a:avLst/>
+                    </a:prstGeom>
+                    <a:ln>
+                      <a:noFill/>
+                    </a:ln>
+                    <a:extLst>
+                      <a:ext uri="{53640926-AAD7-44D8-BBD7-CCE9431645EC}">
+                        <a14:shadowObscured xmlns:a14="http://schemas.microsoft.com/office/drawing/2010/main"/>
+                      </a:ext>
+                    </a:extLst>
+                  </pic:spPr>
+                </pic:pic>
+              </a:graphicData>
+            </a:graphic>
+            <wp14:sizeRelH relativeFrom="margin">
+              <wp14:pctWidth>0</wp14:pctWidth>
+            </wp14:sizeRelH>
+            <wp14:sizeRelV relativeFrom="margin">
+              <wp14:pctHeight>0</wp14:pctHeight>
+            </wp14:sizeRelV>
+          </wp:anchor>
+        </w:drawing>
+      </w:r>
+      <w:r>
+        <w:rPr>
           <w:rFonts w:cstheme="minorHAnsi"/>
           <w:sz w:val="32"/>
           <w:szCs w:val="36"/>
@@ -1097,6 +1421,256 @@
           <w:rFonts w:cstheme="minorHAnsi"/>
           <w:sz w:val="32"/>
           <w:szCs w:val="36"/>
+        </w:rPr>
+      </w:pPr>
+      <w:r>
+        <w:rPr>
+          <w:noProof/>
+        </w:rPr>
+        <w:lastRenderedPageBreak/>
+        <mc:AlternateContent>
+          <mc:Choice Requires="wps">
+            <w:drawing>
+              <wp:anchor distT="0" distB="0" distL="114300" distR="114300" simplePos="0" relativeHeight="251665408" behindDoc="0" locked="0" layoutInCell="1" allowOverlap="1" wp14:anchorId="49A9A89C" wp14:editId="4EEBCFF4">
+                <wp:simplePos x="0" y="0"/>
+                <wp:positionH relativeFrom="column">
+                  <wp:posOffset>3665855</wp:posOffset>
+                </wp:positionH>
+                <wp:positionV relativeFrom="paragraph">
+                  <wp:posOffset>1589405</wp:posOffset>
+                </wp:positionV>
+                <wp:extent cx="901700" cy="419100"/>
+                <wp:effectExtent l="38100" t="0" r="31750" b="57150"/>
+                <wp:wrapNone/>
+                <wp:docPr id="7" name="Съединител &quot;права стрелка&quot; 7"/>
+                <wp:cNvGraphicFramePr/>
+                <a:graphic xmlns:a="http://schemas.openxmlformats.org/drawingml/2006/main">
+                  <a:graphicData uri="http://schemas.microsoft.com/office/word/2010/wordprocessingShape">
+                    <wps:wsp>
+                      <wps:cNvCnPr/>
+                      <wps:spPr>
+                        <a:xfrm flipH="1">
+                          <a:off x="0" y="0"/>
+                          <a:ext cx="901700" cy="419100"/>
+                        </a:xfrm>
+                        <a:prstGeom prst="straightConnector1">
+                          <a:avLst/>
+                        </a:prstGeom>
+                        <a:ln w="19050">
+                          <a:solidFill>
+                            <a:srgbClr val="FF0000"/>
+                          </a:solidFill>
+                          <a:tailEnd type="triangle"/>
+                        </a:ln>
+                      </wps:spPr>
+                      <wps:style>
+                        <a:lnRef idx="1">
+                          <a:schemeClr val="accent1"/>
+                        </a:lnRef>
+                        <a:fillRef idx="0">
+                          <a:schemeClr val="accent1"/>
+                        </a:fillRef>
+                        <a:effectRef idx="0">
+                          <a:schemeClr val="accent1"/>
+                        </a:effectRef>
+                        <a:fontRef idx="minor">
+                          <a:schemeClr val="tx1"/>
+                        </a:fontRef>
+                      </wps:style>
+                      <wps:bodyPr/>
+                    </wps:wsp>
+                  </a:graphicData>
+                </a:graphic>
+                <wp14:sizeRelH relativeFrom="margin">
+                  <wp14:pctWidth>0</wp14:pctWidth>
+                </wp14:sizeRelH>
+                <wp14:sizeRelV relativeFrom="margin">
+                  <wp14:pctHeight>0</wp14:pctHeight>
+                </wp14:sizeRelV>
+              </wp:anchor>
+            </w:drawing>
+          </mc:Choice>
+          <mc:Fallback>
+            <w:pict>
+              <v:shape w14:anchorId="04BBF04D" id="Съединител &quot;права стрелка&quot; 7" o:spid="_x0000_s1026" type="#_x0000_t32" style="position:absolute;margin-left:288.65pt;margin-top:125.15pt;width:71pt;height:33pt;flip:x;z-index:251665408;visibility:visible;mso-wrap-style:square;mso-width-percent:0;mso-height-percent:0;mso-wrap-distance-left:9pt;mso-wrap-distance-top:0;mso-wrap-distance-right:9pt;mso-wrap-distance-bottom:0;mso-position-horizontal:absolute;mso-position-horizontal-relative:text;mso-position-vertical:absolute;mso-position-vertical-relative:text;mso-width-percent:0;mso-height-percent:0;mso-width-relative:margin;mso-height-relative:margin" o:gfxdata="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" strokecolor="red" strokeweight="1.5pt">
+                <v:stroke endarrow="block" joinstyle="miter"/>
+              </v:shape>
+            </w:pict>
+          </mc:Fallback>
+        </mc:AlternateContent>
+      </w:r>
+      <w:r>
+        <w:rPr>
+          <w:noProof/>
+        </w:rPr>
+        <mc:AlternateContent>
+          <mc:Choice Requires="wps">
+            <w:drawing>
+              <wp:anchor distT="0" distB="0" distL="114300" distR="114300" simplePos="0" relativeHeight="251664384" behindDoc="0" locked="0" layoutInCell="1" allowOverlap="1" wp14:anchorId="280B2711" wp14:editId="151DB8CB">
+                <wp:simplePos x="0" y="0"/>
+                <wp:positionH relativeFrom="column">
+                  <wp:posOffset>3519805</wp:posOffset>
+                </wp:positionH>
+                <wp:positionV relativeFrom="paragraph">
+                  <wp:posOffset>1049655</wp:posOffset>
+                </wp:positionV>
+                <wp:extent cx="2025650" cy="482600"/>
+                <wp:effectExtent l="0" t="0" r="12700" b="12700"/>
+                <wp:wrapNone/>
+                <wp:docPr id="6" name="Текстово поле 6"/>
+                <wp:cNvGraphicFramePr/>
+                <a:graphic xmlns:a="http://schemas.openxmlformats.org/drawingml/2006/main">
+                  <a:graphicData uri="http://schemas.microsoft.com/office/word/2010/wordprocessingShape">
+                    <wps:wsp>
+                      <wps:cNvSpPr txBox="1"/>
+                      <wps:spPr>
+                        <a:xfrm>
+                          <a:off x="0" y="0"/>
+                          <a:ext cx="2025650" cy="482600"/>
+                        </a:xfrm>
+                        <a:prstGeom prst="rect">
+                          <a:avLst/>
+                        </a:prstGeom>
+                        <a:solidFill>
+                          <a:schemeClr val="lt1"/>
+                        </a:solidFill>
+                        <a:ln w="19050">
+                          <a:solidFill>
+                            <a:srgbClr val="FF0000"/>
+                          </a:solidFill>
+                        </a:ln>
+                      </wps:spPr>
+                      <wps:txbx>
+                        <w:txbxContent>
+                          <w:p>
+                            <w:pPr>
+                              <w:rPr>
+                                <w:lang w:val="en-US"/>
+                              </w:rPr>
+                            </w:pPr>
+                            <w:r>
+                              <w:t xml:space="preserve">Избира се вида на проекта – </w:t>
+                            </w:r>
+                            <w:r>
+                              <w:rPr>
+                                <w:lang w:val="en-US"/>
+                              </w:rPr>
+                              <w:t>MVC Model</w:t>
+                            </w:r>
+                          </w:p>
+                        </w:txbxContent>
+                      </wps:txbx>
+                      <wps:bodyPr rot="0" spcFirstLastPara="0" vertOverflow="overflow" horzOverflow="overflow" vert="horz" wrap="square" lIns="91440" tIns="45720" rIns="91440" bIns="45720" numCol="1" spcCol="0" rtlCol="0" fromWordArt="0" anchor="t" anchorCtr="0" forceAA="0" compatLnSpc="1">
+                        <a:prstTxWarp prst="textNoShape">
+                          <a:avLst/>
+                        </a:prstTxWarp>
+                        <a:noAutofit/>
+                      </wps:bodyPr>
+                    </wps:wsp>
+                  </a:graphicData>
+                </a:graphic>
+                <wp14:sizeRelV relativeFrom="margin">
+                  <wp14:pctHeight>0</wp14:pctHeight>
+                </wp14:sizeRelV>
+              </wp:anchor>
+            </w:drawing>
+          </mc:Choice>
+          <mc:Fallback>
+            <w:pict>
+              <v:shape w14:anchorId="280B2711" id="Текстово поле 6" o:spid="_x0000_s1028" type="#_x0000_t202" style="position:absolute;left:0;text-align:left;margin-left:277.15pt;margin-top:82.65pt;width:159.5pt;height:38pt;z-index:251664384;visibility:visible;mso-wrap-style:square;mso-height-percent:0;mso-wrap-distance-left:9pt;mso-wrap-distance-top:0;mso-wrap-distance-right:9pt;mso-wrap-distance-bottom:0;mso-position-horizontal:absolute;mso-position-horizontal-relative:text;mso-position-vertical:absolute;mso-position-vertical-relative:text;mso-height-percent:0;mso-height-relative:margin;v-text-anchor:top" o:gfxdata="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" fillcolor="white [3201]" strokecolor="red" strokeweight="1.5pt">
+                <v:textbox>
+                  <w:txbxContent>
+                    <w:p>
+                      <w:pPr>
+                        <w:rPr>
+                          <w:lang w:val="en-US"/>
+                        </w:rPr>
+                      </w:pPr>
+                      <w:r>
+                        <w:t xml:space="preserve">Избира се вида на проекта – </w:t>
+                      </w:r>
+                      <w:r>
+                        <w:rPr>
+                          <w:lang w:val="en-US"/>
+                        </w:rPr>
+                        <w:t>MVC Model</w:t>
+                      </w:r>
+                    </w:p>
+                  </w:txbxContent>
+                </v:textbox>
+              </v:shape>
+            </w:pict>
+          </mc:Fallback>
+        </mc:AlternateContent>
+      </w:r>
+      <w:r>
+        <w:rPr>
+          <w:noProof/>
+        </w:rPr>
+        <w:drawing>
+          <wp:anchor distT="0" distB="0" distL="114300" distR="114300" simplePos="0" relativeHeight="251659264" behindDoc="0" locked="0" layoutInCell="1" allowOverlap="1" wp14:anchorId="6E6C6384" wp14:editId="3CC821D8">
+            <wp:simplePos x="0" y="0"/>
+            <wp:positionH relativeFrom="margin">
+              <wp:align>center</wp:align>
+            </wp:positionH>
+            <wp:positionV relativeFrom="paragraph">
+              <wp:posOffset>229870</wp:posOffset>
+            </wp:positionV>
+            <wp:extent cx="5600700" cy="2971800"/>
+            <wp:effectExtent l="0" t="0" r="0" b="0"/>
+            <wp:wrapSquare wrapText="bothSides"/>
+            <wp:docPr id="2" name="Картина 2"/>
+            <wp:cNvGraphicFramePr>
+              <a:graphicFrameLocks xmlns:a="http://schemas.openxmlformats.org/drawingml/2006/main" noChangeAspect="1"/>
+            </wp:cNvGraphicFramePr>
+            <a:graphic xmlns:a="http://schemas.openxmlformats.org/drawingml/2006/main">
+              <a:graphicData uri="http://schemas.openxmlformats.org/drawingml/2006/picture">
+                <pic:pic xmlns:pic="http://schemas.openxmlformats.org/drawingml/2006/picture">
+                  <pic:nvPicPr>
+                    <pic:cNvPr id="1" name=""/>
+                    <pic:cNvPicPr/>
+                  </pic:nvPicPr>
+                  <pic:blipFill rotWithShape="1">
+                    <a:blip r:embed="rId9" cstate="print">
+                      <a:extLst>
+                        <a:ext uri="{28A0092B-C50C-407E-A947-70E740481C1C}">
+                          <a14:useLocalDpi xmlns:a14="http://schemas.microsoft.com/office/drawing/2010/main" val="0"/>
+                        </a:ext>
+                      </a:extLst>
+                    </a:blip>
+                    <a:srcRect l="1323" t="2645" r="1455" b="5644"/>
+                    <a:stretch/>
+                  </pic:blipFill>
+                  <pic:spPr bwMode="auto">
+                    <a:xfrm>
+                      <a:off x="0" y="0"/>
+                      <a:ext cx="5600700" cy="2971800"/>
+                    </a:xfrm>
+                    <a:prstGeom prst="rect">
+                      <a:avLst/>
+                    </a:prstGeom>
+                    <a:ln>
+                      <a:noFill/>
+                    </a:ln>
+                    <a:extLst>
+                      <a:ext uri="{53640926-AAD7-44D8-BBD7-CCE9431645EC}">
+                        <a14:shadowObscured xmlns:a14="http://schemas.microsoft.com/office/drawing/2010/main"/>
+                      </a:ext>
+                    </a:extLst>
+                  </pic:spPr>
+                </pic:pic>
+              </a:graphicData>
+            </a:graphic>
+          </wp:anchor>
+        </w:drawing>
+      </w:r>
+    </w:p>
+    <w:p>
+      <w:pPr>
+        <w:pStyle w:val="a8"/>
+        <w:ind w:left="1080"/>
+        <w:rPr>
+          <w:noProof/>
         </w:rPr>
       </w:pPr>
     </w:p>
@@ -1136,6 +1710,2361 @@
     <w:p>
       <w:pPr>
         <w:pStyle w:val="a8"/>
+        <w:numPr>
+          <w:ilvl w:val="0"/>
+          <w:numId w:val="5"/>
+        </w:numPr>
+        <w:rPr>
+          <w:rFonts w:cstheme="minorHAnsi"/>
+          <w:sz w:val="32"/>
+          <w:szCs w:val="36"/>
+        </w:rPr>
+      </w:pPr>
+      <w:r>
+        <w:rPr>
+          <w:rFonts w:cstheme="minorHAnsi"/>
+          <w:sz w:val="32"/>
+          <w:szCs w:val="36"/>
+          <w:lang w:val="en-US"/>
+        </w:rPr>
+        <w:t>DreamJourney</w:t>
+      </w:r>
+    </w:p>
+    <w:p>
+      <w:pPr>
+        <w:pStyle w:val="a8"/>
+        <w:rPr>
+          <w:rFonts w:cstheme="minorHAnsi"/>
+          <w:sz w:val="24"/>
+          <w:szCs w:val="28"/>
+        </w:rPr>
+      </w:pPr>
+      <w:r>
+        <w:rPr>
+          <w:rFonts w:cstheme="minorHAnsi"/>
+          <w:noProof/>
+          <w:szCs w:val="24"/>
+        </w:rPr>
+        <mc:AlternateContent>
+          <mc:Choice Requires="wps">
+            <w:drawing>
+              <wp:anchor distT="0" distB="0" distL="114300" distR="114300" simplePos="0" relativeHeight="251667456" behindDoc="0" locked="0" layoutInCell="1" allowOverlap="1" wp14:anchorId="6873F258" wp14:editId="32B61D67">
+                <wp:simplePos x="0" y="0"/>
+                <wp:positionH relativeFrom="margin">
+                  <wp:posOffset>2017576</wp:posOffset>
+                </wp:positionH>
+                <wp:positionV relativeFrom="paragraph">
+                  <wp:posOffset>157389</wp:posOffset>
+                </wp:positionV>
+                <wp:extent cx="3764280" cy="435792"/>
+                <wp:effectExtent l="0" t="0" r="26670" b="21590"/>
+                <wp:wrapNone/>
+                <wp:docPr id="10" name="Правоъгълник 10"/>
+                <wp:cNvGraphicFramePr/>
+                <a:graphic xmlns:a="http://schemas.openxmlformats.org/drawingml/2006/main">
+                  <a:graphicData uri="http://schemas.microsoft.com/office/word/2010/wordprocessingShape">
+                    <wps:wsp>
+                      <wps:cNvSpPr/>
+                      <wps:spPr>
+                        <a:xfrm>
+                          <a:off x="0" y="0"/>
+                          <a:ext cx="3764280" cy="435792"/>
+                        </a:xfrm>
+                        <a:prstGeom prst="rect">
+                          <a:avLst/>
+                        </a:prstGeom>
+                        <a:noFill/>
+                        <a:ln>
+                          <a:solidFill>
+                            <a:srgbClr val="FF0000"/>
+                          </a:solidFill>
+                        </a:ln>
+                      </wps:spPr>
+                      <wps:style>
+                        <a:lnRef idx="2">
+                          <a:schemeClr val="accent1">
+                            <a:shade val="50000"/>
+                          </a:schemeClr>
+                        </a:lnRef>
+                        <a:fillRef idx="1">
+                          <a:schemeClr val="accent1"/>
+                        </a:fillRef>
+                        <a:effectRef idx="0">
+                          <a:schemeClr val="accent1"/>
+                        </a:effectRef>
+                        <a:fontRef idx="minor">
+                          <a:schemeClr val="lt1"/>
+                        </a:fontRef>
+                      </wps:style>
+                      <wps:bodyPr rot="0" spcFirstLastPara="0" vertOverflow="overflow" horzOverflow="overflow" vert="horz" wrap="square" lIns="91440" tIns="45720" rIns="91440" bIns="45720" numCol="1" spcCol="0" rtlCol="0" fromWordArt="0" anchor="ctr" anchorCtr="0" forceAA="0" compatLnSpc="1">
+                        <a:prstTxWarp prst="textNoShape">
+                          <a:avLst/>
+                        </a:prstTxWarp>
+                        <a:noAutofit/>
+                      </wps:bodyPr>
+                    </wps:wsp>
+                  </a:graphicData>
+                </a:graphic>
+                <wp14:sizeRelH relativeFrom="margin">
+                  <wp14:pctWidth>0</wp14:pctWidth>
+                </wp14:sizeRelH>
+                <wp14:sizeRelV relativeFrom="margin">
+                  <wp14:pctHeight>0</wp14:pctHeight>
+                </wp14:sizeRelV>
+              </wp:anchor>
+            </w:drawing>
+          </mc:Choice>
+          <mc:Fallback>
+            <w:pict>
+              <v:rect w14:anchorId="6B3A8981" id="Правоъгълник 10" o:spid="_x0000_s1026" style="position:absolute;margin-left:158.85pt;margin-top:12.4pt;width:296.4pt;height:34.3pt;z-index:251667456;visibility:visible;mso-wrap-style:square;mso-width-percent:0;mso-height-percent:0;mso-wrap-distance-left:9pt;mso-wrap-distance-top:0;mso-wrap-distance-right:9pt;mso-wrap-distance-bottom:0;mso-position-horizontal:absolute;mso-position-horizontal-relative:margin;mso-position-vertical:absolute;mso-position-vertical-relative:text;mso-width-percent:0;mso-height-percent:0;mso-width-relative:margin;mso-height-relative:margin;v-text-anchor:middle" o:gfxdata="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" filled="f" strokecolor="red" strokeweight="1pt">
+                <w10:wrap anchorx="margin"/>
+              </v:rect>
+            </w:pict>
+          </mc:Fallback>
+        </mc:AlternateContent>
+      </w:r>
+      <w:r>
+        <w:rPr>
+          <w:noProof/>
+          <w:sz w:val="18"/>
+          <w:szCs w:val="18"/>
+        </w:rPr>
+        <w:drawing>
+          <wp:anchor distT="0" distB="0" distL="114300" distR="114300" simplePos="0" relativeHeight="251666432" behindDoc="0" locked="0" layoutInCell="1" allowOverlap="1" wp14:anchorId="7A81BC4E" wp14:editId="2C4B95BB">
+            <wp:simplePos x="0" y="0"/>
+            <wp:positionH relativeFrom="column">
+              <wp:posOffset>385445</wp:posOffset>
+            </wp:positionH>
+            <wp:positionV relativeFrom="paragraph">
+              <wp:posOffset>71120</wp:posOffset>
+            </wp:positionV>
+            <wp:extent cx="1549400" cy="3136900"/>
+            <wp:effectExtent l="0" t="0" r="0" b="6350"/>
+            <wp:wrapSquare wrapText="bothSides"/>
+            <wp:docPr id="9" name="Картина 9"/>
+            <wp:cNvGraphicFramePr>
+              <a:graphicFrameLocks xmlns:a="http://schemas.openxmlformats.org/drawingml/2006/main" noChangeAspect="1"/>
+            </wp:cNvGraphicFramePr>
+            <a:graphic xmlns:a="http://schemas.openxmlformats.org/drawingml/2006/main">
+              <a:graphicData uri="http://schemas.openxmlformats.org/drawingml/2006/picture">
+                <pic:pic xmlns:pic="http://schemas.openxmlformats.org/drawingml/2006/picture">
+                  <pic:nvPicPr>
+                    <pic:cNvPr id="1" name=""/>
+                    <pic:cNvPicPr/>
+                  </pic:nvPicPr>
+                  <pic:blipFill rotWithShape="1">
+                    <a:blip r:embed="rId10">
+                      <a:extLst>
+                        <a:ext uri="{28A0092B-C50C-407E-A947-70E740481C1C}">
+                          <a14:useLocalDpi xmlns:a14="http://schemas.microsoft.com/office/drawing/2010/main" val="0"/>
+                        </a:ext>
+                      </a:extLst>
+                    </a:blip>
+                    <a:srcRect l="81553" t="18536" b="15065"/>
+                    <a:stretch/>
+                  </pic:blipFill>
+                  <pic:spPr bwMode="auto">
+                    <a:xfrm>
+                      <a:off x="0" y="0"/>
+                      <a:ext cx="1549400" cy="3136900"/>
+                    </a:xfrm>
+                    <a:prstGeom prst="rect">
+                      <a:avLst/>
+                    </a:prstGeom>
+                    <a:ln>
+                      <a:noFill/>
+                    </a:ln>
+                    <a:extLst>
+                      <a:ext uri="{53640926-AAD7-44D8-BBD7-CCE9431645EC}">
+                        <a14:shadowObscured xmlns:a14="http://schemas.microsoft.com/office/drawing/2010/main"/>
+                      </a:ext>
+                    </a:extLst>
+                  </pic:spPr>
+                </pic:pic>
+              </a:graphicData>
+            </a:graphic>
+            <wp14:sizeRelH relativeFrom="margin">
+              <wp14:pctWidth>0</wp14:pctWidth>
+            </wp14:sizeRelH>
+            <wp14:sizeRelV relativeFrom="margin">
+              <wp14:pctHeight>0</wp14:pctHeight>
+            </wp14:sizeRelV>
+          </wp:anchor>
+        </w:drawing>
+      </w:r>
+    </w:p>
+    <w:p>
+      <w:pPr>
+        <w:pStyle w:val="a8"/>
+        <w:jc w:val="both"/>
+        <w:rPr>
+          <w:rFonts w:cstheme="minorHAnsi"/>
+          <w:sz w:val="28"/>
+          <w:szCs w:val="32"/>
+        </w:rPr>
+      </w:pPr>
+      <w:r>
+        <w:rPr>
+          <w:rFonts w:cstheme="minorHAnsi"/>
+          <w:noProof/>
+          <w:szCs w:val="24"/>
+        </w:rPr>
+        <mc:AlternateContent>
+          <mc:Choice Requires="wps">
+            <w:drawing>
+              <wp:anchor distT="0" distB="0" distL="114300" distR="114300" simplePos="0" relativeHeight="251668480" behindDoc="0" locked="0" layoutInCell="1" allowOverlap="1" wp14:anchorId="7ED208DE" wp14:editId="340263F9">
+                <wp:simplePos x="0" y="0"/>
+                <wp:positionH relativeFrom="column">
+                  <wp:posOffset>1144905</wp:posOffset>
+                </wp:positionH>
+                <wp:positionV relativeFrom="paragraph">
+                  <wp:posOffset>222250</wp:posOffset>
+                </wp:positionV>
+                <wp:extent cx="830580" cy="218440"/>
+                <wp:effectExtent l="38100" t="0" r="26670" b="67310"/>
+                <wp:wrapNone/>
+                <wp:docPr id="11" name="Съединител &quot;права стрелка&quot; 11"/>
+                <wp:cNvGraphicFramePr/>
+                <a:graphic xmlns:a="http://schemas.openxmlformats.org/drawingml/2006/main">
+                  <a:graphicData uri="http://schemas.microsoft.com/office/word/2010/wordprocessingShape">
+                    <wps:wsp>
+                      <wps:cNvCnPr/>
+                      <wps:spPr>
+                        <a:xfrm flipH="1">
+                          <a:off x="0" y="0"/>
+                          <a:ext cx="830580" cy="218440"/>
+                        </a:xfrm>
+                        <a:prstGeom prst="straightConnector1">
+                          <a:avLst/>
+                        </a:prstGeom>
+                        <a:ln w="12700">
+                          <a:solidFill>
+                            <a:srgbClr val="FF0000"/>
+                          </a:solidFill>
+                          <a:tailEnd type="triangle"/>
+                        </a:ln>
+                      </wps:spPr>
+                      <wps:style>
+                        <a:lnRef idx="1">
+                          <a:schemeClr val="accent1"/>
+                        </a:lnRef>
+                        <a:fillRef idx="0">
+                          <a:schemeClr val="accent1"/>
+                        </a:fillRef>
+                        <a:effectRef idx="0">
+                          <a:schemeClr val="accent1"/>
+                        </a:effectRef>
+                        <a:fontRef idx="minor">
+                          <a:schemeClr val="tx1"/>
+                        </a:fontRef>
+                      </wps:style>
+                      <wps:bodyPr/>
+                    </wps:wsp>
+                  </a:graphicData>
+                </a:graphic>
+                <wp14:sizeRelH relativeFrom="margin">
+                  <wp14:pctWidth>0</wp14:pctWidth>
+                </wp14:sizeRelH>
+                <wp14:sizeRelV relativeFrom="margin">
+                  <wp14:pctHeight>0</wp14:pctHeight>
+                </wp14:sizeRelV>
+              </wp:anchor>
+            </w:drawing>
+          </mc:Choice>
+          <mc:Fallback>
+            <w:pict>
+              <v:shape w14:anchorId="0861569A" id="Съединител &quot;права стрелка&quot; 11" o:spid="_x0000_s1026" type="#_x0000_t32" style="position:absolute;margin-left:90.15pt;margin-top:17.5pt;width:65.4pt;height:17.2pt;flip:x;z-index:251668480;visibility:visible;mso-wrap-style:square;mso-width-percent:0;mso-height-percent:0;mso-wrap-distance-left:9pt;mso-wrap-distance-top:0;mso-wrap-distance-right:9pt;mso-wrap-distance-bottom:0;mso-position-horizontal:absolute;mso-position-horizontal-relative:text;mso-position-vertical:absolute;mso-position-vertical-relative:text;mso-width-percent:0;mso-height-percent:0;mso-width-relative:margin;mso-height-relative:margin" o:gfxdata="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" strokecolor="red" strokeweight="1pt">
+                <v:stroke endarrow="block" joinstyle="miter"/>
+              </v:shape>
+            </w:pict>
+          </mc:Fallback>
+        </mc:AlternateContent>
+      </w:r>
+      <w:r>
+        <w:rPr>
+          <w:rFonts w:cstheme="minorHAnsi"/>
+          <w:szCs w:val="24"/>
+        </w:rPr>
+        <w:t xml:space="preserve">В папка </w:t>
+      </w:r>
+      <w:r>
+        <w:rPr>
+          <w:rFonts w:cstheme="minorHAnsi"/>
+          <w:szCs w:val="24"/>
+          <w:lang w:val="en-US"/>
+        </w:rPr>
+        <w:t>Controllers</w:t>
+      </w:r>
+      <w:r>
+        <w:rPr>
+          <w:rFonts w:cstheme="minorHAnsi"/>
+          <w:szCs w:val="24"/>
+          <w:lang w:val="en-US"/>
+        </w:rPr>
+        <w:t xml:space="preserve"> </w:t>
+      </w:r>
+      <w:r>
+        <w:rPr>
+          <w:rFonts w:cstheme="minorHAnsi"/>
+          <w:szCs w:val="24"/>
+        </w:rPr>
+        <w:t>се намират контролерите, които управляват логиката</w:t>
+      </w:r>
+      <w:r>
+        <w:rPr>
+          <w:rFonts w:cstheme="minorHAnsi"/>
+          <w:szCs w:val="24"/>
+        </w:rPr>
+        <w:t xml:space="preserve"> на приложението</w:t>
+      </w:r>
+      <w:r>
+        <w:rPr>
+          <w:rFonts w:cstheme="minorHAnsi"/>
+          <w:szCs w:val="24"/>
+        </w:rPr>
+        <w:t>.</w:t>
+      </w:r>
+    </w:p>
+    <w:p>
+      <w:pPr>
+        <w:pStyle w:val="a8"/>
+        <w:ind w:left="1429"/>
+        <w:rPr>
+          <w:noProof/>
+        </w:rPr>
+      </w:pPr>
+      <w:r>
+        <w:rPr>
+          <w:noProof/>
+        </w:rPr>
+        <mc:AlternateContent>
+          <mc:Choice Requires="wps">
+            <w:drawing>
+              <wp:anchor distT="0" distB="0" distL="114300" distR="114300" simplePos="0" relativeHeight="251680768" behindDoc="0" locked="0" layoutInCell="1" allowOverlap="1" wp14:anchorId="61E2B2A9" wp14:editId="2746CF03">
+                <wp:simplePos x="0" y="0"/>
+                <wp:positionH relativeFrom="column">
+                  <wp:posOffset>2021205</wp:posOffset>
+                </wp:positionH>
+                <wp:positionV relativeFrom="paragraph">
+                  <wp:posOffset>121285</wp:posOffset>
+                </wp:positionV>
+                <wp:extent cx="2332355" cy="858520"/>
+                <wp:effectExtent l="0" t="0" r="10795" b="17780"/>
+                <wp:wrapNone/>
+                <wp:docPr id="23" name="Текстово поле 23"/>
+                <wp:cNvGraphicFramePr/>
+                <a:graphic xmlns:a="http://schemas.openxmlformats.org/drawingml/2006/main">
+                  <a:graphicData uri="http://schemas.microsoft.com/office/word/2010/wordprocessingShape">
+                    <wps:wsp>
+                      <wps:cNvSpPr txBox="1"/>
+                      <wps:spPr>
+                        <a:xfrm>
+                          <a:off x="0" y="0"/>
+                          <a:ext cx="2332355" cy="858520"/>
+                        </a:xfrm>
+                        <a:prstGeom prst="rect">
+                          <a:avLst/>
+                        </a:prstGeom>
+                        <a:solidFill>
+                          <a:schemeClr val="lt1"/>
+                        </a:solidFill>
+                        <a:ln w="12700">
+                          <a:solidFill>
+                            <a:srgbClr val="FF0000"/>
+                          </a:solidFill>
+                        </a:ln>
+                      </wps:spPr>
+                      <wps:txbx>
+                        <w:txbxContent>
+                          <w:p>
+                            <w:pPr>
+                              <w:jc w:val="both"/>
+                              <w:rPr>
+                                <w:sz w:val="20"/>
+                                <w:szCs w:val="20"/>
+                              </w:rPr>
+                            </w:pPr>
+                            <w:r>
+                              <w:rPr>
+                                <w:sz w:val="20"/>
+                                <w:szCs w:val="20"/>
+                              </w:rPr>
+                              <w:t xml:space="preserve">Класовете в папка </w:t>
+                            </w:r>
+                            <w:r>
+                              <w:rPr>
+                                <w:sz w:val="20"/>
+                                <w:szCs w:val="20"/>
+                                <w:lang w:val="en-US"/>
+                              </w:rPr>
+                              <w:t>Filters</w:t>
+                            </w:r>
+                            <w:r>
+                              <w:rPr>
+                                <w:sz w:val="20"/>
+                                <w:szCs w:val="20"/>
+                              </w:rPr>
+                              <w:t xml:space="preserve"> определят изгледа, в зависимост от ролята на потребител</w:t>
+                            </w:r>
+                            <w:r>
+                              <w:rPr>
+                                <w:sz w:val="20"/>
+                                <w:szCs w:val="20"/>
+                              </w:rPr>
+                              <w:t>я, който използва приложението</w:t>
+                            </w:r>
+                          </w:p>
+                        </w:txbxContent>
+                      </wps:txbx>
+                      <wps:bodyPr rot="0" spcFirstLastPara="0" vertOverflow="overflow" horzOverflow="overflow" vert="horz" wrap="square" lIns="91440" tIns="45720" rIns="91440" bIns="45720" numCol="1" spcCol="0" rtlCol="0" fromWordArt="0" anchor="t" anchorCtr="0" forceAA="0" compatLnSpc="1">
+                        <a:prstTxWarp prst="textNoShape">
+                          <a:avLst/>
+                        </a:prstTxWarp>
+                        <a:noAutofit/>
+                      </wps:bodyPr>
+                    </wps:wsp>
+                  </a:graphicData>
+                </a:graphic>
+                <wp14:sizeRelH relativeFrom="margin">
+                  <wp14:pctWidth>0</wp14:pctWidth>
+                </wp14:sizeRelH>
+                <wp14:sizeRelV relativeFrom="margin">
+                  <wp14:pctHeight>0</wp14:pctHeight>
+                </wp14:sizeRelV>
+              </wp:anchor>
+            </w:drawing>
+          </mc:Choice>
+          <mc:Fallback>
+            <w:pict>
+              <v:shape w14:anchorId="61E2B2A9" id="Текстово поле 23" o:spid="_x0000_s1029" type="#_x0000_t202" style="position:absolute;left:0;text-align:left;margin-left:159.15pt;margin-top:9.55pt;width:183.65pt;height:67.6pt;z-index:251680768;visibility:visible;mso-wrap-style:square;mso-width-percent:0;mso-height-percent:0;mso-wrap-distance-left:9pt;mso-wrap-distance-top:0;mso-wrap-distance-right:9pt;mso-wrap-distance-bottom:0;mso-position-horizontal:absolute;mso-position-horizontal-relative:text;mso-position-vertical:absolute;mso-position-vertical-relative:text;mso-width-percent:0;mso-height-percent:0;mso-width-relative:margin;mso-height-relative:margin;v-text-anchor:top" o:gfxdata="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" fillcolor="white [3201]" strokecolor="red" strokeweight="1pt">
+                <v:textbox>
+                  <w:txbxContent>
+                    <w:p>
+                      <w:pPr>
+                        <w:jc w:val="both"/>
+                        <w:rPr>
+                          <w:sz w:val="20"/>
+                          <w:szCs w:val="20"/>
+                        </w:rPr>
+                      </w:pPr>
+                      <w:r>
+                        <w:rPr>
+                          <w:sz w:val="20"/>
+                          <w:szCs w:val="20"/>
+                        </w:rPr>
+                        <w:t xml:space="preserve">Класовете в папка </w:t>
+                      </w:r>
+                      <w:r>
+                        <w:rPr>
+                          <w:sz w:val="20"/>
+                          <w:szCs w:val="20"/>
+                          <w:lang w:val="en-US"/>
+                        </w:rPr>
+                        <w:t>Filters</w:t>
+                      </w:r>
+                      <w:r>
+                        <w:rPr>
+                          <w:sz w:val="20"/>
+                          <w:szCs w:val="20"/>
+                        </w:rPr>
+                        <w:t xml:space="preserve"> определят изгледа, в зависимост от ролята на потребител</w:t>
+                      </w:r>
+                      <w:r>
+                        <w:rPr>
+                          <w:sz w:val="20"/>
+                          <w:szCs w:val="20"/>
+                        </w:rPr>
+                        <w:t>я, който използва приложението</w:t>
+                      </w:r>
+                    </w:p>
+                  </w:txbxContent>
+                </v:textbox>
+              </v:shape>
+            </w:pict>
+          </mc:Fallback>
+        </mc:AlternateContent>
+      </w:r>
+      <w:r>
+        <w:rPr>
+          <w:noProof/>
+        </w:rPr>
+        <mc:AlternateContent>
+          <mc:Choice Requires="wps">
+            <w:drawing>
+              <wp:anchor distT="0" distB="0" distL="114300" distR="114300" simplePos="0" relativeHeight="251677696" behindDoc="0" locked="0" layoutInCell="1" allowOverlap="1" wp14:anchorId="442A22F9" wp14:editId="1631264F">
+                <wp:simplePos x="0" y="0"/>
+                <wp:positionH relativeFrom="margin">
+                  <wp:posOffset>4422482</wp:posOffset>
+                </wp:positionH>
+                <wp:positionV relativeFrom="paragraph">
+                  <wp:posOffset>122262</wp:posOffset>
+                </wp:positionV>
+                <wp:extent cx="1365787" cy="762000"/>
+                <wp:effectExtent l="0" t="0" r="25400" b="19050"/>
+                <wp:wrapNone/>
+                <wp:docPr id="19" name="Текстово поле 19"/>
+                <wp:cNvGraphicFramePr/>
+                <a:graphic xmlns:a="http://schemas.openxmlformats.org/drawingml/2006/main">
+                  <a:graphicData uri="http://schemas.microsoft.com/office/word/2010/wordprocessingShape">
+                    <wps:wsp>
+                      <wps:cNvSpPr txBox="1"/>
+                      <wps:spPr>
+                        <a:xfrm>
+                          <a:off x="0" y="0"/>
+                          <a:ext cx="1365787" cy="762000"/>
+                        </a:xfrm>
+                        <a:prstGeom prst="rect">
+                          <a:avLst/>
+                        </a:prstGeom>
+                        <a:solidFill>
+                          <a:schemeClr val="lt1"/>
+                        </a:solidFill>
+                        <a:ln w="12700">
+                          <a:solidFill>
+                            <a:srgbClr val="FF0000"/>
+                          </a:solidFill>
+                        </a:ln>
+                      </wps:spPr>
+                      <wps:txbx>
+                        <w:txbxContent>
+                          <w:p>
+                            <w:pPr>
+                              <w:spacing w:after="0"/>
+                              <w:jc w:val="both"/>
+                              <w:rPr>
+                                <w:sz w:val="16"/>
+                                <w:szCs w:val="16"/>
+                              </w:rPr>
+                            </w:pPr>
+                            <w:r>
+                              <w:rPr>
+                                <w:sz w:val="16"/>
+                                <w:szCs w:val="16"/>
+                                <w:lang w:val="en-US"/>
+                              </w:rPr>
+                              <w:t xml:space="preserve">Index.cshtml </w:t>
+                            </w:r>
+                            <w:r>
+                              <w:rPr>
+                                <w:sz w:val="16"/>
+                                <w:szCs w:val="16"/>
+                                <w:lang w:val="en-US"/>
+                              </w:rPr>
+                              <w:t>–</w:t>
+                            </w:r>
+                            <w:r>
+                              <w:rPr>
+                                <w:sz w:val="16"/>
+                                <w:szCs w:val="16"/>
+                                <w:lang w:val="en-US"/>
+                              </w:rPr>
+                              <w:t xml:space="preserve"> </w:t>
+                            </w:r>
+                            <w:r>
+                              <w:rPr>
+                                <w:sz w:val="16"/>
+                                <w:szCs w:val="16"/>
+                              </w:rPr>
+                              <w:t>изгледа на началната страница</w:t>
+                            </w:r>
+                          </w:p>
+                          <w:p>
+                            <w:pPr>
+                              <w:spacing w:after="0"/>
+                              <w:jc w:val="both"/>
+                              <w:rPr>
+                                <w:sz w:val="16"/>
+                                <w:szCs w:val="16"/>
+                              </w:rPr>
+                            </w:pPr>
+                            <w:r>
+                              <w:rPr>
+                                <w:sz w:val="16"/>
+                                <w:szCs w:val="16"/>
+                                <w:lang w:val="en-US"/>
+                              </w:rPr>
+                              <w:t xml:space="preserve">_Layout.cshtml – </w:t>
+                            </w:r>
+                            <w:r>
+                              <w:rPr>
+                                <w:sz w:val="16"/>
+                                <w:szCs w:val="16"/>
+                              </w:rPr>
+                              <w:t>горната и долната част, които се виждат непрекъснато</w:t>
+                            </w:r>
+                          </w:p>
+                        </w:txbxContent>
+                      </wps:txbx>
+                      <wps:bodyPr rot="0" spcFirstLastPara="0" vertOverflow="overflow" horzOverflow="overflow" vert="horz" wrap="square" lIns="91440" tIns="45720" rIns="91440" bIns="45720" numCol="1" spcCol="0" rtlCol="0" fromWordArt="0" anchor="t" anchorCtr="0" forceAA="0" compatLnSpc="1">
+                        <a:prstTxWarp prst="textNoShape">
+                          <a:avLst/>
+                        </a:prstTxWarp>
+                        <a:noAutofit/>
+                      </wps:bodyPr>
+                    </wps:wsp>
+                  </a:graphicData>
+                </a:graphic>
+                <wp14:sizeRelH relativeFrom="margin">
+                  <wp14:pctWidth>0</wp14:pctWidth>
+                </wp14:sizeRelH>
+                <wp14:sizeRelV relativeFrom="margin">
+                  <wp14:pctHeight>0</wp14:pctHeight>
+                </wp14:sizeRelV>
+              </wp:anchor>
+            </w:drawing>
+          </mc:Choice>
+          <mc:Fallback>
+            <w:pict>
+              <v:shape w14:anchorId="442A22F9" id="Текстово поле 19" o:spid="_x0000_s1030" type="#_x0000_t202" style="position:absolute;left:0;text-align:left;margin-left:348.25pt;margin-top:9.65pt;width:107.55pt;height:60pt;z-index:251677696;visibility:visible;mso-wrap-style:square;mso-width-percent:0;mso-height-percent:0;mso-wrap-distance-left:9pt;mso-wrap-distance-top:0;mso-wrap-distance-right:9pt;mso-wrap-distance-bottom:0;mso-position-horizontal:absolute;mso-position-horizontal-relative:margin;mso-position-vertical:absolute;mso-position-vertical-relative:text;mso-width-percent:0;mso-height-percent:0;mso-width-relative:margin;mso-height-relative:margin;v-text-anchor:top" o:gfxdata="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" fillcolor="white [3201]" strokecolor="red" strokeweight="1pt">
+                <v:textbox>
+                  <w:txbxContent>
+                    <w:p>
+                      <w:pPr>
+                        <w:spacing w:after="0"/>
+                        <w:jc w:val="both"/>
+                        <w:rPr>
+                          <w:sz w:val="16"/>
+                          <w:szCs w:val="16"/>
+                        </w:rPr>
+                      </w:pPr>
+                      <w:r>
+                        <w:rPr>
+                          <w:sz w:val="16"/>
+                          <w:szCs w:val="16"/>
+                          <w:lang w:val="en-US"/>
+                        </w:rPr>
+                        <w:t xml:space="preserve">Index.cshtml </w:t>
+                      </w:r>
+                      <w:r>
+                        <w:rPr>
+                          <w:sz w:val="16"/>
+                          <w:szCs w:val="16"/>
+                          <w:lang w:val="en-US"/>
+                        </w:rPr>
+                        <w:t>–</w:t>
+                      </w:r>
+                      <w:r>
+                        <w:rPr>
+                          <w:sz w:val="16"/>
+                          <w:szCs w:val="16"/>
+                          <w:lang w:val="en-US"/>
+                        </w:rPr>
+                        <w:t xml:space="preserve"> </w:t>
+                      </w:r>
+                      <w:r>
+                        <w:rPr>
+                          <w:sz w:val="16"/>
+                          <w:szCs w:val="16"/>
+                        </w:rPr>
+                        <w:t>изгледа на началната страница</w:t>
+                      </w:r>
+                    </w:p>
+                    <w:p>
+                      <w:pPr>
+                        <w:spacing w:after="0"/>
+                        <w:jc w:val="both"/>
+                        <w:rPr>
+                          <w:sz w:val="16"/>
+                          <w:szCs w:val="16"/>
+                        </w:rPr>
+                      </w:pPr>
+                      <w:r>
+                        <w:rPr>
+                          <w:sz w:val="16"/>
+                          <w:szCs w:val="16"/>
+                          <w:lang w:val="en-US"/>
+                        </w:rPr>
+                        <w:t xml:space="preserve">_Layout.cshtml – </w:t>
+                      </w:r>
+                      <w:r>
+                        <w:rPr>
+                          <w:sz w:val="16"/>
+                          <w:szCs w:val="16"/>
+                        </w:rPr>
+                        <w:t>горната и долната част, които се виждат непрекъснато</w:t>
+                      </w:r>
+                    </w:p>
+                  </w:txbxContent>
+                </v:textbox>
+                <w10:wrap anchorx="margin"/>
+              </v:shape>
+            </w:pict>
+          </mc:Fallback>
+        </mc:AlternateContent>
+      </w:r>
+    </w:p>
+    <w:p>
+      <w:pPr>
+        <w:pStyle w:val="a8"/>
+        <w:ind w:left="1429"/>
+        <w:rPr>
+          <w:noProof/>
+        </w:rPr>
+      </w:pPr>
+    </w:p>
+    <w:p>
+      <w:pPr>
+        <w:pStyle w:val="a8"/>
+        <w:ind w:left="1429"/>
+        <w:rPr>
+          <w:noProof/>
+        </w:rPr>
+      </w:pPr>
+      <w:r>
+        <w:rPr>
+          <w:noProof/>
+        </w:rPr>
+        <mc:AlternateContent>
+          <mc:Choice Requires="wps">
+            <w:drawing>
+              <wp:anchor distT="0" distB="0" distL="114300" distR="114300" simplePos="0" relativeHeight="251681792" behindDoc="0" locked="0" layoutInCell="1" allowOverlap="1" wp14:anchorId="7D164133" wp14:editId="7667EF39">
+                <wp:simplePos x="0" y="0"/>
+                <wp:positionH relativeFrom="column">
+                  <wp:posOffset>989965</wp:posOffset>
+                </wp:positionH>
+                <wp:positionV relativeFrom="paragraph">
+                  <wp:posOffset>67310</wp:posOffset>
+                </wp:positionV>
+                <wp:extent cx="970280" cy="105410"/>
+                <wp:effectExtent l="38100" t="0" r="20320" b="85090"/>
+                <wp:wrapNone/>
+                <wp:docPr id="24" name="Съединител &quot;права стрелка&quot; 24"/>
+                <wp:cNvGraphicFramePr/>
+                <a:graphic xmlns:a="http://schemas.openxmlformats.org/drawingml/2006/main">
+                  <a:graphicData uri="http://schemas.microsoft.com/office/word/2010/wordprocessingShape">
+                    <wps:wsp>
+                      <wps:cNvCnPr/>
+                      <wps:spPr>
+                        <a:xfrm flipH="1">
+                          <a:off x="0" y="0"/>
+                          <a:ext cx="970280" cy="105410"/>
+                        </a:xfrm>
+                        <a:prstGeom prst="straightConnector1">
+                          <a:avLst/>
+                        </a:prstGeom>
+                        <a:ln w="12700">
+                          <a:solidFill>
+                            <a:srgbClr val="FF0000"/>
+                          </a:solidFill>
+                          <a:tailEnd type="triangle"/>
+                        </a:ln>
+                      </wps:spPr>
+                      <wps:style>
+                        <a:lnRef idx="1">
+                          <a:schemeClr val="accent1"/>
+                        </a:lnRef>
+                        <a:fillRef idx="0">
+                          <a:schemeClr val="accent1"/>
+                        </a:fillRef>
+                        <a:effectRef idx="0">
+                          <a:schemeClr val="accent1"/>
+                        </a:effectRef>
+                        <a:fontRef idx="minor">
+                          <a:schemeClr val="tx1"/>
+                        </a:fontRef>
+                      </wps:style>
+                      <wps:bodyPr/>
+                    </wps:wsp>
+                  </a:graphicData>
+                </a:graphic>
+                <wp14:sizeRelH relativeFrom="margin">
+                  <wp14:pctWidth>0</wp14:pctWidth>
+                </wp14:sizeRelH>
+                <wp14:sizeRelV relativeFrom="margin">
+                  <wp14:pctHeight>0</wp14:pctHeight>
+                </wp14:sizeRelV>
+              </wp:anchor>
+            </w:drawing>
+          </mc:Choice>
+          <mc:Fallback>
+            <w:pict>
+              <v:shape w14:anchorId="67ADBA0F" id="Съединител &quot;права стрелка&quot; 24" o:spid="_x0000_s1026" type="#_x0000_t32" style="position:absolute;margin-left:77.95pt;margin-top:5.3pt;width:76.4pt;height:8.3pt;flip:x;z-index:251681792;visibility:visible;mso-wrap-style:square;mso-width-percent:0;mso-height-percent:0;mso-wrap-distance-left:9pt;mso-wrap-distance-top:0;mso-wrap-distance-right:9pt;mso-wrap-distance-bottom:0;mso-position-horizontal:absolute;mso-position-horizontal-relative:text;mso-position-vertical:absolute;mso-position-vertical-relative:text;mso-width-percent:0;mso-height-percent:0;mso-width-relative:margin;mso-height-relative:margin" o:gfxdata="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" strokecolor="red" strokeweight="1pt">
+                <v:stroke endarrow="block" joinstyle="miter"/>
+              </v:shape>
+            </w:pict>
+          </mc:Fallback>
+        </mc:AlternateContent>
+      </w:r>
+    </w:p>
+    <w:p>
+      <w:pPr>
+        <w:pStyle w:val="a8"/>
+        <w:ind w:left="1429"/>
+        <w:rPr>
+          <w:noProof/>
+        </w:rPr>
+      </w:pPr>
+    </w:p>
+    <w:p>
+      <w:pPr>
+        <w:pStyle w:val="a8"/>
+        <w:ind w:left="1429"/>
+        <w:rPr>
+          <w:noProof/>
+        </w:rPr>
+      </w:pPr>
+    </w:p>
+    <w:p>
+      <w:pPr>
+        <w:pStyle w:val="a8"/>
+        <w:ind w:left="1429"/>
+        <w:rPr>
+          <w:noProof/>
+        </w:rPr>
+      </w:pPr>
+      <w:r>
+        <w:rPr>
+          <w:noProof/>
+        </w:rPr>
+        <mc:AlternateContent>
+          <mc:Choice Requires="wps">
+            <w:drawing>
+              <wp:anchor distT="0" distB="0" distL="114300" distR="114300" simplePos="0" relativeHeight="251670528" behindDoc="0" locked="0" layoutInCell="1" allowOverlap="1" wp14:anchorId="6289EF58" wp14:editId="53AA064C">
+                <wp:simplePos x="0" y="0"/>
+                <wp:positionH relativeFrom="column">
+                  <wp:posOffset>2016587</wp:posOffset>
+                </wp:positionH>
+                <wp:positionV relativeFrom="paragraph">
+                  <wp:posOffset>149052</wp:posOffset>
+                </wp:positionV>
+                <wp:extent cx="2332892" cy="1399309"/>
+                <wp:effectExtent l="0" t="0" r="10795" b="10795"/>
+                <wp:wrapNone/>
+                <wp:docPr id="13" name="Правоъгълник 13"/>
+                <wp:cNvGraphicFramePr/>
+                <a:graphic xmlns:a="http://schemas.openxmlformats.org/drawingml/2006/main">
+                  <a:graphicData uri="http://schemas.microsoft.com/office/word/2010/wordprocessingShape">
+                    <wps:wsp>
+                      <wps:cNvSpPr/>
+                      <wps:spPr>
+                        <a:xfrm>
+                          <a:off x="0" y="0"/>
+                          <a:ext cx="2332892" cy="1399309"/>
+                        </a:xfrm>
+                        <a:prstGeom prst="rect">
+                          <a:avLst/>
+                        </a:prstGeom>
+                        <a:noFill/>
+                        <a:ln>
+                          <a:solidFill>
+                            <a:srgbClr val="FF0000"/>
+                          </a:solidFill>
+                        </a:ln>
+                      </wps:spPr>
+                      <wps:style>
+                        <a:lnRef idx="2">
+                          <a:schemeClr val="accent1">
+                            <a:shade val="50000"/>
+                          </a:schemeClr>
+                        </a:lnRef>
+                        <a:fillRef idx="1">
+                          <a:schemeClr val="accent1"/>
+                        </a:fillRef>
+                        <a:effectRef idx="0">
+                          <a:schemeClr val="accent1"/>
+                        </a:effectRef>
+                        <a:fontRef idx="minor">
+                          <a:schemeClr val="lt1"/>
+                        </a:fontRef>
+                      </wps:style>
+                      <wps:bodyPr rot="0" spcFirstLastPara="0" vertOverflow="overflow" horzOverflow="overflow" vert="horz" wrap="square" lIns="91440" tIns="45720" rIns="91440" bIns="45720" numCol="1" spcCol="0" rtlCol="0" fromWordArt="0" anchor="ctr" anchorCtr="0" forceAA="0" compatLnSpc="1">
+                        <a:prstTxWarp prst="textNoShape">
+                          <a:avLst/>
+                        </a:prstTxWarp>
+                        <a:noAutofit/>
+                      </wps:bodyPr>
+                    </wps:wsp>
+                  </a:graphicData>
+                </a:graphic>
+                <wp14:sizeRelH relativeFrom="margin">
+                  <wp14:pctWidth>0</wp14:pctWidth>
+                </wp14:sizeRelH>
+                <wp14:sizeRelV relativeFrom="margin">
+                  <wp14:pctHeight>0</wp14:pctHeight>
+                </wp14:sizeRelV>
+              </wp:anchor>
+            </w:drawing>
+          </mc:Choice>
+          <mc:Fallback>
+            <w:pict>
+              <v:rect w14:anchorId="242F7BAF" id="Правоъгълник 13" o:spid="_x0000_s1026" style="position:absolute;margin-left:158.8pt;margin-top:11.75pt;width:183.7pt;height:110.2pt;z-index:251670528;visibility:visible;mso-wrap-style:square;mso-width-percent:0;mso-height-percent:0;mso-wrap-distance-left:9pt;mso-wrap-distance-top:0;mso-wrap-distance-right:9pt;mso-wrap-distance-bottom:0;mso-position-horizontal:absolute;mso-position-horizontal-relative:text;mso-position-vertical:absolute;mso-position-vertical-relative:text;mso-width-percent:0;mso-height-percent:0;mso-width-relative:margin;mso-height-relative:margin;v-text-anchor:middle" o:gfxdata="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" filled="f" strokecolor="red" strokeweight="1pt"/>
+            </w:pict>
+          </mc:Fallback>
+        </mc:AlternateContent>
+      </w:r>
+      <w:r>
+        <w:rPr>
+          <w:noProof/>
+        </w:rPr>
+        <w:drawing>
+          <wp:anchor distT="0" distB="0" distL="114300" distR="114300" simplePos="0" relativeHeight="251669504" behindDoc="0" locked="0" layoutInCell="1" allowOverlap="1" wp14:anchorId="0CE854ED" wp14:editId="24655A09">
+            <wp:simplePos x="0" y="0"/>
+            <wp:positionH relativeFrom="margin">
+              <wp:posOffset>4417695</wp:posOffset>
+            </wp:positionH>
+            <wp:positionV relativeFrom="paragraph">
+              <wp:posOffset>5080</wp:posOffset>
+            </wp:positionV>
+            <wp:extent cx="1366520" cy="1696085"/>
+            <wp:effectExtent l="0" t="0" r="5080" b="0"/>
+            <wp:wrapSquare wrapText="bothSides"/>
+            <wp:docPr id="12" name="Картина 12"/>
+            <wp:cNvGraphicFramePr>
+              <a:graphicFrameLocks xmlns:a="http://schemas.openxmlformats.org/drawingml/2006/main" noChangeAspect="1"/>
+            </wp:cNvGraphicFramePr>
+            <a:graphic xmlns:a="http://schemas.openxmlformats.org/drawingml/2006/main">
+              <a:graphicData uri="http://schemas.openxmlformats.org/drawingml/2006/picture">
+                <pic:pic xmlns:pic="http://schemas.openxmlformats.org/drawingml/2006/picture">
+                  <pic:nvPicPr>
+                    <pic:cNvPr id="1" name=""/>
+                    <pic:cNvPicPr/>
+                  </pic:nvPicPr>
+                  <pic:blipFill rotWithShape="1">
+                    <a:blip r:embed="rId11" cstate="print">
+                      <a:extLst>
+                        <a:ext uri="{28A0092B-C50C-407E-A947-70E740481C1C}">
+                          <a14:useLocalDpi xmlns:a14="http://schemas.microsoft.com/office/drawing/2010/main" val="0"/>
+                        </a:ext>
+                      </a:extLst>
+                    </a:blip>
+                    <a:srcRect l="81393" t="35587" b="23339"/>
+                    <a:stretch/>
+                  </pic:blipFill>
+                  <pic:spPr bwMode="auto">
+                    <a:xfrm>
+                      <a:off x="0" y="0"/>
+                      <a:ext cx="1366520" cy="1696085"/>
+                    </a:xfrm>
+                    <a:prstGeom prst="rect">
+                      <a:avLst/>
+                    </a:prstGeom>
+                    <a:ln>
+                      <a:noFill/>
+                    </a:ln>
+                    <a:extLst>
+                      <a:ext uri="{53640926-AAD7-44D8-BBD7-CCE9431645EC}">
+                        <a14:shadowObscured xmlns:a14="http://schemas.microsoft.com/office/drawing/2010/main"/>
+                      </a:ext>
+                    </a:extLst>
+                  </pic:spPr>
+                </pic:pic>
+              </a:graphicData>
+            </a:graphic>
+            <wp14:sizeRelH relativeFrom="margin">
+              <wp14:pctWidth>0</wp14:pctWidth>
+            </wp14:sizeRelH>
+            <wp14:sizeRelV relativeFrom="margin">
+              <wp14:pctHeight>0</wp14:pctHeight>
+            </wp14:sizeRelV>
+          </wp:anchor>
+        </w:drawing>
+      </w:r>
+      <w:r>
+        <w:rPr>
+          <w:noProof/>
+        </w:rPr>
+        <mc:AlternateContent>
+          <mc:Choice Requires="wps">
+            <w:drawing>
+              <wp:anchor distT="0" distB="0" distL="114300" distR="114300" simplePos="0" relativeHeight="251678720" behindDoc="0" locked="0" layoutInCell="1" allowOverlap="1" wp14:anchorId="42155717" wp14:editId="3895E0A8">
+                <wp:simplePos x="0" y="0"/>
+                <wp:positionH relativeFrom="column">
+                  <wp:posOffset>5236845</wp:posOffset>
+                </wp:positionH>
+                <wp:positionV relativeFrom="paragraph">
+                  <wp:posOffset>109855</wp:posOffset>
+                </wp:positionV>
+                <wp:extent cx="233680" cy="116840"/>
+                <wp:effectExtent l="38100" t="0" r="13970" b="54610"/>
+                <wp:wrapNone/>
+                <wp:docPr id="21" name="Съединител &quot;права стрелка&quot; 21"/>
+                <wp:cNvGraphicFramePr/>
+                <a:graphic xmlns:a="http://schemas.openxmlformats.org/drawingml/2006/main">
+                  <a:graphicData uri="http://schemas.microsoft.com/office/word/2010/wordprocessingShape">
+                    <wps:wsp>
+                      <wps:cNvCnPr/>
+                      <wps:spPr>
+                        <a:xfrm flipH="1">
+                          <a:off x="0" y="0"/>
+                          <a:ext cx="233680" cy="116840"/>
+                        </a:xfrm>
+                        <a:prstGeom prst="straightConnector1">
+                          <a:avLst/>
+                        </a:prstGeom>
+                        <a:ln w="12700">
+                          <a:solidFill>
+                            <a:srgbClr val="FF0000"/>
+                          </a:solidFill>
+                          <a:tailEnd type="triangle"/>
+                        </a:ln>
+                      </wps:spPr>
+                      <wps:style>
+                        <a:lnRef idx="1">
+                          <a:schemeClr val="accent1"/>
+                        </a:lnRef>
+                        <a:fillRef idx="0">
+                          <a:schemeClr val="accent1"/>
+                        </a:fillRef>
+                        <a:effectRef idx="0">
+                          <a:schemeClr val="accent1"/>
+                        </a:effectRef>
+                        <a:fontRef idx="minor">
+                          <a:schemeClr val="tx1"/>
+                        </a:fontRef>
+                      </wps:style>
+                      <wps:bodyPr/>
+                    </wps:wsp>
+                  </a:graphicData>
+                </a:graphic>
+              </wp:anchor>
+            </w:drawing>
+          </mc:Choice>
+          <mc:Fallback>
+            <w:pict>
+              <v:shape w14:anchorId="708DB6EF" id="Съединител &quot;права стрелка&quot; 21" o:spid="_x0000_s1026" type="#_x0000_t32" style="position:absolute;margin-left:412.35pt;margin-top:8.65pt;width:18.4pt;height:9.2pt;flip:x;z-index:251678720;visibility:visible;mso-wrap-style:square;mso-wrap-distance-left:9pt;mso-wrap-distance-top:0;mso-wrap-distance-right:9pt;mso-wrap-distance-bottom:0;mso-position-horizontal:absolute;mso-position-horizontal-relative:text;mso-position-vertical:absolute;mso-position-vertical-relative:text" o:gfxdata="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" strokecolor="red" strokeweight="1pt">
+                <v:stroke endarrow="block" joinstyle="miter"/>
+              </v:shape>
+            </w:pict>
+          </mc:Fallback>
+        </mc:AlternateContent>
+      </w:r>
+    </w:p>
+    <w:p>
+      <w:pPr>
+        <w:pStyle w:val="a8"/>
+        <w:ind w:left="1429"/>
+        <w:jc w:val="both"/>
+        <w:rPr>
+          <w:noProof/>
+        </w:rPr>
+      </w:pPr>
+      <w:r>
+        <w:rPr>
+          <w:noProof/>
+        </w:rPr>
+        <mc:AlternateContent>
+          <mc:Choice Requires="wps">
+            <w:drawing>
+              <wp:anchor distT="0" distB="0" distL="114300" distR="114300" simplePos="0" relativeHeight="251679744" behindDoc="0" locked="0" layoutInCell="1" allowOverlap="1" wp14:anchorId="6BE16539" wp14:editId="44F84B75">
+                <wp:simplePos x="0" y="0"/>
+                <wp:positionH relativeFrom="column">
+                  <wp:posOffset>5292725</wp:posOffset>
+                </wp:positionH>
+                <wp:positionV relativeFrom="paragraph">
+                  <wp:posOffset>184785</wp:posOffset>
+                </wp:positionV>
+                <wp:extent cx="259080" cy="127000"/>
+                <wp:effectExtent l="38100" t="0" r="26670" b="63500"/>
+                <wp:wrapNone/>
+                <wp:docPr id="22" name="Съединител &quot;права стрелка&quot; 22"/>
+                <wp:cNvGraphicFramePr/>
+                <a:graphic xmlns:a="http://schemas.openxmlformats.org/drawingml/2006/main">
+                  <a:graphicData uri="http://schemas.microsoft.com/office/word/2010/wordprocessingShape">
+                    <wps:wsp>
+                      <wps:cNvCnPr/>
+                      <wps:spPr>
+                        <a:xfrm flipH="1">
+                          <a:off x="0" y="0"/>
+                          <a:ext cx="259080" cy="127000"/>
+                        </a:xfrm>
+                        <a:prstGeom prst="straightConnector1">
+                          <a:avLst/>
+                        </a:prstGeom>
+                        <a:ln w="12700">
+                          <a:solidFill>
+                            <a:srgbClr val="FF0000"/>
+                          </a:solidFill>
+                          <a:tailEnd type="triangle"/>
+                        </a:ln>
+                      </wps:spPr>
+                      <wps:style>
+                        <a:lnRef idx="1">
+                          <a:schemeClr val="accent1"/>
+                        </a:lnRef>
+                        <a:fillRef idx="0">
+                          <a:schemeClr val="accent1"/>
+                        </a:fillRef>
+                        <a:effectRef idx="0">
+                          <a:schemeClr val="accent1"/>
+                        </a:effectRef>
+                        <a:fontRef idx="minor">
+                          <a:schemeClr val="tx1"/>
+                        </a:fontRef>
+                      </wps:style>
+                      <wps:bodyPr/>
+                    </wps:wsp>
+                  </a:graphicData>
+                </a:graphic>
+              </wp:anchor>
+            </w:drawing>
+          </mc:Choice>
+          <mc:Fallback>
+            <w:pict>
+              <v:shape w14:anchorId="4A46CF60" id="Съединител &quot;права стрелка&quot; 22" o:spid="_x0000_s1026" type="#_x0000_t32" style="position:absolute;margin-left:416.75pt;margin-top:14.55pt;width:20.4pt;height:10pt;flip:x;z-index:251679744;visibility:visible;mso-wrap-style:square;mso-wrap-distance-left:9pt;mso-wrap-distance-top:0;mso-wrap-distance-right:9pt;mso-wrap-distance-bottom:0;mso-position-horizontal:absolute;mso-position-horizontal-relative:text;mso-position-vertical:absolute;mso-position-vertical-relative:text" o:gfxdata="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" strokecolor="red" strokeweight="1pt">
+                <v:stroke endarrow="block" joinstyle="miter"/>
+              </v:shape>
+            </w:pict>
+          </mc:Fallback>
+        </mc:AlternateContent>
+      </w:r>
+      <w:r>
+        <w:rPr>
+          <w:noProof/>
+        </w:rPr>
+        <mc:AlternateContent>
+          <mc:Choice Requires="wps">
+            <w:drawing>
+              <wp:anchor distT="0" distB="0" distL="114300" distR="114300" simplePos="0" relativeHeight="251676672" behindDoc="0" locked="0" layoutInCell="1" allowOverlap="1" wp14:anchorId="51EAB18D" wp14:editId="04739881">
+                <wp:simplePos x="0" y="0"/>
+                <wp:positionH relativeFrom="column">
+                  <wp:posOffset>974725</wp:posOffset>
+                </wp:positionH>
+                <wp:positionV relativeFrom="paragraph">
+                  <wp:posOffset>52705</wp:posOffset>
+                </wp:positionV>
+                <wp:extent cx="985520" cy="0"/>
+                <wp:effectExtent l="38100" t="76200" r="0" b="95250"/>
+                <wp:wrapNone/>
+                <wp:docPr id="18" name="Съединител &quot;права стрелка&quot; 18"/>
+                <wp:cNvGraphicFramePr/>
+                <a:graphic xmlns:a="http://schemas.openxmlformats.org/drawingml/2006/main">
+                  <a:graphicData uri="http://schemas.microsoft.com/office/word/2010/wordprocessingShape">
+                    <wps:wsp>
+                      <wps:cNvCnPr/>
+                      <wps:spPr>
+                        <a:xfrm flipH="1">
+                          <a:off x="0" y="0"/>
+                          <a:ext cx="985520" cy="0"/>
+                        </a:xfrm>
+                        <a:prstGeom prst="straightConnector1">
+                          <a:avLst/>
+                        </a:prstGeom>
+                        <a:ln w="12700">
+                          <a:solidFill>
+                            <a:srgbClr val="FF0000"/>
+                          </a:solidFill>
+                          <a:tailEnd type="triangle"/>
+                        </a:ln>
+                      </wps:spPr>
+                      <wps:style>
+                        <a:lnRef idx="1">
+                          <a:schemeClr val="accent1"/>
+                        </a:lnRef>
+                        <a:fillRef idx="0">
+                          <a:schemeClr val="accent1"/>
+                        </a:fillRef>
+                        <a:effectRef idx="0">
+                          <a:schemeClr val="accent1"/>
+                        </a:effectRef>
+                        <a:fontRef idx="minor">
+                          <a:schemeClr val="tx1"/>
+                        </a:fontRef>
+                      </wps:style>
+                      <wps:bodyPr/>
+                    </wps:wsp>
+                  </a:graphicData>
+                </a:graphic>
+              </wp:anchor>
+            </w:drawing>
+          </mc:Choice>
+          <mc:Fallback>
+            <w:pict>
+              <v:shape w14:anchorId="79F2DC32" id="Съединител &quot;права стрелка&quot; 18" o:spid="_x0000_s1026" type="#_x0000_t32" style="position:absolute;margin-left:76.75pt;margin-top:4.15pt;width:77.6pt;height:0;flip:x;z-index:251676672;visibility:visible;mso-wrap-style:square;mso-wrap-distance-left:9pt;mso-wrap-distance-top:0;mso-wrap-distance-right:9pt;mso-wrap-distance-bottom:0;mso-position-horizontal:absolute;mso-position-horizontal-relative:text;mso-position-vertical:absolute;mso-position-vertical-relative:text" o:gfxdata="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" strokecolor="red" strokeweight="1pt">
+                <v:stroke endarrow="block" joinstyle="miter"/>
+              </v:shape>
+            </w:pict>
+          </mc:Fallback>
+        </mc:AlternateContent>
+      </w:r>
+      <w:r>
+        <w:rPr>
+          <w:noProof/>
+        </w:rPr>
+        <mc:AlternateContent>
+          <mc:Choice Requires="wps">
+            <w:drawing>
+              <wp:anchor distT="0" distB="0" distL="114300" distR="114300" simplePos="0" relativeHeight="251673600" behindDoc="0" locked="0" layoutInCell="1" allowOverlap="1" wp14:anchorId="132E2ACC" wp14:editId="649D2E42">
+                <wp:simplePos x="0" y="0"/>
+                <wp:positionH relativeFrom="column">
+                  <wp:posOffset>4360545</wp:posOffset>
+                </wp:positionH>
+                <wp:positionV relativeFrom="paragraph">
+                  <wp:posOffset>1112520</wp:posOffset>
+                </wp:positionV>
+                <wp:extent cx="213360" cy="0"/>
+                <wp:effectExtent l="0" t="76200" r="15240" b="95250"/>
+                <wp:wrapNone/>
+                <wp:docPr id="16" name="Съединител &quot;права стрелка&quot; 16"/>
+                <wp:cNvGraphicFramePr/>
+                <a:graphic xmlns:a="http://schemas.openxmlformats.org/drawingml/2006/main">
+                  <a:graphicData uri="http://schemas.microsoft.com/office/word/2010/wordprocessingShape">
+                    <wps:wsp>
+                      <wps:cNvCnPr/>
+                      <wps:spPr>
+                        <a:xfrm>
+                          <a:off x="0" y="0"/>
+                          <a:ext cx="213360" cy="0"/>
+                        </a:xfrm>
+                        <a:prstGeom prst="straightConnector1">
+                          <a:avLst/>
+                        </a:prstGeom>
+                        <a:ln w="12700">
+                          <a:solidFill>
+                            <a:srgbClr val="FF0000"/>
+                          </a:solidFill>
+                          <a:tailEnd type="triangle"/>
+                        </a:ln>
+                      </wps:spPr>
+                      <wps:style>
+                        <a:lnRef idx="1">
+                          <a:schemeClr val="accent1"/>
+                        </a:lnRef>
+                        <a:fillRef idx="0">
+                          <a:schemeClr val="accent1"/>
+                        </a:fillRef>
+                        <a:effectRef idx="0">
+                          <a:schemeClr val="accent1"/>
+                        </a:effectRef>
+                        <a:fontRef idx="minor">
+                          <a:schemeClr val="tx1"/>
+                        </a:fontRef>
+                      </wps:style>
+                      <wps:bodyPr/>
+                    </wps:wsp>
+                  </a:graphicData>
+                </a:graphic>
+              </wp:anchor>
+            </w:drawing>
+          </mc:Choice>
+          <mc:Fallback>
+            <w:pict>
+              <v:shape w14:anchorId="5662F94A" id="Съединител &quot;права стрелка&quot; 16" o:spid="_x0000_s1026" type="#_x0000_t32" style="position:absolute;margin-left:343.35pt;margin-top:87.6pt;width:16.8pt;height:0;z-index:251673600;visibility:visible;mso-wrap-style:square;mso-wrap-distance-left:9pt;mso-wrap-distance-top:0;mso-wrap-distance-right:9pt;mso-wrap-distance-bottom:0;mso-position-horizontal:absolute;mso-position-horizontal-relative:text;mso-position-vertical:absolute;mso-position-vertical-relative:text" o:gfxdata="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" strokecolor="red" strokeweight="1pt">
+                <v:stroke endarrow="block" joinstyle="miter"/>
+              </v:shape>
+            </w:pict>
+          </mc:Fallback>
+        </mc:AlternateContent>
+      </w:r>
+      <w:r>
+        <w:rPr>
+          <w:noProof/>
+        </w:rPr>
+        <mc:AlternateContent>
+          <mc:Choice Requires="wps">
+            <w:drawing>
+              <wp:anchor distT="0" distB="0" distL="114300" distR="114300" simplePos="0" relativeHeight="251675648" behindDoc="0" locked="0" layoutInCell="1" allowOverlap="1" wp14:anchorId="07E0AC52" wp14:editId="7D0497ED">
+                <wp:simplePos x="0" y="0"/>
+                <wp:positionH relativeFrom="column">
+                  <wp:posOffset>4383405</wp:posOffset>
+                </wp:positionH>
+                <wp:positionV relativeFrom="paragraph">
+                  <wp:posOffset>768985</wp:posOffset>
+                </wp:positionV>
+                <wp:extent cx="213360" cy="0"/>
+                <wp:effectExtent l="0" t="76200" r="15240" b="95250"/>
+                <wp:wrapNone/>
+                <wp:docPr id="17" name="Съединител &quot;права стрелка&quot; 17"/>
+                <wp:cNvGraphicFramePr/>
+                <a:graphic xmlns:a="http://schemas.openxmlformats.org/drawingml/2006/main">
+                  <a:graphicData uri="http://schemas.microsoft.com/office/word/2010/wordprocessingShape">
+                    <wps:wsp>
+                      <wps:cNvCnPr/>
+                      <wps:spPr>
+                        <a:xfrm>
+                          <a:off x="0" y="0"/>
+                          <a:ext cx="213360" cy="0"/>
+                        </a:xfrm>
+                        <a:prstGeom prst="straightConnector1">
+                          <a:avLst/>
+                        </a:prstGeom>
+                        <a:ln w="12700">
+                          <a:solidFill>
+                            <a:srgbClr val="FF0000"/>
+                          </a:solidFill>
+                          <a:tailEnd type="triangle"/>
+                        </a:ln>
+                      </wps:spPr>
+                      <wps:style>
+                        <a:lnRef idx="1">
+                          <a:schemeClr val="accent1"/>
+                        </a:lnRef>
+                        <a:fillRef idx="0">
+                          <a:schemeClr val="accent1"/>
+                        </a:fillRef>
+                        <a:effectRef idx="0">
+                          <a:schemeClr val="accent1"/>
+                        </a:effectRef>
+                        <a:fontRef idx="minor">
+                          <a:schemeClr val="tx1"/>
+                        </a:fontRef>
+                      </wps:style>
+                      <wps:bodyPr/>
+                    </wps:wsp>
+                  </a:graphicData>
+                </a:graphic>
+              </wp:anchor>
+            </w:drawing>
+          </mc:Choice>
+          <mc:Fallback>
+            <w:pict>
+              <v:shape w14:anchorId="55CF6103" id="Съединител &quot;права стрелка&quot; 17" o:spid="_x0000_s1026" type="#_x0000_t32" style="position:absolute;margin-left:345.15pt;margin-top:60.55pt;width:16.8pt;height:0;z-index:251675648;visibility:visible;mso-wrap-style:square;mso-wrap-distance-left:9pt;mso-wrap-distance-top:0;mso-wrap-distance-right:9pt;mso-wrap-distance-bottom:0;mso-position-horizontal:absolute;mso-position-horizontal-relative:text;mso-position-vertical:absolute;mso-position-vertical-relative:text" o:gfxdata="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" strokecolor="red" strokeweight="1pt">
+                <v:stroke endarrow="block" joinstyle="miter"/>
+              </v:shape>
+            </w:pict>
+          </mc:Fallback>
+        </mc:AlternateContent>
+      </w:r>
+      <w:r>
+        <w:rPr>
+          <w:noProof/>
+        </w:rPr>
+        <mc:AlternateContent>
+          <mc:Choice Requires="wps">
+            <w:drawing>
+              <wp:anchor distT="0" distB="0" distL="114300" distR="114300" simplePos="0" relativeHeight="251671552" behindDoc="0" locked="0" layoutInCell="1" allowOverlap="1" wp14:anchorId="51B774E5" wp14:editId="34456C43">
+                <wp:simplePos x="0" y="0"/>
+                <wp:positionH relativeFrom="column">
+                  <wp:posOffset>4368165</wp:posOffset>
+                </wp:positionH>
+                <wp:positionV relativeFrom="paragraph">
+                  <wp:posOffset>586105</wp:posOffset>
+                </wp:positionV>
+                <wp:extent cx="213360" cy="0"/>
+                <wp:effectExtent l="0" t="76200" r="15240" b="95250"/>
+                <wp:wrapNone/>
+                <wp:docPr id="15" name="Съединител &quot;права стрелка&quot; 15"/>
+                <wp:cNvGraphicFramePr/>
+                <a:graphic xmlns:a="http://schemas.openxmlformats.org/drawingml/2006/main">
+                  <a:graphicData uri="http://schemas.microsoft.com/office/word/2010/wordprocessingShape">
+                    <wps:wsp>
+                      <wps:cNvCnPr/>
+                      <wps:spPr>
+                        <a:xfrm>
+                          <a:off x="0" y="0"/>
+                          <a:ext cx="213360" cy="0"/>
+                        </a:xfrm>
+                        <a:prstGeom prst="straightConnector1">
+                          <a:avLst/>
+                        </a:prstGeom>
+                        <a:ln w="12700">
+                          <a:solidFill>
+                            <a:srgbClr val="FF0000"/>
+                          </a:solidFill>
+                          <a:tailEnd type="triangle"/>
+                        </a:ln>
+                      </wps:spPr>
+                      <wps:style>
+                        <a:lnRef idx="1">
+                          <a:schemeClr val="accent1"/>
+                        </a:lnRef>
+                        <a:fillRef idx="0">
+                          <a:schemeClr val="accent1"/>
+                        </a:fillRef>
+                        <a:effectRef idx="0">
+                          <a:schemeClr val="accent1"/>
+                        </a:effectRef>
+                        <a:fontRef idx="minor">
+                          <a:schemeClr val="tx1"/>
+                        </a:fontRef>
+                      </wps:style>
+                      <wps:bodyPr/>
+                    </wps:wsp>
+                  </a:graphicData>
+                </a:graphic>
+              </wp:anchor>
+            </w:drawing>
+          </mc:Choice>
+          <mc:Fallback>
+            <w:pict>
+              <v:shape w14:anchorId="629B8DA4" id="Съединител &quot;права стрелка&quot; 15" o:spid="_x0000_s1026" type="#_x0000_t32" style="position:absolute;margin-left:343.95pt;margin-top:46.15pt;width:16.8pt;height:0;z-index:251671552;visibility:visible;mso-wrap-style:square;mso-wrap-distance-left:9pt;mso-wrap-distance-top:0;mso-wrap-distance-right:9pt;mso-wrap-distance-bottom:0;mso-position-horizontal:absolute;mso-position-horizontal-relative:text;mso-position-vertical:absolute;mso-position-vertical-relative:text" o:gfxdata="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" strokecolor="red" strokeweight="1pt">
+                <v:stroke endarrow="block" joinstyle="miter"/>
+              </v:shape>
+            </w:pict>
+          </mc:Fallback>
+        </mc:AlternateContent>
+      </w:r>
+      <w:r>
+        <w:rPr>
+          <w:noProof/>
+        </w:rPr>
+        <w:t xml:space="preserve">В папка </w:t>
+      </w:r>
+      <w:r>
+        <w:rPr>
+          <w:noProof/>
+          <w:lang w:val="en-US"/>
+        </w:rPr>
+        <w:t>Views</w:t>
+      </w:r>
+      <w:r>
+        <w:rPr>
+          <w:noProof/>
+        </w:rPr>
+        <w:t xml:space="preserve"> се пазят </w:t>
+      </w:r>
+      <w:r>
+        <w:rPr>
+          <w:noProof/>
+          <w:lang w:val="en-US"/>
+        </w:rPr>
+        <w:t xml:space="preserve">.cshtml </w:t>
+      </w:r>
+      <w:r>
+        <w:rPr>
+          <w:noProof/>
+        </w:rPr>
+        <w:t xml:space="preserve">файловете, управляващи изгледа на приложението. Има различни папки с имената на моделите, </w:t>
+      </w:r>
+      <w:r>
+        <w:rPr>
+          <w:noProof/>
+        </w:rPr>
+        <w:t>които съхраняват различните изгледи, необходими за</w:t>
+      </w:r>
+      <w:r>
+        <w:rPr>
+          <w:noProof/>
+        </w:rPr>
+        <w:t xml:space="preserve"> функционалности</w:t>
+      </w:r>
+      <w:r>
+        <w:rPr>
+          <w:noProof/>
+        </w:rPr>
+        <w:t>те</w:t>
+      </w:r>
+      <w:r>
+        <w:rPr>
+          <w:noProof/>
+        </w:rPr>
+        <w:t xml:space="preserve"> </w:t>
+      </w:r>
+      <w:r>
+        <w:rPr>
+          <w:noProof/>
+        </w:rPr>
+        <w:t>на приложението</w:t>
+      </w:r>
+      <w:r>
+        <w:rPr>
+          <w:noProof/>
+        </w:rPr>
+        <w:t>.</w:t>
+      </w:r>
+    </w:p>
+    <w:p>
+      <w:pPr>
+        <w:pStyle w:val="a8"/>
+        <w:ind w:left="1429"/>
+        <w:rPr>
+          <w:noProof/>
+        </w:rPr>
+      </w:pPr>
+    </w:p>
+    <w:p>
+      <w:pPr>
+        <w:pStyle w:val="a8"/>
+        <w:ind w:left="1429"/>
+        <w:rPr>
+          <w:noProof/>
+        </w:rPr>
+      </w:pPr>
+    </w:p>
+    <w:p>
+      <w:pPr>
+        <w:pStyle w:val="a8"/>
+        <w:ind w:left="1429"/>
+        <w:rPr>
+          <w:noProof/>
+        </w:rPr>
+      </w:pPr>
+    </w:p>
+    <w:p>
+      <w:pPr>
+        <w:pStyle w:val="a8"/>
+        <w:ind w:left="1429"/>
+        <w:rPr>
+          <w:noProof/>
+        </w:rPr>
+      </w:pPr>
+    </w:p>
+    <w:p>
+      <w:pPr>
+        <w:pStyle w:val="a8"/>
+        <w:ind w:left="1429"/>
+        <w:rPr>
+          <w:rFonts w:cstheme="minorHAnsi"/>
+          <w:sz w:val="32"/>
+          <w:szCs w:val="36"/>
+        </w:rPr>
+      </w:pPr>
+    </w:p>
+    <w:p>
+      <w:pPr>
+        <w:pStyle w:val="a8"/>
+        <w:ind w:left="1429"/>
+        <w:rPr>
+          <w:rFonts w:cstheme="minorHAnsi"/>
+          <w:sz w:val="32"/>
+          <w:szCs w:val="36"/>
+        </w:rPr>
+      </w:pPr>
+    </w:p>
+    <w:p>
+      <w:pPr>
+        <w:pStyle w:val="a8"/>
+        <w:numPr>
+          <w:ilvl w:val="0"/>
+          <w:numId w:val="5"/>
+        </w:numPr>
+        <w:rPr>
+          <w:rFonts w:cstheme="minorHAnsi"/>
+          <w:sz w:val="32"/>
+          <w:szCs w:val="36"/>
+        </w:rPr>
+      </w:pPr>
+      <w:r>
+        <w:rPr>
+          <w:rFonts w:cstheme="minorHAnsi"/>
+          <w:sz w:val="32"/>
+          <w:szCs w:val="36"/>
+          <w:lang w:val="en-US"/>
+        </w:rPr>
+        <w:lastRenderedPageBreak/>
+        <w:t>DreamJourney.Data</w:t>
+      </w:r>
+    </w:p>
+    <w:p>
+      <w:pPr>
+        <w:pStyle w:val="a8"/>
+        <w:ind w:left="927"/>
+        <w:rPr>
+          <w:rFonts w:cstheme="minorHAnsi"/>
+          <w:sz w:val="32"/>
+          <w:szCs w:val="36"/>
+        </w:rPr>
+      </w:pPr>
+    </w:p>
+    <w:p>
+      <w:pPr>
+        <w:pStyle w:val="a8"/>
+        <w:ind w:left="1429"/>
+        <w:jc w:val="both"/>
+        <w:rPr>
+          <w:rFonts w:cstheme="minorHAnsi"/>
+          <w:sz w:val="32"/>
+          <w:szCs w:val="36"/>
+        </w:rPr>
+      </w:pPr>
+      <w:r>
+        <w:rPr>
+          <w:noProof/>
+        </w:rPr>
+        <w:drawing>
+          <wp:anchor distT="0" distB="0" distL="114300" distR="114300" simplePos="0" relativeHeight="251682816" behindDoc="0" locked="0" layoutInCell="1" allowOverlap="1" wp14:anchorId="1E228835" wp14:editId="702CEFF1">
+            <wp:simplePos x="0" y="0"/>
+            <wp:positionH relativeFrom="margin">
+              <wp:posOffset>304800</wp:posOffset>
+            </wp:positionH>
+            <wp:positionV relativeFrom="paragraph">
+              <wp:posOffset>17145</wp:posOffset>
+            </wp:positionV>
+            <wp:extent cx="1986280" cy="1791335"/>
+            <wp:effectExtent l="0" t="0" r="0" b="0"/>
+            <wp:wrapSquare wrapText="bothSides"/>
+            <wp:docPr id="26" name="Картина 26"/>
+            <wp:cNvGraphicFramePr>
+              <a:graphicFrameLocks xmlns:a="http://schemas.openxmlformats.org/drawingml/2006/main" noChangeAspect="1"/>
+            </wp:cNvGraphicFramePr>
+            <a:graphic xmlns:a="http://schemas.openxmlformats.org/drawingml/2006/main">
+              <a:graphicData uri="http://schemas.openxmlformats.org/drawingml/2006/picture">
+                <pic:pic xmlns:pic="http://schemas.openxmlformats.org/drawingml/2006/picture">
+                  <pic:nvPicPr>
+                    <pic:cNvPr id="1" name=""/>
+                    <pic:cNvPicPr/>
+                  </pic:nvPicPr>
+                  <pic:blipFill rotWithShape="1">
+                    <a:blip r:embed="rId12">
+                      <a:extLst>
+                        <a:ext uri="{28A0092B-C50C-407E-A947-70E740481C1C}">
+                          <a14:useLocalDpi xmlns:a14="http://schemas.microsoft.com/office/drawing/2010/main" val="0"/>
+                        </a:ext>
+                      </a:extLst>
+                    </a:blip>
+                    <a:srcRect l="81452" t="16461" r="321" b="54313"/>
+                    <a:stretch/>
+                  </pic:blipFill>
+                  <pic:spPr bwMode="auto">
+                    <a:xfrm>
+                      <a:off x="0" y="0"/>
+                      <a:ext cx="1986280" cy="1791335"/>
+                    </a:xfrm>
+                    <a:prstGeom prst="rect">
+                      <a:avLst/>
+                    </a:prstGeom>
+                    <a:ln>
+                      <a:noFill/>
+                    </a:ln>
+                    <a:extLst>
+                      <a:ext uri="{53640926-AAD7-44D8-BBD7-CCE9431645EC}">
+                        <a14:shadowObscured xmlns:a14="http://schemas.microsoft.com/office/drawing/2010/main"/>
+                      </a:ext>
+                    </a:extLst>
+                  </pic:spPr>
+                </pic:pic>
+              </a:graphicData>
+            </a:graphic>
+            <wp14:sizeRelH relativeFrom="margin">
+              <wp14:pctWidth>0</wp14:pctWidth>
+            </wp14:sizeRelH>
+            <wp14:sizeRelV relativeFrom="margin">
+              <wp14:pctHeight>0</wp14:pctHeight>
+            </wp14:sizeRelV>
+          </wp:anchor>
+        </w:drawing>
+      </w:r>
+      <w:r>
+        <w:rPr>
+          <w:rFonts w:cstheme="minorHAnsi"/>
+          <w:sz w:val="32"/>
+          <w:szCs w:val="36"/>
+        </w:rPr>
+        <w:t xml:space="preserve">В този проект се намира класът </w:t>
+      </w:r>
+      <w:r>
+        <w:rPr>
+          <w:rFonts w:cstheme="minorHAnsi"/>
+          <w:sz w:val="32"/>
+          <w:szCs w:val="36"/>
+          <w:lang w:val="en-US"/>
+        </w:rPr>
+        <w:t>ConfigurationData.cs</w:t>
+      </w:r>
+      <w:r>
+        <w:rPr>
+          <w:rFonts w:cstheme="minorHAnsi"/>
+          <w:sz w:val="32"/>
+          <w:szCs w:val="36"/>
+        </w:rPr>
+        <w:t xml:space="preserve">, който съдържа </w:t>
+      </w:r>
+      <w:r>
+        <w:rPr>
+          <w:rFonts w:cstheme="minorHAnsi"/>
+          <w:sz w:val="32"/>
+          <w:szCs w:val="36"/>
+          <w:lang w:val="en-US"/>
+        </w:rPr>
+        <w:t>connection string</w:t>
+      </w:r>
+      <w:r>
+        <w:rPr>
+          <w:rFonts w:cstheme="minorHAnsi"/>
+          <w:sz w:val="32"/>
+          <w:szCs w:val="36"/>
+        </w:rPr>
+        <w:t xml:space="preserve">,  миграцията, която осъществява връзката с базата данни, както и </w:t>
+      </w:r>
+      <w:r>
+        <w:rPr>
+          <w:rFonts w:cstheme="minorHAnsi"/>
+          <w:sz w:val="32"/>
+          <w:szCs w:val="36"/>
+          <w:lang w:val="en-US"/>
+        </w:rPr>
+        <w:t>DbContex-a</w:t>
+      </w:r>
+      <w:r>
+        <w:rPr>
+          <w:rFonts w:cstheme="minorHAnsi"/>
+          <w:sz w:val="32"/>
+          <w:szCs w:val="36"/>
+        </w:rPr>
+        <w:t>, който съдържа информацията за таблиците</w:t>
+      </w:r>
+      <w:r>
+        <w:rPr>
+          <w:rFonts w:cstheme="minorHAnsi"/>
+          <w:sz w:val="32"/>
+          <w:szCs w:val="36"/>
+        </w:rPr>
+        <w:t>.</w:t>
+      </w:r>
+    </w:p>
+    <w:p>
+      <w:pPr>
+        <w:rPr>
+          <w:rFonts w:cstheme="minorHAnsi"/>
+          <w:sz w:val="32"/>
+          <w:szCs w:val="36"/>
+          <w:lang w:val="en-US"/>
+        </w:rPr>
+      </w:pPr>
+    </w:p>
+    <w:p>
+      <w:pPr>
+        <w:pStyle w:val="a8"/>
+        <w:numPr>
+          <w:ilvl w:val="0"/>
+          <w:numId w:val="5"/>
+        </w:numPr>
+        <w:rPr>
+          <w:rFonts w:cstheme="minorHAnsi"/>
+          <w:sz w:val="32"/>
+          <w:szCs w:val="36"/>
+          <w:lang w:val="en-US"/>
+        </w:rPr>
+      </w:pPr>
+      <w:r>
+        <w:rPr>
+          <w:rFonts w:cstheme="minorHAnsi"/>
+          <w:sz w:val="32"/>
+          <w:szCs w:val="36"/>
+          <w:lang w:val="en-US"/>
+        </w:rPr>
+        <w:t>DreamJourney.Data.Models</w:t>
+      </w:r>
+    </w:p>
+    <w:p>
+      <w:pPr>
+        <w:pStyle w:val="a8"/>
+        <w:ind w:left="1429"/>
+        <w:rPr>
+          <w:noProof/>
+        </w:rPr>
+      </w:pPr>
+      <w:r>
+        <w:rPr>
+          <w:rFonts w:cstheme="minorHAnsi"/>
+          <w:sz w:val="32"/>
+          <w:szCs w:val="36"/>
+          <w:lang w:val="en-US"/>
+        </w:rPr>
+        <w:drawing>
+          <wp:anchor distT="0" distB="0" distL="114300" distR="114300" simplePos="0" relativeHeight="251683840" behindDoc="0" locked="0" layoutInCell="1" allowOverlap="1" wp14:anchorId="71F558A2" wp14:editId="68CC2469">
+            <wp:simplePos x="0" y="0"/>
+            <wp:positionH relativeFrom="margin">
+              <wp:align>right</wp:align>
+            </wp:positionH>
+            <wp:positionV relativeFrom="paragraph">
+              <wp:posOffset>8255</wp:posOffset>
+            </wp:positionV>
+            <wp:extent cx="1879600" cy="1396365"/>
+            <wp:effectExtent l="0" t="0" r="6350" b="0"/>
+            <wp:wrapSquare wrapText="bothSides"/>
+            <wp:docPr id="27" name="Картина 27"/>
+            <wp:cNvGraphicFramePr>
+              <a:graphicFrameLocks xmlns:a="http://schemas.openxmlformats.org/drawingml/2006/main" noChangeAspect="1"/>
+            </wp:cNvGraphicFramePr>
+            <a:graphic xmlns:a="http://schemas.openxmlformats.org/drawingml/2006/main">
+              <a:graphicData uri="http://schemas.openxmlformats.org/drawingml/2006/picture">
+                <pic:pic xmlns:pic="http://schemas.openxmlformats.org/drawingml/2006/picture">
+                  <pic:nvPicPr>
+                    <pic:cNvPr id="1" name=""/>
+                    <pic:cNvPicPr/>
+                  </pic:nvPicPr>
+                  <pic:blipFill rotWithShape="1">
+                    <a:blip r:embed="rId13" cstate="print">
+                      <a:extLst>
+                        <a:ext uri="{28A0092B-C50C-407E-A947-70E740481C1C}">
+                          <a14:useLocalDpi xmlns:a14="http://schemas.microsoft.com/office/drawing/2010/main" val="0"/>
+                        </a:ext>
+                      </a:extLst>
+                    </a:blip>
+                    <a:srcRect l="81565" t="16490" r="358" b="59617"/>
+                    <a:stretch/>
+                  </pic:blipFill>
+                  <pic:spPr bwMode="auto">
+                    <a:xfrm>
+                      <a:off x="0" y="0"/>
+                      <a:ext cx="1879600" cy="1396365"/>
+                    </a:xfrm>
+                    <a:prstGeom prst="rect">
+                      <a:avLst/>
+                    </a:prstGeom>
+                    <a:ln>
+                      <a:noFill/>
+                    </a:ln>
+                    <a:extLst>
+                      <a:ext uri="{53640926-AAD7-44D8-BBD7-CCE9431645EC}">
+                        <a14:shadowObscured xmlns:a14="http://schemas.microsoft.com/office/drawing/2010/main"/>
+                      </a:ext>
+                    </a:extLst>
+                  </pic:spPr>
+                </pic:pic>
+              </a:graphicData>
+            </a:graphic>
+            <wp14:sizeRelH relativeFrom="margin">
+              <wp14:pctWidth>0</wp14:pctWidth>
+            </wp14:sizeRelH>
+            <wp14:sizeRelV relativeFrom="margin">
+              <wp14:pctHeight>0</wp14:pctHeight>
+            </wp14:sizeRelV>
+          </wp:anchor>
+        </w:drawing>
+      </w:r>
+    </w:p>
+    <w:p>
+      <w:pPr>
+        <w:pStyle w:val="a8"/>
+        <w:ind w:left="1429"/>
+        <w:rPr>
+          <w:noProof/>
+        </w:rPr>
+      </w:pPr>
+    </w:p>
+    <w:p>
+      <w:pPr>
+        <w:pStyle w:val="a8"/>
+        <w:ind w:left="708"/>
+        <w:jc w:val="both"/>
+        <w:rPr>
+          <w:noProof/>
+        </w:rPr>
+      </w:pPr>
+      <w:r>
+        <w:rPr>
+          <w:rFonts w:cstheme="minorHAnsi"/>
+          <w:sz w:val="32"/>
+          <w:szCs w:val="36"/>
+          <w:lang w:val="en-US"/>
+        </w:rPr>
+        <w:t>Проектът съхранява класове</w:t>
+      </w:r>
+      <w:r>
+        <w:rPr>
+          <w:rFonts w:cstheme="minorHAnsi"/>
+          <w:sz w:val="32"/>
+          <w:szCs w:val="36"/>
+        </w:rPr>
+        <w:t>те</w:t>
+      </w:r>
+      <w:r>
+        <w:rPr>
+          <w:rFonts w:cstheme="minorHAnsi"/>
+          <w:sz w:val="32"/>
+          <w:szCs w:val="36"/>
+          <w:lang w:val="en-US"/>
+        </w:rPr>
+        <w:t xml:space="preserve">, </w:t>
+      </w:r>
+      <w:r>
+        <w:rPr>
+          <w:rFonts w:cstheme="minorHAnsi"/>
+          <w:sz w:val="32"/>
+          <w:szCs w:val="36"/>
+        </w:rPr>
+        <w:t xml:space="preserve">които описват полетата </w:t>
+      </w:r>
+      <w:r>
+        <w:rPr>
+          <w:rFonts w:cstheme="minorHAnsi"/>
+          <w:sz w:val="32"/>
+          <w:szCs w:val="36"/>
+          <w:lang w:val="en-US"/>
+        </w:rPr>
+        <w:t xml:space="preserve">на </w:t>
+      </w:r>
+      <w:r>
+        <w:rPr>
+          <w:rFonts w:cstheme="minorHAnsi"/>
+          <w:sz w:val="32"/>
+          <w:szCs w:val="36"/>
+        </w:rPr>
+        <w:t xml:space="preserve">съответните </w:t>
+      </w:r>
+      <w:r>
+        <w:rPr>
+          <w:rFonts w:cstheme="minorHAnsi"/>
+          <w:sz w:val="32"/>
+          <w:szCs w:val="36"/>
+          <w:lang w:val="en-US"/>
+        </w:rPr>
+        <w:t>таблици от базата данни.</w:t>
+      </w:r>
+    </w:p>
+    <w:p>
+      <w:pPr>
+        <w:pStyle w:val="a8"/>
+        <w:ind w:left="1429"/>
+        <w:rPr>
+          <w:noProof/>
+        </w:rPr>
+      </w:pPr>
+    </w:p>
+    <w:p>
+      <w:pPr>
+        <w:pStyle w:val="a8"/>
+        <w:ind w:left="1429"/>
+        <w:rPr>
+          <w:noProof/>
+        </w:rPr>
+      </w:pPr>
+    </w:p>
+    <w:p>
+      <w:pPr>
+        <w:pStyle w:val="a8"/>
+        <w:numPr>
+          <w:ilvl w:val="0"/>
+          <w:numId w:val="6"/>
+        </w:numPr>
+        <w:rPr>
+          <w:rFonts w:cstheme="minorHAnsi"/>
+          <w:sz w:val="32"/>
+          <w:szCs w:val="36"/>
+          <w:lang w:val="en-US"/>
+        </w:rPr>
+      </w:pPr>
+      <w:r>
+        <w:rPr>
+          <w:rFonts w:cstheme="minorHAnsi"/>
+          <w:sz w:val="32"/>
+          <w:szCs w:val="36"/>
+          <w:lang w:val="en-US"/>
+        </w:rPr>
+        <w:t>DreamJourney.Services</w:t>
+      </w:r>
+    </w:p>
+    <w:p>
+      <w:pPr>
+        <w:pStyle w:val="a8"/>
+        <w:ind w:left="1429"/>
+        <w:rPr>
+          <w:noProof/>
+        </w:rPr>
+      </w:pPr>
+      <w:r>
+        <w:rPr>
+          <w:noProof/>
+        </w:rPr>
+        <w:drawing>
+          <wp:anchor distT="0" distB="0" distL="114300" distR="114300" simplePos="0" relativeHeight="251684864" behindDoc="0" locked="0" layoutInCell="1" allowOverlap="1" wp14:anchorId="78ACB474" wp14:editId="1D7A86B8">
+            <wp:simplePos x="0" y="0"/>
+            <wp:positionH relativeFrom="column">
+              <wp:posOffset>341630</wp:posOffset>
+            </wp:positionH>
+            <wp:positionV relativeFrom="paragraph">
+              <wp:posOffset>76835</wp:posOffset>
+            </wp:positionV>
+            <wp:extent cx="1980565" cy="1481455"/>
+            <wp:effectExtent l="0" t="0" r="635" b="4445"/>
+            <wp:wrapSquare wrapText="bothSides"/>
+            <wp:docPr id="29" name="Картина 29"/>
+            <wp:cNvGraphicFramePr>
+              <a:graphicFrameLocks xmlns:a="http://schemas.openxmlformats.org/drawingml/2006/main" noChangeAspect="1"/>
+            </wp:cNvGraphicFramePr>
+            <a:graphic xmlns:a="http://schemas.openxmlformats.org/drawingml/2006/main">
+              <a:graphicData uri="http://schemas.openxmlformats.org/drawingml/2006/picture">
+                <pic:pic xmlns:pic="http://schemas.openxmlformats.org/drawingml/2006/picture">
+                  <pic:nvPicPr>
+                    <pic:cNvPr id="1" name=""/>
+                    <pic:cNvPicPr/>
+                  </pic:nvPicPr>
+                  <pic:blipFill rotWithShape="1">
+                    <a:blip r:embed="rId14">
+                      <a:extLst>
+                        <a:ext uri="{28A0092B-C50C-407E-A947-70E740481C1C}">
+                          <a14:useLocalDpi xmlns:a14="http://schemas.microsoft.com/office/drawing/2010/main" val="0"/>
+                        </a:ext>
+                      </a:extLst>
+                    </a:blip>
+                    <a:srcRect l="81259" t="16882" r="1039" b="59577"/>
+                    <a:stretch/>
+                  </pic:blipFill>
+                  <pic:spPr bwMode="auto">
+                    <a:xfrm>
+                      <a:off x="0" y="0"/>
+                      <a:ext cx="1980565" cy="1481455"/>
+                    </a:xfrm>
+                    <a:prstGeom prst="rect">
+                      <a:avLst/>
+                    </a:prstGeom>
+                    <a:ln>
+                      <a:noFill/>
+                    </a:ln>
+                    <a:extLst>
+                      <a:ext uri="{53640926-AAD7-44D8-BBD7-CCE9431645EC}">
+                        <a14:shadowObscured xmlns:a14="http://schemas.microsoft.com/office/drawing/2010/main"/>
+                      </a:ext>
+                    </a:extLst>
+                  </pic:spPr>
+                </pic:pic>
+              </a:graphicData>
+            </a:graphic>
+            <wp14:sizeRelH relativeFrom="margin">
+              <wp14:pctWidth>0</wp14:pctWidth>
+            </wp14:sizeRelH>
+            <wp14:sizeRelV relativeFrom="margin">
+              <wp14:pctHeight>0</wp14:pctHeight>
+            </wp14:sizeRelV>
+          </wp:anchor>
+        </w:drawing>
+      </w:r>
+    </w:p>
+    <w:p>
+      <w:pPr>
+        <w:pStyle w:val="a8"/>
+        <w:ind w:left="1429"/>
+        <w:jc w:val="both"/>
+        <w:rPr>
+          <w:rFonts w:cstheme="minorHAnsi"/>
+          <w:sz w:val="32"/>
+          <w:szCs w:val="36"/>
+        </w:rPr>
+      </w:pPr>
+      <w:r>
+        <w:rPr>
+          <w:rFonts w:cstheme="minorHAnsi"/>
+          <w:sz w:val="32"/>
+          <w:szCs w:val="36"/>
+        </w:rPr>
+        <w:t>В този проект се съдържат моделите контролерите под формата на Services, а в папката Contrac</w:t>
+      </w:r>
+      <w:r>
+        <w:rPr>
+          <w:rFonts w:cstheme="minorHAnsi"/>
+          <w:sz w:val="32"/>
+          <w:szCs w:val="36"/>
+          <w:lang w:val="en-US"/>
+        </w:rPr>
+        <w:t>t</w:t>
+      </w:r>
+      <w:r>
+        <w:rPr>
+          <w:rFonts w:cstheme="minorHAnsi"/>
+          <w:sz w:val="32"/>
+          <w:szCs w:val="36"/>
+        </w:rPr>
+        <w:t xml:space="preserve">s </w:t>
+      </w:r>
+      <w:r>
+        <w:rPr>
+          <w:rFonts w:cstheme="minorHAnsi"/>
+          <w:sz w:val="32"/>
+          <w:szCs w:val="36"/>
+        </w:rPr>
+        <w:t xml:space="preserve">- </w:t>
+      </w:r>
+      <w:r>
+        <w:rPr>
+          <w:rFonts w:cstheme="minorHAnsi"/>
+          <w:sz w:val="32"/>
+          <w:szCs w:val="36"/>
+        </w:rPr>
+        <w:t>техните</w:t>
+      </w:r>
+      <w:r>
+        <w:rPr>
+          <w:rFonts w:cstheme="minorHAnsi"/>
+          <w:sz w:val="32"/>
+          <w:szCs w:val="36"/>
+        </w:rPr>
+        <w:t xml:space="preserve"> </w:t>
+      </w:r>
+      <w:r>
+        <w:rPr>
+          <w:rFonts w:cstheme="minorHAnsi"/>
+          <w:sz w:val="32"/>
+          <w:szCs w:val="36"/>
+        </w:rPr>
+        <w:t>интерфейси.</w:t>
+      </w:r>
+    </w:p>
+    <w:p>
+      <w:pPr>
+        <w:pStyle w:val="a8"/>
+        <w:ind w:left="1429"/>
+        <w:rPr>
+          <w:noProof/>
+        </w:rPr>
+      </w:pPr>
+    </w:p>
+    <w:p>
+      <w:pPr>
+        <w:pStyle w:val="a8"/>
+        <w:ind w:left="1429"/>
+        <w:rPr>
+          <w:noProof/>
+        </w:rPr>
+      </w:pPr>
+    </w:p>
+    <w:p>
+      <w:pPr>
+        <w:pStyle w:val="a8"/>
+        <w:ind w:left="1429"/>
+        <w:rPr>
+          <w:noProof/>
+        </w:rPr>
+      </w:pPr>
+    </w:p>
+    <w:p>
+      <w:pPr>
+        <w:pStyle w:val="a8"/>
+        <w:numPr>
+          <w:ilvl w:val="0"/>
+          <w:numId w:val="6"/>
+        </w:numPr>
+        <w:rPr>
+          <w:rFonts w:cstheme="minorHAnsi"/>
+          <w:sz w:val="32"/>
+          <w:szCs w:val="36"/>
+          <w:lang w:val="en-US"/>
+        </w:rPr>
+      </w:pPr>
+      <w:r>
+        <w:rPr>
+          <w:noProof/>
+        </w:rPr>
+        <w:drawing>
+          <wp:anchor distT="0" distB="0" distL="114300" distR="114300" simplePos="0" relativeHeight="251685888" behindDoc="0" locked="0" layoutInCell="1" allowOverlap="1" wp14:anchorId="68DF0929" wp14:editId="6DE5C705">
+            <wp:simplePos x="0" y="0"/>
+            <wp:positionH relativeFrom="margin">
+              <wp:align>right</wp:align>
+            </wp:positionH>
+            <wp:positionV relativeFrom="paragraph">
+              <wp:posOffset>321310</wp:posOffset>
+            </wp:positionV>
+            <wp:extent cx="1885950" cy="1860550"/>
+            <wp:effectExtent l="0" t="0" r="0" b="6350"/>
+            <wp:wrapSquare wrapText="bothSides"/>
+            <wp:docPr id="30" name="Картина 30"/>
+            <wp:cNvGraphicFramePr>
+              <a:graphicFrameLocks xmlns:a="http://schemas.openxmlformats.org/drawingml/2006/main" noChangeAspect="1"/>
+            </wp:cNvGraphicFramePr>
+            <a:graphic xmlns:a="http://schemas.openxmlformats.org/drawingml/2006/main">
+              <a:graphicData uri="http://schemas.openxmlformats.org/drawingml/2006/picture">
+                <pic:pic xmlns:pic="http://schemas.openxmlformats.org/drawingml/2006/picture">
+                  <pic:nvPicPr>
+                    <pic:cNvPr id="1" name=""/>
+                    <pic:cNvPicPr/>
+                  </pic:nvPicPr>
+                  <pic:blipFill rotWithShape="1">
+                    <a:blip r:embed="rId15">
+                      <a:extLst>
+                        <a:ext uri="{28A0092B-C50C-407E-A947-70E740481C1C}">
+                          <a14:useLocalDpi xmlns:a14="http://schemas.microsoft.com/office/drawing/2010/main" val="0"/>
+                        </a:ext>
+                      </a:extLst>
+                    </a:blip>
+                    <a:srcRect l="80853" t="16461" r="379" b="50618"/>
+                    <a:stretch/>
+                  </pic:blipFill>
+                  <pic:spPr bwMode="auto">
+                    <a:xfrm>
+                      <a:off x="0" y="0"/>
+                      <a:ext cx="1885950" cy="1860550"/>
+                    </a:xfrm>
+                    <a:prstGeom prst="rect">
+                      <a:avLst/>
+                    </a:prstGeom>
+                    <a:ln>
+                      <a:noFill/>
+                    </a:ln>
+                    <a:extLst>
+                      <a:ext uri="{53640926-AAD7-44D8-BBD7-CCE9431645EC}">
+                        <a14:shadowObscured xmlns:a14="http://schemas.microsoft.com/office/drawing/2010/main"/>
+                      </a:ext>
+                    </a:extLst>
+                  </pic:spPr>
+                </pic:pic>
+              </a:graphicData>
+            </a:graphic>
+            <wp14:sizeRelH relativeFrom="margin">
+              <wp14:pctWidth>0</wp14:pctWidth>
+            </wp14:sizeRelH>
+            <wp14:sizeRelV relativeFrom="margin">
+              <wp14:pctHeight>0</wp14:pctHeight>
+            </wp14:sizeRelV>
+          </wp:anchor>
+        </w:drawing>
+      </w:r>
+      <w:r>
+        <w:rPr>
+          <w:rFonts w:cstheme="minorHAnsi"/>
+          <w:sz w:val="32"/>
+          <w:szCs w:val="36"/>
+          <w:lang w:val="en-US"/>
+        </w:rPr>
+        <w:t>DreamJourney.ViewModels</w:t>
+      </w:r>
+    </w:p>
+    <w:p>
+      <w:pPr>
+        <w:ind w:left="708"/>
+        <w:jc w:val="both"/>
+        <w:rPr>
+          <w:noProof/>
+        </w:rPr>
+      </w:pPr>
+      <w:r>
+        <w:rPr>
+          <w:rFonts w:cstheme="minorHAnsi"/>
+          <w:sz w:val="32"/>
+          <w:szCs w:val="36"/>
+        </w:rPr>
+        <w:t xml:space="preserve">В проекта има папки с имената на моделите, съдържащи класове, в които под формата на полета се </w:t>
+      </w:r>
+      <w:r>
+        <w:rPr>
+          <w:rFonts w:cstheme="minorHAnsi"/>
+          <w:sz w:val="32"/>
+          <w:szCs w:val="36"/>
+        </w:rPr>
+        <w:t>съхраняват</w:t>
+      </w:r>
+      <w:r>
+        <w:rPr>
+          <w:rFonts w:cstheme="minorHAnsi"/>
+          <w:sz w:val="32"/>
+          <w:szCs w:val="36"/>
+        </w:rPr>
+        <w:t xml:space="preserve"> нужните компоненти за всички изгледи, които може да извика контролера на съответния модел.</w:t>
+      </w:r>
+    </w:p>
+    <w:p>
+      <w:pPr>
+        <w:rPr>
+          <w:rFonts w:cstheme="minorHAnsi"/>
+          <w:sz w:val="32"/>
+          <w:szCs w:val="36"/>
+        </w:rPr>
+      </w:pPr>
+    </w:p>
+    <w:p>
+      <w:pPr>
+        <w:pStyle w:val="a8"/>
+        <w:numPr>
+          <w:ilvl w:val="0"/>
+          <w:numId w:val="6"/>
+        </w:numPr>
+        <w:rPr>
+          <w:rFonts w:cstheme="minorHAnsi"/>
+          <w:sz w:val="32"/>
+          <w:szCs w:val="36"/>
+        </w:rPr>
+      </w:pPr>
+      <w:r>
+        <w:rPr>
+          <w:rFonts w:cstheme="minorHAnsi"/>
+          <w:sz w:val="32"/>
+          <w:szCs w:val="36"/>
+          <w:lang w:val="en-US"/>
+        </w:rPr>
+        <w:lastRenderedPageBreak/>
+        <w:t>DreamJourney.Tests</w:t>
+      </w:r>
+    </w:p>
+    <w:p>
+      <w:pPr>
+        <w:pStyle w:val="a8"/>
+        <w:ind w:left="1429"/>
+        <w:rPr>
+          <w:noProof/>
+        </w:rPr>
+      </w:pPr>
+      <w:r>
+        <w:rPr>
+          <w:noProof/>
+        </w:rPr>
+        <w:drawing>
+          <wp:anchor distT="0" distB="0" distL="114300" distR="114300" simplePos="0" relativeHeight="251686912" behindDoc="0" locked="0" layoutInCell="1" allowOverlap="1" wp14:anchorId="577919FD" wp14:editId="09F3FC62">
+            <wp:simplePos x="0" y="0"/>
+            <wp:positionH relativeFrom="column">
+              <wp:posOffset>337729</wp:posOffset>
+            </wp:positionH>
+            <wp:positionV relativeFrom="paragraph">
+              <wp:posOffset>25309</wp:posOffset>
+            </wp:positionV>
+            <wp:extent cx="2029460" cy="1464945"/>
+            <wp:effectExtent l="0" t="0" r="8890" b="1905"/>
+            <wp:wrapSquare wrapText="bothSides"/>
+            <wp:docPr id="31" name="Картина 31"/>
+            <wp:cNvGraphicFramePr>
+              <a:graphicFrameLocks xmlns:a="http://schemas.openxmlformats.org/drawingml/2006/main" noChangeAspect="1"/>
+            </wp:cNvGraphicFramePr>
+            <a:graphic xmlns:a="http://schemas.openxmlformats.org/drawingml/2006/main">
+              <a:graphicData uri="http://schemas.openxmlformats.org/drawingml/2006/picture">
+                <pic:pic xmlns:pic="http://schemas.openxmlformats.org/drawingml/2006/picture">
+                  <pic:nvPicPr>
+                    <pic:cNvPr id="1" name=""/>
+                    <pic:cNvPicPr/>
+                  </pic:nvPicPr>
+                  <pic:blipFill rotWithShape="1">
+                    <a:blip r:embed="rId16">
+                      <a:extLst>
+                        <a:ext uri="{28A0092B-C50C-407E-A947-70E740481C1C}">
+                          <a14:useLocalDpi xmlns:a14="http://schemas.microsoft.com/office/drawing/2010/main" val="0"/>
+                        </a:ext>
+                      </a:extLst>
+                    </a:blip>
+                    <a:srcRect l="83085" t="27336" r="2002" b="53527"/>
+                    <a:stretch/>
+                  </pic:blipFill>
+                  <pic:spPr bwMode="auto">
+                    <a:xfrm>
+                      <a:off x="0" y="0"/>
+                      <a:ext cx="2029460" cy="1464945"/>
+                    </a:xfrm>
+                    <a:prstGeom prst="rect">
+                      <a:avLst/>
+                    </a:prstGeom>
+                    <a:ln>
+                      <a:noFill/>
+                    </a:ln>
+                    <a:extLst>
+                      <a:ext uri="{53640926-AAD7-44D8-BBD7-CCE9431645EC}">
+                        <a14:shadowObscured xmlns:a14="http://schemas.microsoft.com/office/drawing/2010/main"/>
+                      </a:ext>
+                    </a:extLst>
+                  </pic:spPr>
+                </pic:pic>
+              </a:graphicData>
+            </a:graphic>
+            <wp14:sizeRelH relativeFrom="margin">
+              <wp14:pctWidth>0</wp14:pctWidth>
+            </wp14:sizeRelH>
+            <wp14:sizeRelV relativeFrom="margin">
+              <wp14:pctHeight>0</wp14:pctHeight>
+            </wp14:sizeRelV>
+          </wp:anchor>
+        </w:drawing>
+      </w:r>
+    </w:p>
+    <w:p>
+      <w:pPr>
+        <w:pStyle w:val="a8"/>
+        <w:ind w:left="1429"/>
+        <w:jc w:val="both"/>
+        <w:rPr>
+          <w:rFonts w:cstheme="minorHAnsi"/>
+          <w:sz w:val="32"/>
+          <w:szCs w:val="36"/>
+        </w:rPr>
+      </w:pPr>
+      <w:r>
+        <w:rPr>
+          <w:rFonts w:cstheme="minorHAnsi"/>
+          <w:sz w:val="32"/>
+          <w:szCs w:val="36"/>
+        </w:rPr>
+        <w:t>В този проект са написани тестовете на приложението, разделени по папки за сървиси, контролери и изгледи.</w:t>
+      </w:r>
+    </w:p>
+    <w:p>
+      <w:pPr>
+        <w:pStyle w:val="a8"/>
+        <w:ind w:left="1429"/>
+        <w:rPr>
+          <w:rFonts w:cstheme="minorHAnsi"/>
+          <w:sz w:val="32"/>
+          <w:szCs w:val="36"/>
+        </w:rPr>
+      </w:pPr>
+    </w:p>
+    <w:p>
+      <w:pPr>
+        <w:pStyle w:val="a8"/>
+        <w:ind w:left="1429"/>
         <w:rPr>
           <w:rFonts w:cstheme="minorHAnsi"/>
           <w:sz w:val="32"/>
@@ -1181,6 +4110,15 @@
         <w:pStyle w:val="a8"/>
         <w:ind w:left="1429"/>
         <w:rPr>
+          <w:noProof/>
+        </w:rPr>
+      </w:pPr>
+    </w:p>
+    <w:p>
+      <w:pPr>
+        <w:pStyle w:val="a8"/>
+        <w:ind w:left="1429"/>
+        <w:rPr>
           <w:rFonts w:cstheme="minorHAnsi"/>
           <w:b/>
           <w:sz w:val="32"/>
@@ -1263,8 +4201,8 @@
       </w:pPr>
     </w:p>
     <w:sectPr>
-      <w:headerReference w:type="default" r:id="rId8"/>
-      <w:footerReference w:type="default" r:id="rId9"/>
+      <w:headerReference w:type="default" r:id="rId17"/>
+      <w:footerReference w:type="default" r:id="rId18"/>
       <w:pgSz w:w="11906" w:h="16838"/>
       <w:pgMar w:top="1417" w:right="1417" w:bottom="1417" w:left="1417" w:header="708" w:footer="708" w:gutter="0"/>
       <w:pgNumType w:start="0"/>
@@ -1276,7 +4214,7 @@
 </file>
 
 <file path=word/endnotes.xml><?xml version="1.0" encoding="utf-8"?>
-<w:endnotes xmlns:wpc="http://schemas.microsoft.com/office/word/2010/wordprocessingCanvas" xmlns:cx="http://schemas.microsoft.com/office/drawing/2014/chartex" xmlns:mc="http://schemas.openxmlformats.org/markup-compatibility/2006" xmlns:o="urn:schemas-microsoft-com:office:office" xmlns:r="http://schemas.openxmlformats.org/officeDocument/2006/relationships" xmlns:m="http://schemas.openxmlformats.org/officeDocument/2006/math" xmlns:v="urn:schemas-microsoft-com:vml" xmlns:wp14="http://schemas.microsoft.com/office/word/2010/wordprocessingDrawing" xmlns:wp="http://schemas.openxmlformats.org/drawingml/2006/wordprocessingDrawing" xmlns:w10="urn:schemas-microsoft-com:office:word" xmlns:w="http://schemas.openxmlformats.org/wordprocessingml/2006/main" xmlns:w14="http://schemas.microsoft.com/office/word/2010/wordml" xmlns:w15="http://schemas.microsoft.com/office/word/2012/wordml" xmlns:w16se="http://schemas.microsoft.com/office/word/2015/wordml/symex" xmlns:wpg="http://schemas.microsoft.com/office/word/2010/wordprocessingGroup" xmlns:wpi="http://schemas.microsoft.com/office/word/2010/wordprocessingInk" xmlns:wne="http://schemas.microsoft.com/office/word/2006/wordml" xmlns:wps="http://schemas.microsoft.com/office/word/2010/wordprocessingShape" mc:Ignorable="w14 w15 w16se wp14">
+<w:endnotes xmlns:wpc="http://schemas.microsoft.com/office/word/2010/wordprocessingCanvas" xmlns:cx="http://schemas.microsoft.com/office/drawing/2014/chartex" xmlns:cx1="http://schemas.microsoft.com/office/drawing/2015/9/8/chartex" xmlns:cx2="http://schemas.microsoft.com/office/drawing/2015/10/21/chartex" xmlns:cx3="http://schemas.microsoft.com/office/drawing/2016/5/9/chartex" xmlns:cx4="http://schemas.microsoft.com/office/drawing/2016/5/10/chartex" xmlns:cx5="http://schemas.microsoft.com/office/drawing/2016/5/11/chartex" xmlns:cx6="http://schemas.microsoft.com/office/drawing/2016/5/12/chartex" xmlns:cx7="http://schemas.microsoft.com/office/drawing/2016/5/13/chartex" xmlns:cx8="http://schemas.microsoft.com/office/drawing/2016/5/14/chartex" xmlns:mc="http://schemas.openxmlformats.org/markup-compatibility/2006" xmlns:aink="http://schemas.microsoft.com/office/drawing/2016/ink" xmlns:am3d="http://schemas.microsoft.com/office/drawing/2017/model3d" xmlns:o="urn:schemas-microsoft-com:office:office" xmlns:r="http://schemas.openxmlformats.org/officeDocument/2006/relationships" xmlns:m="http://schemas.openxmlformats.org/officeDocument/2006/math" xmlns:v="urn:schemas-microsoft-com:vml" xmlns:wp14="http://schemas.microsoft.com/office/word/2010/wordprocessingDrawing" xmlns:wp="http://schemas.openxmlformats.org/drawingml/2006/wordprocessingDrawing" xmlns:w10="urn:schemas-microsoft-com:office:word" xmlns:w="http://schemas.openxmlformats.org/wordprocessingml/2006/main" xmlns:w14="http://schemas.microsoft.com/office/word/2010/wordml" xmlns:w15="http://schemas.microsoft.com/office/word/2012/wordml" xmlns:w16cex="http://schemas.microsoft.com/office/word/2018/wordml/cex" xmlns:w16cid="http://schemas.microsoft.com/office/word/2016/wordml/cid" xmlns:w16="http://schemas.microsoft.com/office/word/2018/wordml" xmlns:w16se="http://schemas.microsoft.com/office/word/2015/wordml/symex" xmlns:wpg="http://schemas.microsoft.com/office/word/2010/wordprocessingGroup" xmlns:wpi="http://schemas.microsoft.com/office/word/2010/wordprocessingInk" xmlns:wne="http://schemas.microsoft.com/office/word/2006/wordml" xmlns:wps="http://schemas.microsoft.com/office/word/2010/wordprocessingShape" mc:Ignorable="w14 w15 w16se w16cid w16 w16cex wp14">
   <w:endnote w:type="separator" w:id="-1">
     <w:p>
       <w:pPr>
@@ -1301,7 +4239,7 @@
 </file>
 
 <file path=word/footer1.xml><?xml version="1.0" encoding="utf-8"?>
-<w:ftr xmlns:wpc="http://schemas.microsoft.com/office/word/2010/wordprocessingCanvas" xmlns:cx="http://schemas.microsoft.com/office/drawing/2014/chartex" xmlns:mc="http://schemas.openxmlformats.org/markup-compatibility/2006" xmlns:o="urn:schemas-microsoft-com:office:office" xmlns:r="http://schemas.openxmlformats.org/officeDocument/2006/relationships" xmlns:m="http://schemas.openxmlformats.org/officeDocument/2006/math" xmlns:v="urn:schemas-microsoft-com:vml" xmlns:wp14="http://schemas.microsoft.com/office/word/2010/wordprocessingDrawing" xmlns:wp="http://schemas.openxmlformats.org/drawingml/2006/wordprocessingDrawing" xmlns:w10="urn:schemas-microsoft-com:office:word" xmlns:w="http://schemas.openxmlformats.org/wordprocessingml/2006/main" xmlns:w14="http://schemas.microsoft.com/office/word/2010/wordml" xmlns:w15="http://schemas.microsoft.com/office/word/2012/wordml" xmlns:w16se="http://schemas.microsoft.com/office/word/2015/wordml/symex" xmlns:wpg="http://schemas.microsoft.com/office/word/2010/wordprocessingGroup" xmlns:wpi="http://schemas.microsoft.com/office/word/2010/wordprocessingInk" xmlns:wne="http://schemas.microsoft.com/office/word/2006/wordml" xmlns:wps="http://schemas.microsoft.com/office/word/2010/wordprocessingShape" mc:Ignorable="w14 w15 w16se wp14">
+<w:ftr xmlns:wpc="http://schemas.microsoft.com/office/word/2010/wordprocessingCanvas" xmlns:cx="http://schemas.microsoft.com/office/drawing/2014/chartex" xmlns:cx1="http://schemas.microsoft.com/office/drawing/2015/9/8/chartex" xmlns:cx2="http://schemas.microsoft.com/office/drawing/2015/10/21/chartex" xmlns:cx3="http://schemas.microsoft.com/office/drawing/2016/5/9/chartex" xmlns:cx4="http://schemas.microsoft.com/office/drawing/2016/5/10/chartex" xmlns:cx5="http://schemas.microsoft.com/office/drawing/2016/5/11/chartex" xmlns:cx6="http://schemas.microsoft.com/office/drawing/2016/5/12/chartex" xmlns:cx7="http://schemas.microsoft.com/office/drawing/2016/5/13/chartex" xmlns:cx8="http://schemas.microsoft.com/office/drawing/2016/5/14/chartex" xmlns:mc="http://schemas.openxmlformats.org/markup-compatibility/2006" xmlns:aink="http://schemas.microsoft.com/office/drawing/2016/ink" xmlns:am3d="http://schemas.microsoft.com/office/drawing/2017/model3d" xmlns:o="urn:schemas-microsoft-com:office:office" xmlns:r="http://schemas.openxmlformats.org/officeDocument/2006/relationships" xmlns:m="http://schemas.openxmlformats.org/officeDocument/2006/math" xmlns:v="urn:schemas-microsoft-com:vml" xmlns:wp14="http://schemas.microsoft.com/office/word/2010/wordprocessingDrawing" xmlns:wp="http://schemas.openxmlformats.org/drawingml/2006/wordprocessingDrawing" xmlns:w10="urn:schemas-microsoft-com:office:word" xmlns:w="http://schemas.openxmlformats.org/wordprocessingml/2006/main" xmlns:w14="http://schemas.microsoft.com/office/word/2010/wordml" xmlns:w15="http://schemas.microsoft.com/office/word/2012/wordml" xmlns:w16cex="http://schemas.microsoft.com/office/word/2018/wordml/cex" xmlns:w16cid="http://schemas.microsoft.com/office/word/2016/wordml/cid" xmlns:w16="http://schemas.microsoft.com/office/word/2018/wordml" xmlns:w16se="http://schemas.microsoft.com/office/word/2015/wordml/symex" xmlns:wpg="http://schemas.microsoft.com/office/word/2010/wordprocessingGroup" xmlns:wpi="http://schemas.microsoft.com/office/word/2010/wordprocessingInk" xmlns:wne="http://schemas.microsoft.com/office/word/2006/wordml" xmlns:wps="http://schemas.microsoft.com/office/word/2010/wordprocessingShape" mc:Ignorable="w14 w15 w16se w16cid w16 w16cex wp14">
   <w:sdt>
     <w:sdtPr>
       <w:id w:val="1096668164"/>
@@ -1310,6 +4248,7 @@
         <w:docPartUnique/>
       </w:docPartObj>
     </w:sdtPr>
+    <w:sdtEndPr/>
     <w:sdtContent>
       <w:p>
         <w:pPr>
@@ -1350,7 +4289,7 @@
 </file>
 
 <file path=word/footnotes.xml><?xml version="1.0" encoding="utf-8"?>
-<w:footnotes xmlns:wpc="http://schemas.microsoft.com/office/word/2010/wordprocessingCanvas" xmlns:cx="http://schemas.microsoft.com/office/drawing/2014/chartex" xmlns:mc="http://schemas.openxmlformats.org/markup-compatibility/2006" xmlns:o="urn:schemas-microsoft-com:office:office" xmlns:r="http://schemas.openxmlformats.org/officeDocument/2006/relationships" xmlns:m="http://schemas.openxmlformats.org/officeDocument/2006/math" xmlns:v="urn:schemas-microsoft-com:vml" xmlns:wp14="http://schemas.microsoft.com/office/word/2010/wordprocessingDrawing" xmlns:wp="http://schemas.openxmlformats.org/drawingml/2006/wordprocessingDrawing" xmlns:w10="urn:schemas-microsoft-com:office:word" xmlns:w="http://schemas.openxmlformats.org/wordprocessingml/2006/main" xmlns:w14="http://schemas.microsoft.com/office/word/2010/wordml" xmlns:w15="http://schemas.microsoft.com/office/word/2012/wordml" xmlns:w16se="http://schemas.microsoft.com/office/word/2015/wordml/symex" xmlns:wpg="http://schemas.microsoft.com/office/word/2010/wordprocessingGroup" xmlns:wpi="http://schemas.microsoft.com/office/word/2010/wordprocessingInk" xmlns:wne="http://schemas.microsoft.com/office/word/2006/wordml" xmlns:wps="http://schemas.microsoft.com/office/word/2010/wordprocessingShape" mc:Ignorable="w14 w15 w16se wp14">
+<w:footnotes xmlns:wpc="http://schemas.microsoft.com/office/word/2010/wordprocessingCanvas" xmlns:cx="http://schemas.microsoft.com/office/drawing/2014/chartex" xmlns:cx1="http://schemas.microsoft.com/office/drawing/2015/9/8/chartex" xmlns:cx2="http://schemas.microsoft.com/office/drawing/2015/10/21/chartex" xmlns:cx3="http://schemas.microsoft.com/office/drawing/2016/5/9/chartex" xmlns:cx4="http://schemas.microsoft.com/office/drawing/2016/5/10/chartex" xmlns:cx5="http://schemas.microsoft.com/office/drawing/2016/5/11/chartex" xmlns:cx6="http://schemas.microsoft.com/office/drawing/2016/5/12/chartex" xmlns:cx7="http://schemas.microsoft.com/office/drawing/2016/5/13/chartex" xmlns:cx8="http://schemas.microsoft.com/office/drawing/2016/5/14/chartex" xmlns:mc="http://schemas.openxmlformats.org/markup-compatibility/2006" xmlns:aink="http://schemas.microsoft.com/office/drawing/2016/ink" xmlns:am3d="http://schemas.microsoft.com/office/drawing/2017/model3d" xmlns:o="urn:schemas-microsoft-com:office:office" xmlns:r="http://schemas.openxmlformats.org/officeDocument/2006/relationships" xmlns:m="http://schemas.openxmlformats.org/officeDocument/2006/math" xmlns:v="urn:schemas-microsoft-com:vml" xmlns:wp14="http://schemas.microsoft.com/office/word/2010/wordprocessingDrawing" xmlns:wp="http://schemas.openxmlformats.org/drawingml/2006/wordprocessingDrawing" xmlns:w10="urn:schemas-microsoft-com:office:word" xmlns:w="http://schemas.openxmlformats.org/wordprocessingml/2006/main" xmlns:w14="http://schemas.microsoft.com/office/word/2010/wordml" xmlns:w15="http://schemas.microsoft.com/office/word/2012/wordml" xmlns:w16cex="http://schemas.microsoft.com/office/word/2018/wordml/cex" xmlns:w16cid="http://schemas.microsoft.com/office/word/2016/wordml/cid" xmlns:w16="http://schemas.microsoft.com/office/word/2018/wordml" xmlns:w16se="http://schemas.microsoft.com/office/word/2015/wordml/symex" xmlns:wpg="http://schemas.microsoft.com/office/word/2010/wordprocessingGroup" xmlns:wpi="http://schemas.microsoft.com/office/word/2010/wordprocessingInk" xmlns:wne="http://schemas.microsoft.com/office/word/2006/wordml" xmlns:wps="http://schemas.microsoft.com/office/word/2010/wordprocessingShape" mc:Ignorable="w14 w15 w16se w16cid w16 w16cex wp14">
   <w:footnote w:type="separator" w:id="-1">
     <w:p>
       <w:pPr>
@@ -1375,7 +4314,7 @@
 </file>
 
 <file path=word/header1.xml><?xml version="1.0" encoding="utf-8"?>
-<w:hdr xmlns:wpc="http://schemas.microsoft.com/office/word/2010/wordprocessingCanvas" xmlns:cx="http://schemas.microsoft.com/office/drawing/2014/chartex" xmlns:mc="http://schemas.openxmlformats.org/markup-compatibility/2006" xmlns:o="urn:schemas-microsoft-com:office:office" xmlns:r="http://schemas.openxmlformats.org/officeDocument/2006/relationships" xmlns:m="http://schemas.openxmlformats.org/officeDocument/2006/math" xmlns:v="urn:schemas-microsoft-com:vml" xmlns:wp14="http://schemas.microsoft.com/office/word/2010/wordprocessingDrawing" xmlns:wp="http://schemas.openxmlformats.org/drawingml/2006/wordprocessingDrawing" xmlns:w10="urn:schemas-microsoft-com:office:word" xmlns:w="http://schemas.openxmlformats.org/wordprocessingml/2006/main" xmlns:w14="http://schemas.microsoft.com/office/word/2010/wordml" xmlns:w15="http://schemas.microsoft.com/office/word/2012/wordml" xmlns:w16se="http://schemas.microsoft.com/office/word/2015/wordml/symex" xmlns:wpg="http://schemas.microsoft.com/office/word/2010/wordprocessingGroup" xmlns:wpi="http://schemas.microsoft.com/office/word/2010/wordprocessingInk" xmlns:wne="http://schemas.microsoft.com/office/word/2006/wordml" xmlns:wps="http://schemas.microsoft.com/office/word/2010/wordprocessingShape" mc:Ignorable="w14 w15 w16se wp14">
+<w:hdr xmlns:wpc="http://schemas.microsoft.com/office/word/2010/wordprocessingCanvas" xmlns:cx="http://schemas.microsoft.com/office/drawing/2014/chartex" xmlns:cx1="http://schemas.microsoft.com/office/drawing/2015/9/8/chartex" xmlns:cx2="http://schemas.microsoft.com/office/drawing/2015/10/21/chartex" xmlns:cx3="http://schemas.microsoft.com/office/drawing/2016/5/9/chartex" xmlns:cx4="http://schemas.microsoft.com/office/drawing/2016/5/10/chartex" xmlns:cx5="http://schemas.microsoft.com/office/drawing/2016/5/11/chartex" xmlns:cx6="http://schemas.microsoft.com/office/drawing/2016/5/12/chartex" xmlns:cx7="http://schemas.microsoft.com/office/drawing/2016/5/13/chartex" xmlns:cx8="http://schemas.microsoft.com/office/drawing/2016/5/14/chartex" xmlns:mc="http://schemas.openxmlformats.org/markup-compatibility/2006" xmlns:aink="http://schemas.microsoft.com/office/drawing/2016/ink" xmlns:am3d="http://schemas.microsoft.com/office/drawing/2017/model3d" xmlns:o="urn:schemas-microsoft-com:office:office" xmlns:r="http://schemas.openxmlformats.org/officeDocument/2006/relationships" xmlns:m="http://schemas.openxmlformats.org/officeDocument/2006/math" xmlns:v="urn:schemas-microsoft-com:vml" xmlns:wp14="http://schemas.microsoft.com/office/word/2010/wordprocessingDrawing" xmlns:wp="http://schemas.openxmlformats.org/drawingml/2006/wordprocessingDrawing" xmlns:w10="urn:schemas-microsoft-com:office:word" xmlns:w="http://schemas.openxmlformats.org/wordprocessingml/2006/main" xmlns:w14="http://schemas.microsoft.com/office/word/2010/wordml" xmlns:w15="http://schemas.microsoft.com/office/word/2012/wordml" xmlns:w16cex="http://schemas.microsoft.com/office/word/2018/wordml/cex" xmlns:w16cid="http://schemas.microsoft.com/office/word/2016/wordml/cid" xmlns:w16="http://schemas.microsoft.com/office/word/2018/wordml" xmlns:w16se="http://schemas.microsoft.com/office/word/2015/wordml/symex" xmlns:wpg="http://schemas.microsoft.com/office/word/2010/wordprocessingGroup" xmlns:wpi="http://schemas.microsoft.com/office/word/2010/wordprocessingInk" xmlns:wne="http://schemas.microsoft.com/office/word/2006/wordml" xmlns:wps="http://schemas.microsoft.com/office/word/2010/wordprocessingShape" mc:Ignorable="w14 w15 w16se w16cid w16 w16cex wp14">
   <w:p>
     <w:pPr>
       <w:pStyle w:val="a3"/>
@@ -1390,14 +4329,7 @@
         <w:sz w:val="24"/>
         <w:szCs w:val="24"/>
       </w:rPr>
-      <w:t>Н</w:t>
-    </w:r>
-    <w:r>
-      <w:rPr>
-        <w:sz w:val="24"/>
-        <w:szCs w:val="24"/>
-      </w:rPr>
-      <w:t xml:space="preserve">ационална програма </w:t>
+      <w:t xml:space="preserve">Национална програма </w:t>
     </w:r>
     <w:r>
       <w:rPr>
@@ -1427,7 +4359,7 @@
 </file>
 
 <file path=word/numbering.xml><?xml version="1.0" encoding="utf-8"?>
-<w:numbering xmlns:wpc="http://schemas.microsoft.com/office/word/2010/wordprocessingCanvas" xmlns:cx="http://schemas.microsoft.com/office/drawing/2014/chartex" xmlns:mc="http://schemas.openxmlformats.org/markup-compatibility/2006" xmlns:o="urn:schemas-microsoft-com:office:office" xmlns:r="http://schemas.openxmlformats.org/officeDocument/2006/relationships" xmlns:m="http://schemas.openxmlformats.org/officeDocument/2006/math" xmlns:v="urn:schemas-microsoft-com:vml" xmlns:wp14="http://schemas.microsoft.com/office/word/2010/wordprocessingDrawing" xmlns:wp="http://schemas.openxmlformats.org/drawingml/2006/wordprocessingDrawing" xmlns:w10="urn:schemas-microsoft-com:office:word" xmlns:w="http://schemas.openxmlformats.org/wordprocessingml/2006/main" xmlns:w14="http://schemas.microsoft.com/office/word/2010/wordml" xmlns:w15="http://schemas.microsoft.com/office/word/2012/wordml" xmlns:w16se="http://schemas.microsoft.com/office/word/2015/wordml/symex" xmlns:wpg="http://schemas.microsoft.com/office/word/2010/wordprocessingGroup" xmlns:wpi="http://schemas.microsoft.com/office/word/2010/wordprocessingInk" xmlns:wne="http://schemas.microsoft.com/office/word/2006/wordml" xmlns:wps="http://schemas.microsoft.com/office/word/2010/wordprocessingShape" mc:Ignorable="w14 w15 w16se wp14">
+<w:numbering xmlns:wpc="http://schemas.microsoft.com/office/word/2010/wordprocessingCanvas" xmlns:cx="http://schemas.microsoft.com/office/drawing/2014/chartex" xmlns:cx1="http://schemas.microsoft.com/office/drawing/2015/9/8/chartex" xmlns:cx2="http://schemas.microsoft.com/office/drawing/2015/10/21/chartex" xmlns:cx3="http://schemas.microsoft.com/office/drawing/2016/5/9/chartex" xmlns:cx4="http://schemas.microsoft.com/office/drawing/2016/5/10/chartex" xmlns:cx5="http://schemas.microsoft.com/office/drawing/2016/5/11/chartex" xmlns:cx6="http://schemas.microsoft.com/office/drawing/2016/5/12/chartex" xmlns:cx7="http://schemas.microsoft.com/office/drawing/2016/5/13/chartex" xmlns:cx8="http://schemas.microsoft.com/office/drawing/2016/5/14/chartex" xmlns:mc="http://schemas.openxmlformats.org/markup-compatibility/2006" xmlns:aink="http://schemas.microsoft.com/office/drawing/2016/ink" xmlns:am3d="http://schemas.microsoft.com/office/drawing/2017/model3d" xmlns:o="urn:schemas-microsoft-com:office:office" xmlns:r="http://schemas.openxmlformats.org/officeDocument/2006/relationships" xmlns:m="http://schemas.openxmlformats.org/officeDocument/2006/math" xmlns:v="urn:schemas-microsoft-com:vml" xmlns:wp14="http://schemas.microsoft.com/office/word/2010/wordprocessingDrawing" xmlns:wp="http://schemas.openxmlformats.org/drawingml/2006/wordprocessingDrawing" xmlns:w10="urn:schemas-microsoft-com:office:word" xmlns:w="http://schemas.openxmlformats.org/wordprocessingml/2006/main" xmlns:w14="http://schemas.microsoft.com/office/word/2010/wordml" xmlns:w15="http://schemas.microsoft.com/office/word/2012/wordml" xmlns:w16cex="http://schemas.microsoft.com/office/word/2018/wordml/cex" xmlns:w16cid="http://schemas.microsoft.com/office/word/2016/wordml/cid" xmlns:w16="http://schemas.microsoft.com/office/word/2018/wordml" xmlns:w16se="http://schemas.microsoft.com/office/word/2015/wordml/symex" xmlns:wpg="http://schemas.microsoft.com/office/word/2010/wordprocessingGroup" xmlns:wpi="http://schemas.microsoft.com/office/word/2010/wordprocessingInk" xmlns:wne="http://schemas.microsoft.com/office/word/2006/wordml" xmlns:wps="http://schemas.microsoft.com/office/word/2010/wordprocessingShape" mc:Ignorable="w14 w15 w16se w16cid w16 w16cex wp14">
   <w:abstractNum w:abstractNumId="0" w15:restartNumberingAfterBreak="0">
     <w:nsid w:val="0F112F6B"/>
     <w:multiLevelType w:val="multilevel"/>
@@ -1438,7 +4370,7 @@
       <w:lvlText w:val="%1."/>
       <w:lvlJc w:val="left"/>
       <w:pPr>
-        <w:ind w:left="360" w:hanging="360"/>
+        <w:ind w:left="502" w:hanging="360"/>
       </w:pPr>
     </w:lvl>
     <w:lvl w:ilvl="1">
@@ -1447,7 +4379,7 @@
       <w:lvlText w:val="%1.%2."/>
       <w:lvlJc w:val="left"/>
       <w:pPr>
-        <w:ind w:left="792" w:hanging="432"/>
+        <w:ind w:left="934" w:hanging="432"/>
       </w:pPr>
     </w:lvl>
     <w:lvl w:ilvl="2">
@@ -1456,7 +4388,7 @@
       <w:lvlText w:val="%1.%2.%3."/>
       <w:lvlJc w:val="left"/>
       <w:pPr>
-        <w:ind w:left="1224" w:hanging="504"/>
+        <w:ind w:left="1366" w:hanging="504"/>
       </w:pPr>
     </w:lvl>
     <w:lvl w:ilvl="3">
@@ -1465,7 +4397,7 @@
       <w:lvlText w:val="%1.%2.%3.%4."/>
       <w:lvlJc w:val="left"/>
       <w:pPr>
-        <w:ind w:left="1728" w:hanging="648"/>
+        <w:ind w:left="1870" w:hanging="648"/>
       </w:pPr>
     </w:lvl>
     <w:lvl w:ilvl="4">
@@ -1474,7 +4406,7 @@
       <w:lvlText w:val="%1.%2.%3.%4.%5."/>
       <w:lvlJc w:val="left"/>
       <w:pPr>
-        <w:ind w:left="2232" w:hanging="792"/>
+        <w:ind w:left="2374" w:hanging="792"/>
       </w:pPr>
     </w:lvl>
     <w:lvl w:ilvl="5">
@@ -1483,7 +4415,7 @@
       <w:lvlText w:val="%1.%2.%3.%4.%5.%6."/>
       <w:lvlJc w:val="left"/>
       <w:pPr>
-        <w:ind w:left="2736" w:hanging="936"/>
+        <w:ind w:left="2878" w:hanging="936"/>
       </w:pPr>
     </w:lvl>
     <w:lvl w:ilvl="6">
@@ -1492,7 +4424,7 @@
       <w:lvlText w:val="%1.%2.%3.%4.%5.%6.%7."/>
       <w:lvlJc w:val="left"/>
       <w:pPr>
-        <w:ind w:left="3240" w:hanging="1080"/>
+        <w:ind w:left="3382" w:hanging="1080"/>
       </w:pPr>
     </w:lvl>
     <w:lvl w:ilvl="7">
@@ -1501,7 +4433,7 @@
       <w:lvlText w:val="%1.%2.%3.%4.%5.%6.%7.%8."/>
       <w:lvlJc w:val="left"/>
       <w:pPr>
-        <w:ind w:left="3744" w:hanging="1224"/>
+        <w:ind w:left="3886" w:hanging="1224"/>
       </w:pPr>
     </w:lvl>
     <w:lvl w:ilvl="8">
@@ -1510,11 +4442,126 @@
       <w:lvlText w:val="%1.%2.%3.%4.%5.%6.%7.%8.%9."/>
       <w:lvlJc w:val="left"/>
       <w:pPr>
-        <w:ind w:left="4320" w:hanging="1440"/>
+        <w:ind w:left="4462" w:hanging="1440"/>
       </w:pPr>
     </w:lvl>
   </w:abstractNum>
   <w:abstractNum w:abstractNumId="1" w15:restartNumberingAfterBreak="0">
+    <w:nsid w:val="2B911917"/>
+    <w:multiLevelType w:val="hybridMultilevel"/>
+    <w:tmpl w:val="1138F848"/>
+    <w:lvl w:ilvl="0" w:tplc="7FD2118E">
+      <w:start w:val="1"/>
+      <w:numFmt w:val="bullet"/>
+      <w:lvlText w:val=""/>
+      <w:lvlJc w:val="left"/>
+      <w:pPr>
+        <w:ind w:left="927" w:hanging="360"/>
+      </w:pPr>
+      <w:rPr>
+        <w:rFonts w:ascii="Wingdings" w:hAnsi="Wingdings" w:hint="default"/>
+        <w:sz w:val="32"/>
+        <w:szCs w:val="32"/>
+      </w:rPr>
+    </w:lvl>
+    <w:lvl w:ilvl="1" w:tplc="04020003" w:tentative="1">
+      <w:start w:val="1"/>
+      <w:numFmt w:val="bullet"/>
+      <w:lvlText w:val="o"/>
+      <w:lvlJc w:val="left"/>
+      <w:pPr>
+        <w:ind w:left="2355" w:hanging="360"/>
+      </w:pPr>
+      <w:rPr>
+        <w:rFonts w:ascii="Courier New" w:hAnsi="Courier New" w:cs="Courier New" w:hint="default"/>
+      </w:rPr>
+    </w:lvl>
+    <w:lvl w:ilvl="2" w:tplc="04020005" w:tentative="1">
+      <w:start w:val="1"/>
+      <w:numFmt w:val="bullet"/>
+      <w:lvlText w:val=""/>
+      <w:lvlJc w:val="left"/>
+      <w:pPr>
+        <w:ind w:left="3075" w:hanging="360"/>
+      </w:pPr>
+      <w:rPr>
+        <w:rFonts w:ascii="Wingdings" w:hAnsi="Wingdings" w:hint="default"/>
+      </w:rPr>
+    </w:lvl>
+    <w:lvl w:ilvl="3" w:tplc="04020001" w:tentative="1">
+      <w:start w:val="1"/>
+      <w:numFmt w:val="bullet"/>
+      <w:lvlText w:val=""/>
+      <w:lvlJc w:val="left"/>
+      <w:pPr>
+        <w:ind w:left="3795" w:hanging="360"/>
+      </w:pPr>
+      <w:rPr>
+        <w:rFonts w:ascii="Symbol" w:hAnsi="Symbol" w:hint="default"/>
+      </w:rPr>
+    </w:lvl>
+    <w:lvl w:ilvl="4" w:tplc="04020003" w:tentative="1">
+      <w:start w:val="1"/>
+      <w:numFmt w:val="bullet"/>
+      <w:lvlText w:val="o"/>
+      <w:lvlJc w:val="left"/>
+      <w:pPr>
+        <w:ind w:left="4515" w:hanging="360"/>
+      </w:pPr>
+      <w:rPr>
+        <w:rFonts w:ascii="Courier New" w:hAnsi="Courier New" w:cs="Courier New" w:hint="default"/>
+      </w:rPr>
+    </w:lvl>
+    <w:lvl w:ilvl="5" w:tplc="04020005" w:tentative="1">
+      <w:start w:val="1"/>
+      <w:numFmt w:val="bullet"/>
+      <w:lvlText w:val=""/>
+      <w:lvlJc w:val="left"/>
+      <w:pPr>
+        <w:ind w:left="5235" w:hanging="360"/>
+      </w:pPr>
+      <w:rPr>
+        <w:rFonts w:ascii="Wingdings" w:hAnsi="Wingdings" w:hint="default"/>
+      </w:rPr>
+    </w:lvl>
+    <w:lvl w:ilvl="6" w:tplc="04020001" w:tentative="1">
+      <w:start w:val="1"/>
+      <w:numFmt w:val="bullet"/>
+      <w:lvlText w:val=""/>
+      <w:lvlJc w:val="left"/>
+      <w:pPr>
+        <w:ind w:left="5955" w:hanging="360"/>
+      </w:pPr>
+      <w:rPr>
+        <w:rFonts w:ascii="Symbol" w:hAnsi="Symbol" w:hint="default"/>
+      </w:rPr>
+    </w:lvl>
+    <w:lvl w:ilvl="7" w:tplc="04020003" w:tentative="1">
+      <w:start w:val="1"/>
+      <w:numFmt w:val="bullet"/>
+      <w:lvlText w:val="o"/>
+      <w:lvlJc w:val="left"/>
+      <w:pPr>
+        <w:ind w:left="6675" w:hanging="360"/>
+      </w:pPr>
+      <w:rPr>
+        <w:rFonts w:ascii="Courier New" w:hAnsi="Courier New" w:cs="Courier New" w:hint="default"/>
+      </w:rPr>
+    </w:lvl>
+    <w:lvl w:ilvl="8" w:tplc="04020005" w:tentative="1">
+      <w:start w:val="1"/>
+      <w:numFmt w:val="bullet"/>
+      <w:lvlText w:val=""/>
+      <w:lvlJc w:val="left"/>
+      <w:pPr>
+        <w:ind w:left="7395" w:hanging="360"/>
+      </w:pPr>
+      <w:rPr>
+        <w:rFonts w:ascii="Wingdings" w:hAnsi="Wingdings" w:hint="default"/>
+      </w:rPr>
+    </w:lvl>
+  </w:abstractNum>
+  <w:abstractNum w:abstractNumId="2" w15:restartNumberingAfterBreak="0">
     <w:nsid w:val="3C890A4A"/>
     <w:multiLevelType w:val="hybridMultilevel"/>
     <w:tmpl w:val="0A7EF412"/>
@@ -1627,7 +4674,120 @@
       </w:rPr>
     </w:lvl>
   </w:abstractNum>
-  <w:abstractNum w:abstractNumId="2" w15:restartNumberingAfterBreak="0">
+  <w:abstractNum w:abstractNumId="3" w15:restartNumberingAfterBreak="0">
+    <w:nsid w:val="68E436CB"/>
+    <w:multiLevelType w:val="hybridMultilevel"/>
+    <w:tmpl w:val="5998B4F4"/>
+    <w:lvl w:ilvl="0" w:tplc="0402000B">
+      <w:start w:val="1"/>
+      <w:numFmt w:val="bullet"/>
+      <w:lvlText w:val=""/>
+      <w:lvlJc w:val="left"/>
+      <w:pPr>
+        <w:ind w:left="927" w:hanging="360"/>
+      </w:pPr>
+      <w:rPr>
+        <w:rFonts w:ascii="Wingdings" w:hAnsi="Wingdings" w:hint="default"/>
+      </w:rPr>
+    </w:lvl>
+    <w:lvl w:ilvl="1" w:tplc="04020003" w:tentative="1">
+      <w:start w:val="1"/>
+      <w:numFmt w:val="bullet"/>
+      <w:lvlText w:val="o"/>
+      <w:lvlJc w:val="left"/>
+      <w:pPr>
+        <w:ind w:left="1647" w:hanging="360"/>
+      </w:pPr>
+      <w:rPr>
+        <w:rFonts w:ascii="Courier New" w:hAnsi="Courier New" w:cs="Courier New" w:hint="default"/>
+      </w:rPr>
+    </w:lvl>
+    <w:lvl w:ilvl="2" w:tplc="04020005" w:tentative="1">
+      <w:start w:val="1"/>
+      <w:numFmt w:val="bullet"/>
+      <w:lvlText w:val=""/>
+      <w:lvlJc w:val="left"/>
+      <w:pPr>
+        <w:ind w:left="2367" w:hanging="360"/>
+      </w:pPr>
+      <w:rPr>
+        <w:rFonts w:ascii="Wingdings" w:hAnsi="Wingdings" w:hint="default"/>
+      </w:rPr>
+    </w:lvl>
+    <w:lvl w:ilvl="3" w:tplc="04020001" w:tentative="1">
+      <w:start w:val="1"/>
+      <w:numFmt w:val="bullet"/>
+      <w:lvlText w:val=""/>
+      <w:lvlJc w:val="left"/>
+      <w:pPr>
+        <w:ind w:left="3087" w:hanging="360"/>
+      </w:pPr>
+      <w:rPr>
+        <w:rFonts w:ascii="Symbol" w:hAnsi="Symbol" w:hint="default"/>
+      </w:rPr>
+    </w:lvl>
+    <w:lvl w:ilvl="4" w:tplc="04020003" w:tentative="1">
+      <w:start w:val="1"/>
+      <w:numFmt w:val="bullet"/>
+      <w:lvlText w:val="o"/>
+      <w:lvlJc w:val="left"/>
+      <w:pPr>
+        <w:ind w:left="3807" w:hanging="360"/>
+      </w:pPr>
+      <w:rPr>
+        <w:rFonts w:ascii="Courier New" w:hAnsi="Courier New" w:cs="Courier New" w:hint="default"/>
+      </w:rPr>
+    </w:lvl>
+    <w:lvl w:ilvl="5" w:tplc="04020005" w:tentative="1">
+      <w:start w:val="1"/>
+      <w:numFmt w:val="bullet"/>
+      <w:lvlText w:val=""/>
+      <w:lvlJc w:val="left"/>
+      <w:pPr>
+        <w:ind w:left="4527" w:hanging="360"/>
+      </w:pPr>
+      <w:rPr>
+        <w:rFonts w:ascii="Wingdings" w:hAnsi="Wingdings" w:hint="default"/>
+      </w:rPr>
+    </w:lvl>
+    <w:lvl w:ilvl="6" w:tplc="04020001" w:tentative="1">
+      <w:start w:val="1"/>
+      <w:numFmt w:val="bullet"/>
+      <w:lvlText w:val=""/>
+      <w:lvlJc w:val="left"/>
+      <w:pPr>
+        <w:ind w:left="5247" w:hanging="360"/>
+      </w:pPr>
+      <w:rPr>
+        <w:rFonts w:ascii="Symbol" w:hAnsi="Symbol" w:hint="default"/>
+      </w:rPr>
+    </w:lvl>
+    <w:lvl w:ilvl="7" w:tplc="04020003" w:tentative="1">
+      <w:start w:val="1"/>
+      <w:numFmt w:val="bullet"/>
+      <w:lvlText w:val="o"/>
+      <w:lvlJc w:val="left"/>
+      <w:pPr>
+        <w:ind w:left="5967" w:hanging="360"/>
+      </w:pPr>
+      <w:rPr>
+        <w:rFonts w:ascii="Courier New" w:hAnsi="Courier New" w:cs="Courier New" w:hint="default"/>
+      </w:rPr>
+    </w:lvl>
+    <w:lvl w:ilvl="8" w:tplc="04020005" w:tentative="1">
+      <w:start w:val="1"/>
+      <w:numFmt w:val="bullet"/>
+      <w:lvlText w:val=""/>
+      <w:lvlJc w:val="left"/>
+      <w:pPr>
+        <w:ind w:left="6687" w:hanging="360"/>
+      </w:pPr>
+      <w:rPr>
+        <w:rFonts w:ascii="Wingdings" w:hAnsi="Wingdings" w:hint="default"/>
+      </w:rPr>
+    </w:lvl>
+  </w:abstractNum>
+  <w:abstractNum w:abstractNumId="4" w15:restartNumberingAfterBreak="0">
     <w:nsid w:val="6B777D67"/>
     <w:multiLevelType w:val="multilevel"/>
     <w:tmpl w:val="BB6EF4B0"/>
@@ -1749,7 +4909,7 @@
       </w:rPr>
     </w:lvl>
   </w:abstractNum>
-  <w:abstractNum w:abstractNumId="3" w15:restartNumberingAfterBreak="0">
+  <w:abstractNum w:abstractNumId="5" w15:restartNumberingAfterBreak="0">
     <w:nsid w:val="6F92117D"/>
     <w:multiLevelType w:val="hybridMultilevel"/>
     <w:tmpl w:val="19D420F4"/>
@@ -1863,22 +5023,28 @@
     </w:lvl>
   </w:abstractNum>
   <w:num w:numId="1">
-    <w:abstractNumId w:val="2"/>
+    <w:abstractNumId w:val="4"/>
   </w:num>
   <w:num w:numId="2">
-    <w:abstractNumId w:val="3"/>
+    <w:abstractNumId w:val="5"/>
   </w:num>
   <w:num w:numId="3">
-    <w:abstractNumId w:val="1"/>
+    <w:abstractNumId w:val="2"/>
   </w:num>
   <w:num w:numId="4">
     <w:abstractNumId w:val="0"/>
+  </w:num>
+  <w:num w:numId="5">
+    <w:abstractNumId w:val="1"/>
+  </w:num>
+  <w:num w:numId="6">
+    <w:abstractNumId w:val="3"/>
   </w:num>
 </w:numbering>
 </file>
 
 <file path=word/styles.xml><?xml version="1.0" encoding="utf-8"?>
-<w:styles xmlns:mc="http://schemas.openxmlformats.org/markup-compatibility/2006" xmlns:r="http://schemas.openxmlformats.org/officeDocument/2006/relationships" xmlns:w="http://schemas.openxmlformats.org/wordprocessingml/2006/main" xmlns:w14="http://schemas.microsoft.com/office/word/2010/wordml" xmlns:w15="http://schemas.microsoft.com/office/word/2012/wordml" xmlns:w16se="http://schemas.microsoft.com/office/word/2015/wordml/symex" mc:Ignorable="w14 w15 w16se">
+<w:styles xmlns:mc="http://schemas.openxmlformats.org/markup-compatibility/2006" xmlns:r="http://schemas.openxmlformats.org/officeDocument/2006/relationships" xmlns:w="http://schemas.openxmlformats.org/wordprocessingml/2006/main" xmlns:w14="http://schemas.microsoft.com/office/word/2010/wordml" xmlns:w15="http://schemas.microsoft.com/office/word/2012/wordml" xmlns:w16cex="http://schemas.microsoft.com/office/word/2018/wordml/cex" xmlns:w16cid="http://schemas.microsoft.com/office/word/2016/wordml/cid" xmlns:w16="http://schemas.microsoft.com/office/word/2018/wordml" xmlns:w16se="http://schemas.microsoft.com/office/word/2015/wordml/symex" mc:Ignorable="w14 w15 w16se w16cid w16 w16cex">
   <w:docDefaults>
     <w:rPrDefault>
       <w:rPr>
@@ -1894,7 +5060,7 @@
       </w:pPr>
     </w:pPrDefault>
   </w:docDefaults>
-  <w:latentStyles w:defLockedState="0" w:defUIPriority="99" w:defSemiHidden="0" w:defUnhideWhenUsed="0" w:defQFormat="0" w:count="371">
+  <w:latentStyles w:defLockedState="0" w:defUIPriority="99" w:defSemiHidden="0" w:defUnhideWhenUsed="0" w:defQFormat="0" w:count="376">
     <w:lsdException w:name="Normal" w:uiPriority="0" w:qFormat="1"/>
     <w:lsdException w:name="heading 1" w:uiPriority="9" w:qFormat="1"/>
     <w:lsdException w:name="heading 2" w:semiHidden="1" w:uiPriority="9" w:unhideWhenUsed="1" w:qFormat="1"/>
@@ -2000,7 +5166,6 @@
     <w:lsdException w:name="HTML Sample" w:semiHidden="1" w:unhideWhenUsed="1"/>
     <w:lsdException w:name="HTML Typewriter" w:semiHidden="1" w:unhideWhenUsed="1"/>
     <w:lsdException w:name="HTML Variable" w:semiHidden="1" w:unhideWhenUsed="1"/>
-    <w:lsdException w:name="Normal Table" w:semiHidden="1" w:unhideWhenUsed="1"/>
     <w:lsdException w:name="annotation subject" w:semiHidden="1" w:unhideWhenUsed="1"/>
     <w:lsdException w:name="No List" w:semiHidden="1" w:unhideWhenUsed="1"/>
     <w:lsdException w:name="Outline List 1" w:semiHidden="1" w:unhideWhenUsed="1"/>
@@ -2043,11 +5208,8 @@
     <w:lsdException w:name="Table Contemporary" w:semiHidden="1" w:unhideWhenUsed="1"/>
     <w:lsdException w:name="Table Elegant" w:semiHidden="1" w:unhideWhenUsed="1"/>
     <w:lsdException w:name="Table Professional" w:semiHidden="1" w:unhideWhenUsed="1"/>
-    <w:lsdException w:name="Table Subtle 1" w:semiHidden="1" w:unhideWhenUsed="1"/>
     <w:lsdException w:name="Table Subtle 2" w:semiHidden="1" w:unhideWhenUsed="1"/>
     <w:lsdException w:name="Table Web 1" w:semiHidden="1" w:unhideWhenUsed="1"/>
-    <w:lsdException w:name="Table Web 2" w:semiHidden="1" w:unhideWhenUsed="1"/>
-    <w:lsdException w:name="Table Web 3" w:semiHidden="1" w:unhideWhenUsed="1"/>
     <w:lsdException w:name="Balloon Text" w:semiHidden="1" w:unhideWhenUsed="1"/>
     <w:lsdException w:name="Table Grid" w:uiPriority="59"/>
     <w:lsdException w:name="Table Theme" w:semiHidden="1" w:unhideWhenUsed="1"/>
@@ -2266,6 +5428,11 @@
     <w:lsdException w:name="List Table 5 Dark Accent 6" w:uiPriority="50"/>
     <w:lsdException w:name="List Table 6 Colorful Accent 6" w:uiPriority="51"/>
     <w:lsdException w:name="List Table 7 Colorful Accent 6" w:uiPriority="52"/>
+    <w:lsdException w:name="Mention" w:semiHidden="1" w:unhideWhenUsed="1"/>
+    <w:lsdException w:name="Smart Hyperlink" w:semiHidden="1" w:unhideWhenUsed="1"/>
+    <w:lsdException w:name="Hashtag" w:semiHidden="1" w:unhideWhenUsed="1"/>
+    <w:lsdException w:name="Unresolved Mention" w:semiHidden="1" w:unhideWhenUsed="1"/>
+    <w:lsdException w:name="Smart Link" w:semiHidden="1" w:unhideWhenUsed="1"/>
   </w:latentStyles>
   <w:style w:type="paragraph" w:default="1" w:styleId="a">
     <w:name w:val="Normal"/>
@@ -2618,555 +5785,26 @@
       <w:lang w:eastAsia="bg-BG"/>
     </w:rPr>
   </w:style>
-</w:styles>
-</file>
-
-<file path=word/glossary/document.xml><?xml version="1.0" encoding="utf-8"?>
-<w:glossaryDocument xmlns:wpc="http://schemas.microsoft.com/office/word/2010/wordprocessingCanvas" xmlns:cx="http://schemas.microsoft.com/office/drawing/2014/chartex" xmlns:mc="http://schemas.openxmlformats.org/markup-compatibility/2006" xmlns:o="urn:schemas-microsoft-com:office:office" xmlns:r="http://schemas.openxmlformats.org/officeDocument/2006/relationships" xmlns:m="http://schemas.openxmlformats.org/officeDocument/2006/math" xmlns:v="urn:schemas-microsoft-com:vml" xmlns:wp14="http://schemas.microsoft.com/office/word/2010/wordprocessingDrawing" xmlns:wp="http://schemas.openxmlformats.org/drawingml/2006/wordprocessingDrawing" xmlns:w10="urn:schemas-microsoft-com:office:word" xmlns:w="http://schemas.openxmlformats.org/wordprocessingml/2006/main" xmlns:w14="http://schemas.microsoft.com/office/word/2010/wordml" xmlns:w15="http://schemas.microsoft.com/office/word/2012/wordml" xmlns:w16se="http://schemas.microsoft.com/office/word/2015/wordml/symex" xmlns:wpg="http://schemas.microsoft.com/office/word/2010/wordprocessingGroup" xmlns:wpi="http://schemas.microsoft.com/office/word/2010/wordprocessingInk" xmlns:wne="http://schemas.microsoft.com/office/word/2006/wordml" xmlns:wps="http://schemas.microsoft.com/office/word/2010/wordprocessingShape" mc:Ignorable="w14 w15 w16se wp14"/>
-</file>
-
-<file path=word/glossary/fontTable.xml><?xml version="1.0" encoding="utf-8"?>
-<w:fonts xmlns:mc="http://schemas.openxmlformats.org/markup-compatibility/2006" xmlns:r="http://schemas.openxmlformats.org/officeDocument/2006/relationships" xmlns:w="http://schemas.openxmlformats.org/wordprocessingml/2006/main" xmlns:w14="http://schemas.microsoft.com/office/word/2010/wordml" xmlns:w15="http://schemas.microsoft.com/office/word/2012/wordml" xmlns:w16se="http://schemas.microsoft.com/office/word/2015/wordml/symex" mc:Ignorable="w14 w15 w16se">
-  <w:font w:name="Times New Roman">
-    <w:panose1 w:val="02020603050405020304"/>
-    <w:charset w:val="00"/>
-    <w:family w:val="roman"/>
-    <w:pitch w:val="variable"/>
-    <w:sig w:usb0="E0002AFF" w:usb1="C0007841" w:usb2="00000009" w:usb3="00000000" w:csb0="000001FF" w:csb1="00000000"/>
-  </w:font>
-  <w:font w:name="Wingdings">
-    <w:panose1 w:val="05000000000000000000"/>
-    <w:charset w:val="02"/>
-    <w:family w:val="auto"/>
-    <w:pitch w:val="variable"/>
-    <w:sig w:usb0="00000000" w:usb1="10000000" w:usb2="00000000" w:usb3="00000000" w:csb0="80000000" w:csb1="00000000"/>
-  </w:font>
-  <w:font w:name="Courier New">
-    <w:panose1 w:val="02070309020205020404"/>
-    <w:charset w:val="CC"/>
-    <w:family w:val="modern"/>
-    <w:pitch w:val="fixed"/>
-    <w:sig w:usb0="E0002EFF" w:usb1="C0007843" w:usb2="00000009" w:usb3="00000000" w:csb0="000001FF" w:csb1="00000000"/>
-  </w:font>
-  <w:font w:name="Symbol">
-    <w:panose1 w:val="05050102010706020507"/>
-    <w:charset w:val="02"/>
-    <w:family w:val="roman"/>
-    <w:pitch w:val="variable"/>
-    <w:sig w:usb0="00000000" w:usb1="10000000" w:usb2="00000000" w:usb3="00000000" w:csb0="80000000" w:csb1="00000000"/>
-  </w:font>
-  <w:font w:name="Calibri">
-    <w:panose1 w:val="020F0502020204030204"/>
-    <w:charset w:val="00"/>
-    <w:family w:val="swiss"/>
-    <w:pitch w:val="variable"/>
-    <w:sig w:usb0="E00002FF" w:usb1="4000ACFF" w:usb2="00000001" w:usb3="00000000" w:csb0="0000019F" w:csb1="00000000"/>
-  </w:font>
-  <w:font w:name="Calibri Light">
-    <w:panose1 w:val="020F0302020204030204"/>
-    <w:charset w:val="00"/>
-    <w:family w:val="swiss"/>
-    <w:pitch w:val="variable"/>
-    <w:sig w:usb0="A00002EF" w:usb1="4000207B" w:usb2="00000000" w:usb3="00000000" w:csb0="0000009F" w:csb1="00000000"/>
-  </w:font>
-  <w:font w:name="Arial">
-    <w:panose1 w:val="020B0604020202020204"/>
-    <w:charset w:val="00"/>
-    <w:family w:val="swiss"/>
-    <w:pitch w:val="variable"/>
-    <w:sig w:usb0="E0002AFF" w:usb1="C0007843" w:usb2="00000009" w:usb3="00000000" w:csb0="000001FF" w:csb1="00000000"/>
-  </w:font>
-  <w:font w:name="Segoe UI">
-    <w:panose1 w:val="020B0502040204020203"/>
-    <w:charset w:val="CC"/>
-    <w:family w:val="swiss"/>
-    <w:pitch w:val="variable"/>
-    <w:sig w:usb0="E4002EFF" w:usb1="C000E47F" w:usb2="00000009" w:usb3="00000000" w:csb0="000001FF" w:csb1="00000000"/>
-  </w:font>
-</w:fonts>
-</file>
-
-<file path=word/glossary/settings.xml><?xml version="1.0" encoding="utf-8"?>
-<w:settings xmlns:mc="http://schemas.openxmlformats.org/markup-compatibility/2006" xmlns:o="urn:schemas-microsoft-com:office:office" xmlns:r="http://schemas.openxmlformats.org/officeDocument/2006/relationships" xmlns:m="http://schemas.openxmlformats.org/officeDocument/2006/math" xmlns:v="urn:schemas-microsoft-com:vml" xmlns:w10="urn:schemas-microsoft-com:office:word" xmlns:w="http://schemas.openxmlformats.org/wordprocessingml/2006/main" xmlns:w14="http://schemas.microsoft.com/office/word/2010/wordml" xmlns:w15="http://schemas.microsoft.com/office/word/2012/wordml" xmlns:w16se="http://schemas.microsoft.com/office/word/2015/wordml/symex" xmlns:sl="http://schemas.openxmlformats.org/schemaLibrary/2006/main" mc:Ignorable="w14 w15 w16se">
-  <w:view w:val="normal"/>
-  <w:defaultTabStop w:val="708"/>
-  <w:hyphenationZone w:val="425"/>
-  <w:characterSpacingControl w:val="doNotCompress"/>
-  <w:compat>
-    <w:useFELayout/>
-    <w:compatSetting w:name="compatibilityMode" w:uri="http://schemas.microsoft.com/office/word" w:val="15"/>
-    <w:compatSetting w:name="overrideTableStyleFontSizeAndJustification" w:uri="http://schemas.microsoft.com/office/word" w:val="1"/>
-    <w:compatSetting w:name="enableOpenTypeFeatures" w:uri="http://schemas.microsoft.com/office/word" w:val="1"/>
-    <w:compatSetting w:name="doNotFlipMirrorIndents" w:uri="http://schemas.microsoft.com/office/word" w:val="1"/>
-    <w:compatSetting w:name="differentiateMultirowTableHeaders" w:uri="http://schemas.microsoft.com/office/word" w:val="1"/>
-  </w:compat>
-  <w:rsids>
-    <w:rsidRoot w:val="00C53C29"/>
-    <w:rsid w:val="00046FBD"/>
-    <w:rsid w:val="00C53C29"/>
-  </w:rsids>
-  <m:mathPr>
-    <m:mathFont m:val="Cambria Math"/>
-    <m:brkBin m:val="before"/>
-    <m:brkBinSub m:val="--"/>
-    <m:smallFrac m:val="0"/>
-    <m:dispDef/>
-    <m:lMargin m:val="0"/>
-    <m:rMargin m:val="0"/>
-    <m:defJc m:val="centerGroup"/>
-    <m:wrapIndent m:val="1440"/>
-    <m:intLim m:val="subSup"/>
-    <m:naryLim m:val="undOvr"/>
-  </m:mathPr>
-  <w:themeFontLang w:val="bg-BG"/>
-  <w:clrSchemeMapping w:bg1="light1" w:t1="dark1" w:bg2="light2" w:t2="dark2" w:accent1="accent1" w:accent2="accent2" w:accent3="accent3" w:accent4="accent4" w:accent5="accent5" w:accent6="accent6" w:hyperlink="hyperlink" w:followedHyperlink="followedHyperlink"/>
-  <w:decimalSymbol w:val="."/>
-  <w:listSeparator w:val=";"/>
-  <w15:chartTrackingRefBased/>
-</w:settings>
-</file>
-
-<file path=word/glossary/styles.xml><?xml version="1.0" encoding="utf-8"?>
-<w:styles xmlns:mc="http://schemas.openxmlformats.org/markup-compatibility/2006" xmlns:r="http://schemas.openxmlformats.org/officeDocument/2006/relationships" xmlns:w="http://schemas.openxmlformats.org/wordprocessingml/2006/main" xmlns:w14="http://schemas.microsoft.com/office/word/2010/wordml" xmlns:w15="http://schemas.microsoft.com/office/word/2012/wordml" xmlns:w16se="http://schemas.microsoft.com/office/word/2015/wordml/symex" mc:Ignorable="w14 w15 w16se">
-  <w:docDefaults>
-    <w:rPrDefault>
-      <w:rPr>
-        <w:rFonts w:asciiTheme="minorHAnsi" w:eastAsiaTheme="minorEastAsia" w:hAnsiTheme="minorHAnsi" w:cstheme="minorBidi"/>
-        <w:sz w:val="22"/>
-        <w:szCs w:val="22"/>
-        <w:lang w:val="bg-BG" w:eastAsia="bg-BG" w:bidi="ar-SA"/>
-      </w:rPr>
-    </w:rPrDefault>
-    <w:pPrDefault>
-      <w:pPr>
-        <w:spacing w:after="160" w:line="259" w:lineRule="auto"/>
-      </w:pPr>
-    </w:pPrDefault>
-  </w:docDefaults>
-  <w:latentStyles w:defLockedState="0" w:defUIPriority="99" w:defSemiHidden="0" w:defUnhideWhenUsed="0" w:defQFormat="0" w:count="371">
-    <w:lsdException w:name="Normal" w:uiPriority="0" w:qFormat="1"/>
-    <w:lsdException w:name="heading 1" w:uiPriority="9" w:qFormat="1"/>
-    <w:lsdException w:name="heading 2" w:semiHidden="1" w:uiPriority="9" w:unhideWhenUsed="1" w:qFormat="1"/>
-    <w:lsdException w:name="heading 3" w:semiHidden="1" w:uiPriority="9" w:unhideWhenUsed="1" w:qFormat="1"/>
-    <w:lsdException w:name="heading 4" w:semiHidden="1" w:uiPriority="9" w:unhideWhenUsed="1" w:qFormat="1"/>
-    <w:lsdException w:name="heading 5" w:semiHidden="1" w:uiPriority="9" w:unhideWhenUsed="1" w:qFormat="1"/>
-    <w:lsdException w:name="heading 6" w:semiHidden="1" w:uiPriority="9" w:unhideWhenUsed="1" w:qFormat="1"/>
-    <w:lsdException w:name="heading 7" w:semiHidden="1" w:uiPriority="9" w:unhideWhenUsed="1" w:qFormat="1"/>
-    <w:lsdException w:name="heading 8" w:semiHidden="1" w:uiPriority="9" w:unhideWhenUsed="1" w:qFormat="1"/>
-    <w:lsdException w:name="heading 9" w:semiHidden="1" w:uiPriority="9" w:unhideWhenUsed="1" w:qFormat="1"/>
-    <w:lsdException w:name="index 1" w:semiHidden="1" w:unhideWhenUsed="1"/>
-    <w:lsdException w:name="index 2" w:semiHidden="1" w:unhideWhenUsed="1"/>
-    <w:lsdException w:name="index 3" w:semiHidden="1" w:unhideWhenUsed="1"/>
-    <w:lsdException w:name="index 4" w:semiHidden="1" w:unhideWhenUsed="1"/>
-    <w:lsdException w:name="index 5" w:semiHidden="1" w:unhideWhenUsed="1"/>
-    <w:lsdException w:name="index 6" w:semiHidden="1" w:unhideWhenUsed="1"/>
-    <w:lsdException w:name="index 7" w:semiHidden="1" w:unhideWhenUsed="1"/>
-    <w:lsdException w:name="index 8" w:semiHidden="1" w:unhideWhenUsed="1"/>
-    <w:lsdException w:name="index 9" w:semiHidden="1" w:unhideWhenUsed="1"/>
-    <w:lsdException w:name="toc 1" w:semiHidden="1" w:uiPriority="39" w:unhideWhenUsed="1"/>
-    <w:lsdException w:name="toc 2" w:semiHidden="1" w:uiPriority="39" w:unhideWhenUsed="1"/>
-    <w:lsdException w:name="toc 3" w:semiHidden="1" w:uiPriority="39" w:unhideWhenUsed="1"/>
-    <w:lsdException w:name="toc 4" w:semiHidden="1" w:uiPriority="39" w:unhideWhenUsed="1"/>
-    <w:lsdException w:name="toc 5" w:semiHidden="1" w:uiPriority="39" w:unhideWhenUsed="1"/>
-    <w:lsdException w:name="toc 6" w:semiHidden="1" w:uiPriority="39" w:unhideWhenUsed="1"/>
-    <w:lsdException w:name="toc 7" w:semiHidden="1" w:uiPriority="39" w:unhideWhenUsed="1"/>
-    <w:lsdException w:name="toc 8" w:semiHidden="1" w:uiPriority="39" w:unhideWhenUsed="1"/>
-    <w:lsdException w:name="toc 9" w:semiHidden="1" w:uiPriority="39" w:unhideWhenUsed="1"/>
-    <w:lsdException w:name="Normal Indent" w:semiHidden="1" w:unhideWhenUsed="1"/>
-    <w:lsdException w:name="footnote text" w:semiHidden="1" w:unhideWhenUsed="1"/>
-    <w:lsdException w:name="annotation text" w:semiHidden="1" w:unhideWhenUsed="1"/>
-    <w:lsdException w:name="header" w:semiHidden="1" w:unhideWhenUsed="1"/>
-    <w:lsdException w:name="footer" w:semiHidden="1" w:unhideWhenUsed="1"/>
-    <w:lsdException w:name="index heading" w:semiHidden="1" w:unhideWhenUsed="1"/>
-    <w:lsdException w:name="caption" w:semiHidden="1" w:uiPriority="35" w:unhideWhenUsed="1" w:qFormat="1"/>
-    <w:lsdException w:name="table of figures" w:semiHidden="1" w:unhideWhenUsed="1"/>
-    <w:lsdException w:name="envelope address" w:semiHidden="1" w:unhideWhenUsed="1"/>
-    <w:lsdException w:name="envelope return" w:semiHidden="1" w:unhideWhenUsed="1"/>
-    <w:lsdException w:name="footnote reference" w:semiHidden="1" w:unhideWhenUsed="1"/>
-    <w:lsdException w:name="annotation reference" w:semiHidden="1" w:unhideWhenUsed="1"/>
-    <w:lsdException w:name="line number" w:semiHidden="1" w:unhideWhenUsed="1"/>
-    <w:lsdException w:name="page number" w:semiHidden="1" w:unhideWhenUsed="1"/>
-    <w:lsdException w:name="endnote reference" w:semiHidden="1" w:unhideWhenUsed="1"/>
-    <w:lsdException w:name="endnote text" w:semiHidden="1" w:unhideWhenUsed="1"/>
-    <w:lsdException w:name="table of authorities" w:semiHidden="1" w:unhideWhenUsed="1"/>
-    <w:lsdException w:name="macro" w:semiHidden="1" w:unhideWhenUsed="1"/>
-    <w:lsdException w:name="toa heading" w:semiHidden="1" w:unhideWhenUsed="1"/>
-    <w:lsdException w:name="List" w:semiHidden="1" w:unhideWhenUsed="1"/>
-    <w:lsdException w:name="List Bullet" w:semiHidden="1" w:unhideWhenUsed="1"/>
-    <w:lsdException w:name="List Number" w:semiHidden="1" w:unhideWhenUsed="1"/>
-    <w:lsdException w:name="List 2" w:semiHidden="1" w:unhideWhenUsed="1"/>
-    <w:lsdException w:name="List 3" w:semiHidden="1" w:unhideWhenUsed="1"/>
-    <w:lsdException w:name="List 4" w:semiHidden="1" w:unhideWhenUsed="1"/>
-    <w:lsdException w:name="List 5" w:semiHidden="1" w:unhideWhenUsed="1"/>
-    <w:lsdException w:name="List Bullet 2" w:semiHidden="1" w:unhideWhenUsed="1"/>
-    <w:lsdException w:name="List Bullet 3" w:semiHidden="1" w:unhideWhenUsed="1"/>
-    <w:lsdException w:name="List Bullet 4" w:semiHidden="1" w:unhideWhenUsed="1"/>
-    <w:lsdException w:name="List Bullet 5" w:semiHidden="1" w:unhideWhenUsed="1"/>
-    <w:lsdException w:name="List Number 2" w:semiHidden="1" w:unhideWhenUsed="1"/>
-    <w:lsdException w:name="List Number 3" w:semiHidden="1" w:unhideWhenUsed="1"/>
-    <w:lsdException w:name="List Number 4" w:semiHidden="1" w:unhideWhenUsed="1"/>
-    <w:lsdException w:name="List Number 5" w:semiHidden="1" w:unhideWhenUsed="1"/>
-    <w:lsdException w:name="Title" w:uiPriority="10" w:qFormat="1"/>
-    <w:lsdException w:name="Closing" w:semiHidden="1" w:unhideWhenUsed="1"/>
-    <w:lsdException w:name="Signature" w:semiHidden="1" w:unhideWhenUsed="1"/>
-    <w:lsdException w:name="Default Paragraph Font" w:semiHidden="1" w:uiPriority="1" w:unhideWhenUsed="1"/>
-    <w:lsdException w:name="Body Text" w:semiHidden="1" w:unhideWhenUsed="1"/>
-    <w:lsdException w:name="Body Text Indent" w:semiHidden="1" w:unhideWhenUsed="1"/>
-    <w:lsdException w:name="List Continue" w:semiHidden="1" w:unhideWhenUsed="1"/>
-    <w:lsdException w:name="List Continue 2" w:semiHidden="1" w:unhideWhenUsed="1"/>
-    <w:lsdException w:name="List Continue 3" w:semiHidden="1" w:unhideWhenUsed="1"/>
-    <w:lsdException w:name="List Continue 4" w:semiHidden="1" w:unhideWhenUsed="1"/>
-    <w:lsdException w:name="List Continue 5" w:semiHidden="1" w:unhideWhenUsed="1"/>
-    <w:lsdException w:name="Message Header" w:semiHidden="1" w:unhideWhenUsed="1"/>
-    <w:lsdException w:name="Subtitle" w:uiPriority="11" w:qFormat="1"/>
-    <w:lsdException w:name="Salutation" w:semiHidden="1" w:unhideWhenUsed="1"/>
-    <w:lsdException w:name="Date" w:semiHidden="1" w:unhideWhenUsed="1"/>
-    <w:lsdException w:name="Body Text First Indent" w:semiHidden="1" w:unhideWhenUsed="1"/>
-    <w:lsdException w:name="Body Text First Indent 2" w:semiHidden="1" w:unhideWhenUsed="1"/>
-    <w:lsdException w:name="Note Heading" w:semiHidden="1" w:unhideWhenUsed="1"/>
-    <w:lsdException w:name="Body Text 2" w:semiHidden="1" w:unhideWhenUsed="1"/>
-    <w:lsdException w:name="Body Text 3" w:semiHidden="1" w:unhideWhenUsed="1"/>
-    <w:lsdException w:name="Body Text Indent 2" w:semiHidden="1" w:unhideWhenUsed="1"/>
-    <w:lsdException w:name="Body Text Indent 3" w:semiHidden="1" w:unhideWhenUsed="1"/>
-    <w:lsdException w:name="Block Text" w:semiHidden="1" w:unhideWhenUsed="1"/>
-    <w:lsdException w:name="Hyperlink" w:semiHidden="1" w:unhideWhenUsed="1"/>
-    <w:lsdException w:name="FollowedHyperlink" w:semiHidden="1" w:unhideWhenUsed="1"/>
-    <w:lsdException w:name="Strong" w:uiPriority="22" w:qFormat="1"/>
-    <w:lsdException w:name="Emphasis" w:uiPriority="20" w:qFormat="1"/>
-    <w:lsdException w:name="Document Map" w:semiHidden="1" w:unhideWhenUsed="1"/>
-    <w:lsdException w:name="Plain Text" w:semiHidden="1" w:unhideWhenUsed="1"/>
-    <w:lsdException w:name="E-mail Signature" w:semiHidden="1" w:unhideWhenUsed="1"/>
-    <w:lsdException w:name="HTML Top of Form" w:semiHidden="1" w:unhideWhenUsed="1"/>
-    <w:lsdException w:name="HTML Bottom of Form" w:semiHidden="1" w:unhideWhenUsed="1"/>
-    <w:lsdException w:name="Normal (Web)" w:semiHidden="1" w:unhideWhenUsed="1"/>
-    <w:lsdException w:name="HTML Acronym" w:semiHidden="1" w:unhideWhenUsed="1"/>
-    <w:lsdException w:name="HTML Address" w:semiHidden="1" w:unhideWhenUsed="1"/>
-    <w:lsdException w:name="HTML Cite" w:semiHidden="1" w:unhideWhenUsed="1"/>
-    <w:lsdException w:name="HTML Code" w:semiHidden="1" w:unhideWhenUsed="1"/>
-    <w:lsdException w:name="HTML Definition" w:semiHidden="1" w:unhideWhenUsed="1"/>
-    <w:lsdException w:name="HTML Keyboard" w:semiHidden="1" w:unhideWhenUsed="1"/>
-    <w:lsdException w:name="HTML Preformatted" w:semiHidden="1" w:unhideWhenUsed="1"/>
-    <w:lsdException w:name="HTML Sample" w:semiHidden="1" w:unhideWhenUsed="1"/>
-    <w:lsdException w:name="HTML Typewriter" w:semiHidden="1" w:unhideWhenUsed="1"/>
-    <w:lsdException w:name="HTML Variable" w:semiHidden="1" w:unhideWhenUsed="1"/>
-    <w:lsdException w:name="Normal Table" w:semiHidden="1" w:unhideWhenUsed="1"/>
-    <w:lsdException w:name="annotation subject" w:semiHidden="1" w:unhideWhenUsed="1"/>
-    <w:lsdException w:name="No List" w:semiHidden="1" w:unhideWhenUsed="1"/>
-    <w:lsdException w:name="Outline List 1" w:semiHidden="1" w:unhideWhenUsed="1"/>
-    <w:lsdException w:name="Outline List 2" w:semiHidden="1" w:unhideWhenUsed="1"/>
-    <w:lsdException w:name="Outline List 3" w:semiHidden="1" w:unhideWhenUsed="1"/>
-    <w:lsdException w:name="Table Simple 1" w:semiHidden="1" w:unhideWhenUsed="1"/>
-    <w:lsdException w:name="Table Simple 2" w:semiHidden="1" w:unhideWhenUsed="1"/>
-    <w:lsdException w:name="Table Simple 3" w:semiHidden="1" w:unhideWhenUsed="1"/>
-    <w:lsdException w:name="Table Classic 1" w:semiHidden="1" w:unhideWhenUsed="1"/>
-    <w:lsdException w:name="Table Classic 2" w:semiHidden="1" w:unhideWhenUsed="1"/>
-    <w:lsdException w:name="Table Classic 3" w:semiHidden="1" w:unhideWhenUsed="1"/>
-    <w:lsdException w:name="Table Classic 4" w:semiHidden="1" w:unhideWhenUsed="1"/>
-    <w:lsdException w:name="Table Colorful 1" w:semiHidden="1" w:unhideWhenUsed="1"/>
-    <w:lsdException w:name="Table Colorful 2" w:semiHidden="1" w:unhideWhenUsed="1"/>
-    <w:lsdException w:name="Table Colorful 3" w:semiHidden="1" w:unhideWhenUsed="1"/>
-    <w:lsdException w:name="Table Columns 1" w:semiHidden="1" w:unhideWhenUsed="1"/>
-    <w:lsdException w:name="Table Columns 2" w:semiHidden="1" w:unhideWhenUsed="1"/>
-    <w:lsdException w:name="Table Columns 3" w:semiHidden="1" w:unhideWhenUsed="1"/>
-    <w:lsdException w:name="Table Columns 4" w:semiHidden="1" w:unhideWhenUsed="1"/>
-    <w:lsdException w:name="Table Columns 5" w:semiHidden="1" w:unhideWhenUsed="1"/>
-    <w:lsdException w:name="Table Grid 1" w:semiHidden="1" w:unhideWhenUsed="1"/>
-    <w:lsdException w:name="Table Grid 2" w:semiHidden="1" w:unhideWhenUsed="1"/>
-    <w:lsdException w:name="Table Grid 3" w:semiHidden="1" w:unhideWhenUsed="1"/>
-    <w:lsdException w:name="Table Grid 4" w:semiHidden="1" w:unhideWhenUsed="1"/>
-    <w:lsdException w:name="Table Grid 5" w:semiHidden="1" w:unhideWhenUsed="1"/>
-    <w:lsdException w:name="Table Grid 6" w:semiHidden="1" w:unhideWhenUsed="1"/>
-    <w:lsdException w:name="Table Grid 7" w:semiHidden="1" w:unhideWhenUsed="1"/>
-    <w:lsdException w:name="Table Grid 8" w:semiHidden="1" w:unhideWhenUsed="1"/>
-    <w:lsdException w:name="Table List 1" w:semiHidden="1" w:unhideWhenUsed="1"/>
-    <w:lsdException w:name="Table List 2" w:semiHidden="1" w:unhideWhenUsed="1"/>
-    <w:lsdException w:name="Table List 3" w:semiHidden="1" w:unhideWhenUsed="1"/>
-    <w:lsdException w:name="Table List 4" w:semiHidden="1" w:unhideWhenUsed="1"/>
-    <w:lsdException w:name="Table List 5" w:semiHidden="1" w:unhideWhenUsed="1"/>
-    <w:lsdException w:name="Table List 6" w:semiHidden="1" w:unhideWhenUsed="1"/>
-    <w:lsdException w:name="Table List 7" w:semiHidden="1" w:unhideWhenUsed="1"/>
-    <w:lsdException w:name="Table List 8" w:semiHidden="1" w:unhideWhenUsed="1"/>
-    <w:lsdException w:name="Table 3D effects 1" w:semiHidden="1" w:unhideWhenUsed="1"/>
-    <w:lsdException w:name="Table 3D effects 2" w:semiHidden="1" w:unhideWhenUsed="1"/>
-    <w:lsdException w:name="Table 3D effects 3" w:semiHidden="1" w:unhideWhenUsed="1"/>
-    <w:lsdException w:name="Table Contemporary" w:semiHidden="1" w:unhideWhenUsed="1"/>
-    <w:lsdException w:name="Table Elegant" w:semiHidden="1" w:unhideWhenUsed="1"/>
-    <w:lsdException w:name="Table Professional" w:semiHidden="1" w:unhideWhenUsed="1"/>
-    <w:lsdException w:name="Table Subtle 1" w:semiHidden="1" w:unhideWhenUsed="1"/>
-    <w:lsdException w:name="Table Subtle 2" w:semiHidden="1" w:unhideWhenUsed="1"/>
-    <w:lsdException w:name="Table Web 1" w:semiHidden="1" w:unhideWhenUsed="1"/>
-    <w:lsdException w:name="Table Web 2" w:semiHidden="1" w:unhideWhenUsed="1"/>
-    <w:lsdException w:name="Table Web 3" w:semiHidden="1" w:unhideWhenUsed="1"/>
-    <w:lsdException w:name="Balloon Text" w:semiHidden="1" w:unhideWhenUsed="1"/>
-    <w:lsdException w:name="Table Grid" w:uiPriority="39"/>
-    <w:lsdException w:name="Table Theme" w:semiHidden="1" w:unhideWhenUsed="1"/>
-    <w:lsdException w:name="Placeholder Text" w:semiHidden="1"/>
-    <w:lsdException w:name="No Spacing" w:uiPriority="1" w:qFormat="1"/>
-    <w:lsdException w:name="Light Shading" w:uiPriority="60"/>
-    <w:lsdException w:name="Light List" w:uiPriority="61"/>
-    <w:lsdException w:name="Light Grid" w:uiPriority="62"/>
-    <w:lsdException w:name="Medium Shading 1" w:uiPriority="63"/>
-    <w:lsdException w:name="Medium Shading 2" w:uiPriority="64"/>
-    <w:lsdException w:name="Medium List 1" w:uiPriority="65"/>
-    <w:lsdException w:name="Medium List 2" w:uiPriority="66"/>
-    <w:lsdException w:name="Medium Grid 1" w:uiPriority="67"/>
-    <w:lsdException w:name="Medium Grid 2" w:uiPriority="68"/>
-    <w:lsdException w:name="Medium Grid 3" w:uiPriority="69"/>
-    <w:lsdException w:name="Dark List" w:uiPriority="70"/>
-    <w:lsdException w:name="Colorful Shading" w:uiPriority="71"/>
-    <w:lsdException w:name="Colorful List" w:uiPriority="72"/>
-    <w:lsdException w:name="Colorful Grid" w:uiPriority="73"/>
-    <w:lsdException w:name="Light Shading Accent 1" w:uiPriority="60"/>
-    <w:lsdException w:name="Light List Accent 1" w:uiPriority="61"/>
-    <w:lsdException w:name="Light Grid Accent 1" w:uiPriority="62"/>
-    <w:lsdException w:name="Medium Shading 1 Accent 1" w:uiPriority="63"/>
-    <w:lsdException w:name="Medium Shading 2 Accent 1" w:uiPriority="64"/>
-    <w:lsdException w:name="Medium List 1 Accent 1" w:uiPriority="65"/>
-    <w:lsdException w:name="Revision" w:semiHidden="1"/>
-    <w:lsdException w:name="List Paragraph" w:uiPriority="34" w:qFormat="1"/>
-    <w:lsdException w:name="Quote" w:uiPriority="29" w:qFormat="1"/>
-    <w:lsdException w:name="Intense Quote" w:uiPriority="30" w:qFormat="1"/>
-    <w:lsdException w:name="Medium List 2 Accent 1" w:uiPriority="66"/>
-    <w:lsdException w:name="Medium Grid 1 Accent 1" w:uiPriority="67"/>
-    <w:lsdException w:name="Medium Grid 2 Accent 1" w:uiPriority="68"/>
-    <w:lsdException w:name="Medium Grid 3 Accent 1" w:uiPriority="69"/>
-    <w:lsdException w:name="Dark List Accent 1" w:uiPriority="70"/>
-    <w:lsdException w:name="Colorful Shading Accent 1" w:uiPriority="71"/>
-    <w:lsdException w:name="Colorful List Accent 1" w:uiPriority="72"/>
-    <w:lsdException w:name="Colorful Grid Accent 1" w:uiPriority="73"/>
-    <w:lsdException w:name="Light Shading Accent 2" w:uiPriority="60"/>
-    <w:lsdException w:name="Light List Accent 2" w:uiPriority="61"/>
-    <w:lsdException w:name="Light Grid Accent 2" w:uiPriority="62"/>
-    <w:lsdException w:name="Medium Shading 1 Accent 2" w:uiPriority="63"/>
-    <w:lsdException w:name="Medium Shading 2 Accent 2" w:uiPriority="64"/>
-    <w:lsdException w:name="Medium List 1 Accent 2" w:uiPriority="65"/>
-    <w:lsdException w:name="Medium List 2 Accent 2" w:uiPriority="66"/>
-    <w:lsdException w:name="Medium Grid 1 Accent 2" w:uiPriority="67"/>
-    <w:lsdException w:name="Medium Grid 2 Accent 2" w:uiPriority="68"/>
-    <w:lsdException w:name="Medium Grid 3 Accent 2" w:uiPriority="69"/>
-    <w:lsdException w:name="Dark List Accent 2" w:uiPriority="70"/>
-    <w:lsdException w:name="Colorful Shading Accent 2" w:uiPriority="71"/>
-    <w:lsdException w:name="Colorful List Accent 2" w:uiPriority="72"/>
-    <w:lsdException w:name="Colorful Grid Accent 2" w:uiPriority="73"/>
-    <w:lsdException w:name="Light Shading Accent 3" w:uiPriority="60"/>
-    <w:lsdException w:name="Light List Accent 3" w:uiPriority="61"/>
-    <w:lsdException w:name="Light Grid Accent 3" w:uiPriority="62"/>
-    <w:lsdException w:name="Medium Shading 1 Accent 3" w:uiPriority="63"/>
-    <w:lsdException w:name="Medium Shading 2 Accent 3" w:uiPriority="64"/>
-    <w:lsdException w:name="Medium List 1 Accent 3" w:uiPriority="65"/>
-    <w:lsdException w:name="Medium List 2 Accent 3" w:uiPriority="66"/>
-    <w:lsdException w:name="Medium Grid 1 Accent 3" w:uiPriority="67"/>
-    <w:lsdException w:name="Medium Grid 2 Accent 3" w:uiPriority="68"/>
-    <w:lsdException w:name="Medium Grid 3 Accent 3" w:uiPriority="69"/>
-    <w:lsdException w:name="Dark List Accent 3" w:uiPriority="70"/>
-    <w:lsdException w:name="Colorful Shading Accent 3" w:uiPriority="71"/>
-    <w:lsdException w:name="Colorful List Accent 3" w:uiPriority="72"/>
-    <w:lsdException w:name="Colorful Grid Accent 3" w:uiPriority="73"/>
-    <w:lsdException w:name="Light Shading Accent 4" w:uiPriority="60"/>
-    <w:lsdException w:name="Light List Accent 4" w:uiPriority="61"/>
-    <w:lsdException w:name="Light Grid Accent 4" w:uiPriority="62"/>
-    <w:lsdException w:name="Medium Shading 1 Accent 4" w:uiPriority="63"/>
-    <w:lsdException w:name="Medium Shading 2 Accent 4" w:uiPriority="64"/>
-    <w:lsdException w:name="Medium List 1 Accent 4" w:uiPriority="65"/>
-    <w:lsdException w:name="Medium List 2 Accent 4" w:uiPriority="66"/>
-    <w:lsdException w:name="Medium Grid 1 Accent 4" w:uiPriority="67"/>
-    <w:lsdException w:name="Medium Grid 2 Accent 4" w:uiPriority="68"/>
-    <w:lsdException w:name="Medium Grid 3 Accent 4" w:uiPriority="69"/>
-    <w:lsdException w:name="Dark List Accent 4" w:uiPriority="70"/>
-    <w:lsdException w:name="Colorful Shading Accent 4" w:uiPriority="71"/>
-    <w:lsdException w:name="Colorful List Accent 4" w:uiPriority="72"/>
-    <w:lsdException w:name="Colorful Grid Accent 4" w:uiPriority="73"/>
-    <w:lsdException w:name="Light Shading Accent 5" w:uiPriority="60"/>
-    <w:lsdException w:name="Light List Accent 5" w:uiPriority="61"/>
-    <w:lsdException w:name="Light Grid Accent 5" w:uiPriority="62"/>
-    <w:lsdException w:name="Medium Shading 1 Accent 5" w:uiPriority="63"/>
-    <w:lsdException w:name="Medium Shading 2 Accent 5" w:uiPriority="64"/>
-    <w:lsdException w:name="Medium List 1 Accent 5" w:uiPriority="65"/>
-    <w:lsdException w:name="Medium List 2 Accent 5" w:uiPriority="66"/>
-    <w:lsdException w:name="Medium Grid 1 Accent 5" w:uiPriority="67"/>
-    <w:lsdException w:name="Medium Grid 2 Accent 5" w:uiPriority="68"/>
-    <w:lsdException w:name="Medium Grid 3 Accent 5" w:uiPriority="69"/>
-    <w:lsdException w:name="Dark List Accent 5" w:uiPriority="70"/>
-    <w:lsdException w:name="Colorful Shading Accent 5" w:uiPriority="71"/>
-    <w:lsdException w:name="Colorful List Accent 5" w:uiPriority="72"/>
-    <w:lsdException w:name="Colorful Grid Accent 5" w:uiPriority="73"/>
-    <w:lsdException w:name="Light Shading Accent 6" w:uiPriority="60"/>
-    <w:lsdException w:name="Light List Accent 6" w:uiPriority="61"/>
-    <w:lsdException w:name="Light Grid Accent 6" w:uiPriority="62"/>
-    <w:lsdException w:name="Medium Shading 1 Accent 6" w:uiPriority="63"/>
-    <w:lsdException w:name="Medium Shading 2 Accent 6" w:uiPriority="64"/>
-    <w:lsdException w:name="Medium List 1 Accent 6" w:uiPriority="65"/>
-    <w:lsdException w:name="Medium List 2 Accent 6" w:uiPriority="66"/>
-    <w:lsdException w:name="Medium Grid 1 Accent 6" w:uiPriority="67"/>
-    <w:lsdException w:name="Medium Grid 2 Accent 6" w:uiPriority="68"/>
-    <w:lsdException w:name="Medium Grid 3 Accent 6" w:uiPriority="69"/>
-    <w:lsdException w:name="Dark List Accent 6" w:uiPriority="70"/>
-    <w:lsdException w:name="Colorful Shading Accent 6" w:uiPriority="71"/>
-    <w:lsdException w:name="Colorful List Accent 6" w:uiPriority="72"/>
-    <w:lsdException w:name="Colorful Grid Accent 6" w:uiPriority="73"/>
-    <w:lsdException w:name="Subtle Emphasis" w:uiPriority="19" w:qFormat="1"/>
-    <w:lsdException w:name="Intense Emphasis" w:uiPriority="21" w:qFormat="1"/>
-    <w:lsdException w:name="Subtle Reference" w:uiPriority="31" w:qFormat="1"/>
-    <w:lsdException w:name="Intense Reference" w:uiPriority="32" w:qFormat="1"/>
-    <w:lsdException w:name="Book Title" w:uiPriority="33" w:qFormat="1"/>
-    <w:lsdException w:name="Bibliography" w:semiHidden="1" w:uiPriority="37" w:unhideWhenUsed="1"/>
-    <w:lsdException w:name="TOC Heading" w:semiHidden="1" w:uiPriority="39" w:unhideWhenUsed="1" w:qFormat="1"/>
-    <w:lsdException w:name="Plain Table 1" w:uiPriority="41"/>
-    <w:lsdException w:name="Plain Table 2" w:uiPriority="42"/>
-    <w:lsdException w:name="Plain Table 3" w:uiPriority="43"/>
-    <w:lsdException w:name="Plain Table 4" w:uiPriority="44"/>
-    <w:lsdException w:name="Plain Table 5" w:uiPriority="45"/>
-    <w:lsdException w:name="Grid Table Light" w:uiPriority="40"/>
-    <w:lsdException w:name="Grid Table 1 Light" w:uiPriority="46"/>
-    <w:lsdException w:name="Grid Table 2" w:uiPriority="47"/>
-    <w:lsdException w:name="Grid Table 3" w:uiPriority="48"/>
-    <w:lsdException w:name="Grid Table 4" w:uiPriority="49"/>
-    <w:lsdException w:name="Grid Table 5 Dark" w:uiPriority="50"/>
-    <w:lsdException w:name="Grid Table 6 Colorful" w:uiPriority="51"/>
-    <w:lsdException w:name="Grid Table 7 Colorful" w:uiPriority="52"/>
-    <w:lsdException w:name="Grid Table 1 Light Accent 1" w:uiPriority="46"/>
-    <w:lsdException w:name="Grid Table 2 Accent 1" w:uiPriority="47"/>
-    <w:lsdException w:name="Grid Table 3 Accent 1" w:uiPriority="48"/>
-    <w:lsdException w:name="Grid Table 4 Accent 1" w:uiPriority="49"/>
-    <w:lsdException w:name="Grid Table 5 Dark Accent 1" w:uiPriority="50"/>
-    <w:lsdException w:name="Grid Table 6 Colorful Accent 1" w:uiPriority="51"/>
-    <w:lsdException w:name="Grid Table 7 Colorful Accent 1" w:uiPriority="52"/>
-    <w:lsdException w:name="Grid Table 1 Light Accent 2" w:uiPriority="46"/>
-    <w:lsdException w:name="Grid Table 2 Accent 2" w:uiPriority="47"/>
-    <w:lsdException w:name="Grid Table 3 Accent 2" w:uiPriority="48"/>
-    <w:lsdException w:name="Grid Table 4 Accent 2" w:uiPriority="49"/>
-    <w:lsdException w:name="Grid Table 5 Dark Accent 2" w:uiPriority="50"/>
-    <w:lsdException w:name="Grid Table 6 Colorful Accent 2" w:uiPriority="51"/>
-    <w:lsdException w:name="Grid Table 7 Colorful Accent 2" w:uiPriority="52"/>
-    <w:lsdException w:name="Grid Table 1 Light Accent 3" w:uiPriority="46"/>
-    <w:lsdException w:name="Grid Table 2 Accent 3" w:uiPriority="47"/>
-    <w:lsdException w:name="Grid Table 3 Accent 3" w:uiPriority="48"/>
-    <w:lsdException w:name="Grid Table 4 Accent 3" w:uiPriority="49"/>
-    <w:lsdException w:name="Grid Table 5 Dark Accent 3" w:uiPriority="50"/>
-    <w:lsdException w:name="Grid Table 6 Colorful Accent 3" w:uiPriority="51"/>
-    <w:lsdException w:name="Grid Table 7 Colorful Accent 3" w:uiPriority="52"/>
-    <w:lsdException w:name="Grid Table 1 Light Accent 4" w:uiPriority="46"/>
-    <w:lsdException w:name="Grid Table 2 Accent 4" w:uiPriority="47"/>
-    <w:lsdException w:name="Grid Table 3 Accent 4" w:uiPriority="48"/>
-    <w:lsdException w:name="Grid Table 4 Accent 4" w:uiPriority="49"/>
-    <w:lsdException w:name="Grid Table 5 Dark Accent 4" w:uiPriority="50"/>
-    <w:lsdException w:name="Grid Table 6 Colorful Accent 4" w:uiPriority="51"/>
-    <w:lsdException w:name="Grid Table 7 Colorful Accent 4" w:uiPriority="52"/>
-    <w:lsdException w:name="Grid Table 1 Light Accent 5" w:uiPriority="46"/>
-    <w:lsdException w:name="Grid Table 2 Accent 5" w:uiPriority="47"/>
-    <w:lsdException w:name="Grid Table 3 Accent 5" w:uiPriority="48"/>
-    <w:lsdException w:name="Grid Table 4 Accent 5" w:uiPriority="49"/>
-    <w:lsdException w:name="Grid Table 5 Dark Accent 5" w:uiPriority="50"/>
-    <w:lsdException w:name="Grid Table 6 Colorful Accent 5" w:uiPriority="51"/>
-    <w:lsdException w:name="Grid Table 7 Colorful Accent 5" w:uiPriority="52"/>
-    <w:lsdException w:name="Grid Table 1 Light Accent 6" w:uiPriority="46"/>
-    <w:lsdException w:name="Grid Table 2 Accent 6" w:uiPriority="47"/>
-    <w:lsdException w:name="Grid Table 3 Accent 6" w:uiPriority="48"/>
-    <w:lsdException w:name="Grid Table 4 Accent 6" w:uiPriority="49"/>
-    <w:lsdException w:name="Grid Table 5 Dark Accent 6" w:uiPriority="50"/>
-    <w:lsdException w:name="Grid Table 6 Colorful Accent 6" w:uiPriority="51"/>
-    <w:lsdException w:name="Grid Table 7 Colorful Accent 6" w:uiPriority="52"/>
-    <w:lsdException w:name="List Table 1 Light" w:uiPriority="46"/>
-    <w:lsdException w:name="List Table 2" w:uiPriority="47"/>
-    <w:lsdException w:name="List Table 3" w:uiPriority="48"/>
-    <w:lsdException w:name="List Table 4" w:uiPriority="49"/>
-    <w:lsdException w:name="List Table 5 Dark" w:uiPriority="50"/>
-    <w:lsdException w:name="List Table 6 Colorful" w:uiPriority="51"/>
-    <w:lsdException w:name="List Table 7 Colorful" w:uiPriority="52"/>
-    <w:lsdException w:name="List Table 1 Light Accent 1" w:uiPriority="46"/>
-    <w:lsdException w:name="List Table 2 Accent 1" w:uiPriority="47"/>
-    <w:lsdException w:name="List Table 3 Accent 1" w:uiPriority="48"/>
-    <w:lsdException w:name="List Table 4 Accent 1" w:uiPriority="49"/>
-    <w:lsdException w:name="List Table 5 Dark Accent 1" w:uiPriority="50"/>
-    <w:lsdException w:name="List Table 6 Colorful Accent 1" w:uiPriority="51"/>
-    <w:lsdException w:name="List Table 7 Colorful Accent 1" w:uiPriority="52"/>
-    <w:lsdException w:name="List Table 1 Light Accent 2" w:uiPriority="46"/>
-    <w:lsdException w:name="List Table 2 Accent 2" w:uiPriority="47"/>
-    <w:lsdException w:name="List Table 3 Accent 2" w:uiPriority="48"/>
-    <w:lsdException w:name="List Table 4 Accent 2" w:uiPriority="49"/>
-    <w:lsdException w:name="List Table 5 Dark Accent 2" w:uiPriority="50"/>
-    <w:lsdException w:name="List Table 6 Colorful Accent 2" w:uiPriority="51"/>
-    <w:lsdException w:name="List Table 7 Colorful Accent 2" w:uiPriority="52"/>
-    <w:lsdException w:name="List Table 1 Light Accent 3" w:uiPriority="46"/>
-    <w:lsdException w:name="List Table 2 Accent 3" w:uiPriority="47"/>
-    <w:lsdException w:name="List Table 3 Accent 3" w:uiPriority="48"/>
-    <w:lsdException w:name="List Table 4 Accent 3" w:uiPriority="49"/>
-    <w:lsdException w:name="List Table 5 Dark Accent 3" w:uiPriority="50"/>
-    <w:lsdException w:name="List Table 6 Colorful Accent 3" w:uiPriority="51"/>
-    <w:lsdException w:name="List Table 7 Colorful Accent 3" w:uiPriority="52"/>
-    <w:lsdException w:name="List Table 1 Light Accent 4" w:uiPriority="46"/>
-    <w:lsdException w:name="List Table 2 Accent 4" w:uiPriority="47"/>
-    <w:lsdException w:name="List Table 3 Accent 4" w:uiPriority="48"/>
-    <w:lsdException w:name="List Table 4 Accent 4" w:uiPriority="49"/>
-    <w:lsdException w:name="List Table 5 Dark Accent 4" w:uiPriority="50"/>
-    <w:lsdException w:name="List Table 6 Colorful Accent 4" w:uiPriority="51"/>
-    <w:lsdException w:name="List Table 7 Colorful Accent 4" w:uiPriority="52"/>
-    <w:lsdException w:name="List Table 1 Light Accent 5" w:uiPriority="46"/>
-    <w:lsdException w:name="List Table 2 Accent 5" w:uiPriority="47"/>
-    <w:lsdException w:name="List Table 3 Accent 5" w:uiPriority="48"/>
-    <w:lsdException w:name="List Table 4 Accent 5" w:uiPriority="49"/>
-    <w:lsdException w:name="List Table 5 Dark Accent 5" w:uiPriority="50"/>
-    <w:lsdException w:name="List Table 6 Colorful Accent 5" w:uiPriority="51"/>
-    <w:lsdException w:name="List Table 7 Colorful Accent 5" w:uiPriority="52"/>
-    <w:lsdException w:name="List Table 1 Light Accent 6" w:uiPriority="46"/>
-    <w:lsdException w:name="List Table 2 Accent 6" w:uiPriority="47"/>
-    <w:lsdException w:name="List Table 3 Accent 6" w:uiPriority="48"/>
-    <w:lsdException w:name="List Table 4 Accent 6" w:uiPriority="49"/>
-    <w:lsdException w:name="List Table 5 Dark Accent 6" w:uiPriority="50"/>
-    <w:lsdException w:name="List Table 6 Colorful Accent 6" w:uiPriority="51"/>
-    <w:lsdException w:name="List Table 7 Colorful Accent 6" w:uiPriority="52"/>
-  </w:latentStyles>
-  <w:style w:type="paragraph" w:default="1" w:styleId="a">
-    <w:name w:val="Normal"/>
+  <w:style w:type="paragraph" w:styleId="af5">
+    <w:name w:val="caption"/>
+    <w:basedOn w:val="a"/>
+    <w:next w:val="a"/>
+    <w:uiPriority w:val="35"/>
+    <w:unhideWhenUsed/>
     <w:qFormat/>
-  </w:style>
-  <w:style w:type="character" w:default="1" w:styleId="a0">
-    <w:name w:val="Default Paragraph Font"/>
-    <w:uiPriority w:val="1"/>
-    <w:semiHidden/>
-    <w:unhideWhenUsed/>
-  </w:style>
-  <w:style w:type="table" w:default="1" w:styleId="a1">
-    <w:name w:val="Normal Table"/>
-    <w:uiPriority w:val="99"/>
-    <w:semiHidden/>
-    <w:unhideWhenUsed/>
-    <w:tblPr>
-      <w:tblInd w:w="0" w:type="dxa"/>
-      <w:tblCellMar>
-        <w:top w:w="0" w:type="dxa"/>
-        <w:left w:w="108" w:type="dxa"/>
-        <w:bottom w:w="0" w:type="dxa"/>
-        <w:right w:w="108" w:type="dxa"/>
-      </w:tblCellMar>
-    </w:tblPr>
-  </w:style>
-  <w:style w:type="numbering" w:default="1" w:styleId="a2">
-    <w:name w:val="No List"/>
-    <w:uiPriority w:val="99"/>
-    <w:semiHidden/>
-    <w:unhideWhenUsed/>
-  </w:style>
-  <w:style w:type="paragraph" w:customStyle="1" w:styleId="3CEEE4C0534F4596BE66E0115BAFF8C6">
-    <w:name w:val="3CEEE4C0534F4596BE66E0115BAFF8C6"/>
-    <w:rsid w:val="00C53C29"/>
-  </w:style>
-  <w:style w:type="paragraph" w:customStyle="1" w:styleId="0F8B124CB6B144CD947BB69C15EA73FE">
-    <w:name w:val="0F8B124CB6B144CD947BB69C15EA73FE"/>
-    <w:rsid w:val="00C53C29"/>
-  </w:style>
-  <w:style w:type="paragraph" w:customStyle="1" w:styleId="B6D6CB33AE5648AAAEB5A9ADD02B11D0">
-    <w:name w:val="B6D6CB33AE5648AAAEB5A9ADD02B11D0"/>
-    <w:rsid w:val="00C53C29"/>
+    <w:rsid w:val="00F6230E"/>
+    <w:pPr>
+      <w:spacing w:after="200" w:line="240" w:lineRule="auto"/>
+    </w:pPr>
+    <w:rPr>
+      <w:i/>
+      <w:iCs/>
+      <w:color w:val="44546A" w:themeColor="text2"/>
+      <w:sz w:val="18"/>
+      <w:szCs w:val="18"/>
+    </w:rPr>
   </w:style>
 </w:styles>
-</file>
-
-<file path=word/glossary/webSettings.xml><?xml version="1.0" encoding="utf-8"?>
-<w:webSettings xmlns:mc="http://schemas.openxmlformats.org/markup-compatibility/2006" xmlns:r="http://schemas.openxmlformats.org/officeDocument/2006/relationships" xmlns:w="http://schemas.openxmlformats.org/wordprocessingml/2006/main" xmlns:w14="http://schemas.microsoft.com/office/word/2010/wordml" xmlns:w15="http://schemas.microsoft.com/office/word/2012/wordml" xmlns:w16se="http://schemas.microsoft.com/office/word/2015/wordml/symex" mc:Ignorable="w14 w15 w16se">
-  <w:optimizeForBrowser/>
-  <w:allowPNG/>
-</w:webSettings>
 </file>
 
 <file path=word/theme/theme1.xml><?xml version="1.0" encoding="utf-8"?>

</xml_diff>